<commit_message>
Ajout possibilité de quitter le jeu
</commit_message>
<xml_diff>
--- a/Conception.docx
+++ b/Conception.docx
@@ -345,7 +345,19 @@
         <w:rPr>
           <w:sz w:val="28"/>
         </w:rPr>
-        <w:t>Branche permettant à l’utilisation de déplacer le héros dans le labyrinthe.</w:t>
+        <w:t>Branche permettant à l’utilisat</w:t>
+      </w:r>
+      <w:r>
+        <w:rPr>
+          <w:sz w:val="28"/>
+        </w:rPr>
+        <w:t>eur</w:t>
+      </w:r>
+      <w:r>
+        <w:rPr>
+          <w:sz w:val="28"/>
+        </w:rPr>
+        <w:t xml:space="preserve"> de déplacer le héros dans le labyrinthe.</w:t>
       </w:r>
     </w:p>
     <w:p>
@@ -406,7 +418,29 @@
         <w:rPr>
           <w:sz w:val="28"/>
         </w:rPr>
-        <w:t>Le joueur choisit la direction (z,q,s,d)</w:t>
+        <w:t>Le joueur choisit la direction (</w:t>
+      </w:r>
+      <w:proofErr w:type="spellStart"/>
+      <w:proofErr w:type="gramStart"/>
+      <w:r>
+        <w:rPr>
+          <w:sz w:val="28"/>
+        </w:rPr>
+        <w:t>z,q</w:t>
+      </w:r>
+      <w:proofErr w:type="gramEnd"/>
+      <w:r>
+        <w:rPr>
+          <w:sz w:val="28"/>
+        </w:rPr>
+        <w:t>,s,d</w:t>
+      </w:r>
+      <w:proofErr w:type="spellEnd"/>
+      <w:r>
+        <w:rPr>
+          <w:sz w:val="28"/>
+        </w:rPr>
+        <w:t>)</w:t>
       </w:r>
     </w:p>
     <w:p>
@@ -559,13 +593,7 @@
         <w:rPr>
           <w:sz w:val="28"/>
         </w:rPr>
-        <w:t xml:space="preserve">2.6) La case choisie est une case de passage(téléportation). Le héros est placé sur la case de téléportation. </w:t>
-      </w:r>
-      <w:r>
-        <w:rPr>
-          <w:sz w:val="28"/>
-        </w:rPr>
-        <w:t>Il ne se passe rien jusqu’à la prochaine action du joueur. Retour au scénario nominal 1).</w:t>
+        <w:t>2.6) La case choisie est une case de passage(téléportation). Le héros est placé sur la case de téléportation. Il ne se passe rien jusqu’à la prochaine action du joueur. Retour au scénario nominal 1).</w:t>
       </w:r>
     </w:p>
     <w:p>
@@ -956,6 +984,334 @@
           <w:sz w:val="28"/>
         </w:rPr>
       </w:pPr>
+    </w:p>
+    <w:p>
+      <w:pPr>
+        <w:rPr>
+          <w:sz w:val="28"/>
+        </w:rPr>
+      </w:pPr>
+      <w:r>
+        <w:rPr>
+          <w:sz w:val="28"/>
+        </w:rPr>
+        <w:br w:type="page"/>
+      </w:r>
+    </w:p>
+    <w:p>
+      <w:pPr>
+        <w:jc w:val="both"/>
+        <w:rPr>
+          <w:sz w:val="28"/>
+        </w:rPr>
+      </w:pPr>
+      <w:r>
+        <w:rPr>
+          <w:sz w:val="28"/>
+        </w:rPr>
+        <w:lastRenderedPageBreak/>
+        <w:t xml:space="preserve">Titre : </w:t>
+      </w:r>
+      <w:r>
+        <w:rPr>
+          <w:sz w:val="28"/>
+        </w:rPr>
+        <w:t>Générer un labyrinthe à partir d’un fichier</w:t>
+      </w:r>
+    </w:p>
+    <w:p>
+      <w:pPr>
+        <w:jc w:val="both"/>
+        <w:rPr>
+          <w:sz w:val="28"/>
+        </w:rPr>
+      </w:pPr>
+      <w:r>
+        <w:rPr>
+          <w:sz w:val="28"/>
+        </w:rPr>
+        <w:t>Branche permettant de générer le labyrinthe souhaité</w:t>
+      </w:r>
+      <w:r>
+        <w:rPr>
+          <w:sz w:val="28"/>
+        </w:rPr>
+        <w:t xml:space="preserve"> à partir d’un fichier</w:t>
+      </w:r>
+    </w:p>
+    <w:p>
+      <w:pPr>
+        <w:jc w:val="both"/>
+        <w:rPr>
+          <w:sz w:val="28"/>
+        </w:rPr>
+      </w:pPr>
+      <w:r>
+        <w:rPr>
+          <w:sz w:val="28"/>
+        </w:rPr>
+        <w:t>Acteur : Système</w:t>
+      </w:r>
+    </w:p>
+    <w:p>
+      <w:pPr>
+        <w:jc w:val="both"/>
+        <w:rPr>
+          <w:sz w:val="28"/>
+        </w:rPr>
+      </w:pPr>
+      <w:r>
+        <w:rPr>
+          <w:sz w:val="28"/>
+        </w:rPr>
+        <w:t xml:space="preserve">Précondition : Le labyrinthe </w:t>
+      </w:r>
+      <w:r>
+        <w:rPr>
+          <w:sz w:val="28"/>
+        </w:rPr>
+        <w:t>transcris dans le</w:t>
+      </w:r>
+      <w:r>
+        <w:rPr>
+          <w:sz w:val="28"/>
+        </w:rPr>
+        <w:t xml:space="preserve"> fichier doit être valide</w:t>
+      </w:r>
+      <w:r>
+        <w:rPr>
+          <w:sz w:val="28"/>
+        </w:rPr>
+        <w:t>.</w:t>
+      </w:r>
+    </w:p>
+    <w:p>
+      <w:pPr>
+        <w:jc w:val="both"/>
+        <w:rPr>
+          <w:sz w:val="28"/>
+        </w:rPr>
+      </w:pPr>
+    </w:p>
+    <w:p>
+      <w:pPr>
+        <w:jc w:val="both"/>
+        <w:rPr>
+          <w:sz w:val="28"/>
+        </w:rPr>
+      </w:pPr>
+      <w:r>
+        <w:rPr>
+          <w:sz w:val="28"/>
+        </w:rPr>
+        <w:t>Scénario nominal</w:t>
+      </w:r>
+      <w:r>
+        <w:rPr>
+          <w:sz w:val="28"/>
+        </w:rPr>
+        <w:t> </w:t>
+      </w:r>
+      <w:r>
+        <w:rPr>
+          <w:sz w:val="28"/>
+        </w:rPr>
+        <w:t>:</w:t>
+      </w:r>
+    </w:p>
+    <w:p>
+      <w:pPr>
+        <w:pStyle w:val="Paragraphedeliste"/>
+        <w:numPr>
+          <w:ilvl w:val="0"/>
+          <w:numId w:val="20"/>
+        </w:numPr>
+        <w:jc w:val="both"/>
+        <w:rPr>
+          <w:sz w:val="28"/>
+        </w:rPr>
+      </w:pPr>
+      <w:r>
+        <w:rPr>
+          <w:sz w:val="28"/>
+        </w:rPr>
+        <w:t>Lecture de la visibilité des cases</w:t>
+      </w:r>
+    </w:p>
+    <w:p>
+      <w:pPr>
+        <w:pStyle w:val="Paragraphedeliste"/>
+        <w:jc w:val="both"/>
+        <w:rPr>
+          <w:sz w:val="28"/>
+        </w:rPr>
+      </w:pPr>
+      <w:r>
+        <w:rPr>
+          <w:sz w:val="28"/>
+        </w:rPr>
+        <w:t>1</w:t>
+      </w:r>
+      <w:r>
+        <w:rPr>
+          <w:sz w:val="28"/>
+        </w:rPr>
+        <w:t>.1) Si la case est dite « visible », son visuel sera affiché par la suite (comme les murs, sols…)</w:t>
+      </w:r>
+    </w:p>
+    <w:p>
+      <w:pPr>
+        <w:pStyle w:val="Paragraphedeliste"/>
+        <w:jc w:val="both"/>
+        <w:rPr>
+          <w:sz w:val="28"/>
+        </w:rPr>
+      </w:pPr>
+      <w:r>
+        <w:rPr>
+          <w:sz w:val="28"/>
+        </w:rPr>
+        <w:t>1</w:t>
+      </w:r>
+      <w:r>
+        <w:rPr>
+          <w:sz w:val="28"/>
+        </w:rPr>
+        <w:t>.2) Si la case est dite « cachée », son visuel ne sera pas affiché par la suite (case trésor, piège…)</w:t>
+      </w:r>
+    </w:p>
+    <w:p>
+      <w:pPr>
+        <w:pStyle w:val="Paragraphedeliste"/>
+        <w:numPr>
+          <w:ilvl w:val="0"/>
+          <w:numId w:val="20"/>
+        </w:numPr>
+        <w:jc w:val="both"/>
+        <w:rPr>
+          <w:sz w:val="28"/>
+        </w:rPr>
+      </w:pPr>
+      <w:r>
+        <w:rPr>
+          <w:sz w:val="28"/>
+        </w:rPr>
+        <w:t xml:space="preserve">Affichage du labyrinthe avec les visuels de chacune des cases  </w:t>
+      </w:r>
+    </w:p>
+    <w:p>
+      <w:pPr>
+        <w:pStyle w:val="Paragraphedeliste"/>
+        <w:jc w:val="both"/>
+        <w:rPr>
+          <w:sz w:val="28"/>
+        </w:rPr>
+      </w:pPr>
+    </w:p>
+    <w:p>
+      <w:pPr>
+        <w:jc w:val="both"/>
+        <w:rPr>
+          <w:sz w:val="28"/>
+        </w:rPr>
+      </w:pPr>
+      <w:r>
+        <w:rPr>
+          <w:sz w:val="28"/>
+        </w:rPr>
+        <w:t>Scénarios exceptionnels :</w:t>
+      </w:r>
+    </w:p>
+    <w:p>
+      <w:pPr>
+        <w:ind w:left="360"/>
+        <w:jc w:val="both"/>
+        <w:rPr>
+          <w:sz w:val="28"/>
+        </w:rPr>
+      </w:pPr>
+      <w:r>
+        <w:rPr>
+          <w:sz w:val="28"/>
+        </w:rPr>
+        <w:t>Le fichier est illisible à cause d’une des erreurs suivantes</w:t>
+      </w:r>
+      <w:r>
+        <w:rPr>
+          <w:sz w:val="28"/>
+        </w:rPr>
+        <w:t> :</w:t>
+      </w:r>
+    </w:p>
+    <w:p>
+      <w:pPr>
+        <w:pStyle w:val="Paragraphedeliste"/>
+        <w:numPr>
+          <w:ilvl w:val="0"/>
+          <w:numId w:val="22"/>
+        </w:numPr>
+        <w:jc w:val="both"/>
+        <w:rPr>
+          <w:sz w:val="28"/>
+        </w:rPr>
+      </w:pPr>
+      <w:r>
+        <w:rPr>
+          <w:sz w:val="28"/>
+        </w:rPr>
+        <w:t>La première ligne du fichier ne concerne pas les dimensions du labyrinthe.</w:t>
+      </w:r>
+    </w:p>
+    <w:p>
+      <w:pPr>
+        <w:pStyle w:val="Paragraphedeliste"/>
+        <w:numPr>
+          <w:ilvl w:val="0"/>
+          <w:numId w:val="22"/>
+        </w:numPr>
+        <w:jc w:val="both"/>
+        <w:rPr>
+          <w:sz w:val="28"/>
+        </w:rPr>
+      </w:pPr>
+      <w:r>
+        <w:rPr>
+          <w:sz w:val="28"/>
+        </w:rPr>
+        <w:t>2 personnages sont sur la même case.</w:t>
+      </w:r>
+    </w:p>
+    <w:p>
+      <w:pPr>
+        <w:pStyle w:val="Paragraphedeliste"/>
+        <w:numPr>
+          <w:ilvl w:val="0"/>
+          <w:numId w:val="22"/>
+        </w:numPr>
+        <w:jc w:val="both"/>
+        <w:rPr>
+          <w:sz w:val="28"/>
+        </w:rPr>
+      </w:pPr>
+      <w:r>
+        <w:rPr>
+          <w:sz w:val="28"/>
+        </w:rPr>
+        <w:t>Plusieurs instructions de création de case pour une même position.</w:t>
+      </w:r>
+    </w:p>
+    <w:p>
+      <w:pPr>
+        <w:rPr>
+          <w:sz w:val="28"/>
+        </w:rPr>
+      </w:pPr>
+      <w:r>
+        <w:rPr>
+          <w:sz w:val="28"/>
+        </w:rPr>
+        <w:t>Le système signale à l’utilisateur que le fichier est illisible, puis lui demande de saisir le nom d’un autre fichier.</w:t>
+      </w:r>
     </w:p>
     <w:p>
       <w:pPr>
@@ -980,27 +1336,30 @@
   <w:abstractNum w:abstractNumId="0" w15:restartNumberingAfterBreak="0">
     <w:nsid w:val="03882037"/>
     <w:multiLevelType w:val="hybridMultilevel"/>
-    <w:tmpl w:val="49BAF276"/>
-    <w:lvl w:ilvl="0" w:tplc="040C0011">
-      <w:start w:val="1"/>
-      <w:numFmt w:val="decimal"/>
-      <w:lvlText w:val="%1)"/>
+    <w:tmpl w:val="B62EA2D0"/>
+    <w:lvl w:ilvl="0" w:tplc="3D9CD354">
+      <w:start w:val="1"/>
+      <w:numFmt w:val="bullet"/>
+      <w:lvlText w:val=""/>
       <w:lvlJc w:val="left"/>
       <w:pPr>
         <w:ind w:left="720" w:hanging="360"/>
       </w:pPr>
       <w:rPr>
-        <w:rFonts w:hint="default"/>
+        <w:rFonts w:ascii="Symbol" w:hAnsi="Symbol" w:hint="default"/>
       </w:rPr>
     </w:lvl>
-    <w:lvl w:ilvl="1" w:tplc="040C0019" w:tentative="1">
-      <w:start w:val="1"/>
-      <w:numFmt w:val="lowerLetter"/>
-      <w:lvlText w:val="%2."/>
+    <w:lvl w:ilvl="1" w:tplc="3D9CD354">
+      <w:start w:val="1"/>
+      <w:numFmt w:val="bullet"/>
+      <w:lvlText w:val=""/>
       <w:lvlJc w:val="left"/>
       <w:pPr>
         <w:ind w:left="1440" w:hanging="360"/>
       </w:pPr>
+      <w:rPr>
+        <w:rFonts w:ascii="Symbol" w:hAnsi="Symbol" w:hint="default"/>
+      </w:rPr>
     </w:lvl>
     <w:lvl w:ilvl="2" w:tplc="040C001B" w:tentative="1">
       <w:start w:val="1"/>
@@ -1245,6 +1604,95 @@
     </w:lvl>
   </w:abstractNum>
   <w:abstractNum w:abstractNumId="3" w15:restartNumberingAfterBreak="0">
+    <w:nsid w:val="10D9151B"/>
+    <w:multiLevelType w:val="multilevel"/>
+    <w:tmpl w:val="49BAF276"/>
+    <w:lvl w:ilvl="0">
+      <w:start w:val="1"/>
+      <w:numFmt w:val="decimal"/>
+      <w:lvlText w:val="%1)"/>
+      <w:lvlJc w:val="left"/>
+      <w:pPr>
+        <w:ind w:left="720" w:hanging="360"/>
+      </w:pPr>
+      <w:rPr>
+        <w:rFonts w:hint="default"/>
+      </w:rPr>
+    </w:lvl>
+    <w:lvl w:ilvl="1">
+      <w:start w:val="1"/>
+      <w:numFmt w:val="lowerLetter"/>
+      <w:lvlText w:val="%2."/>
+      <w:lvlJc w:val="left"/>
+      <w:pPr>
+        <w:ind w:left="1440" w:hanging="360"/>
+      </w:pPr>
+    </w:lvl>
+    <w:lvl w:ilvl="2">
+      <w:start w:val="1"/>
+      <w:numFmt w:val="lowerRoman"/>
+      <w:lvlText w:val="%3."/>
+      <w:lvlJc w:val="right"/>
+      <w:pPr>
+        <w:ind w:left="2160" w:hanging="180"/>
+      </w:pPr>
+    </w:lvl>
+    <w:lvl w:ilvl="3">
+      <w:start w:val="1"/>
+      <w:numFmt w:val="decimal"/>
+      <w:lvlText w:val="%4."/>
+      <w:lvlJc w:val="left"/>
+      <w:pPr>
+        <w:ind w:left="2880" w:hanging="360"/>
+      </w:pPr>
+    </w:lvl>
+    <w:lvl w:ilvl="4">
+      <w:start w:val="1"/>
+      <w:numFmt w:val="lowerLetter"/>
+      <w:lvlText w:val="%5."/>
+      <w:lvlJc w:val="left"/>
+      <w:pPr>
+        <w:ind w:left="3600" w:hanging="360"/>
+      </w:pPr>
+    </w:lvl>
+    <w:lvl w:ilvl="5">
+      <w:start w:val="1"/>
+      <w:numFmt w:val="lowerRoman"/>
+      <w:lvlText w:val="%6."/>
+      <w:lvlJc w:val="right"/>
+      <w:pPr>
+        <w:ind w:left="4320" w:hanging="180"/>
+      </w:pPr>
+    </w:lvl>
+    <w:lvl w:ilvl="6">
+      <w:start w:val="1"/>
+      <w:numFmt w:val="decimal"/>
+      <w:lvlText w:val="%7."/>
+      <w:lvlJc w:val="left"/>
+      <w:pPr>
+        <w:ind w:left="5040" w:hanging="360"/>
+      </w:pPr>
+    </w:lvl>
+    <w:lvl w:ilvl="7">
+      <w:start w:val="1"/>
+      <w:numFmt w:val="lowerLetter"/>
+      <w:lvlText w:val="%8."/>
+      <w:lvlJc w:val="left"/>
+      <w:pPr>
+        <w:ind w:left="5760" w:hanging="360"/>
+      </w:pPr>
+    </w:lvl>
+    <w:lvl w:ilvl="8">
+      <w:start w:val="1"/>
+      <w:numFmt w:val="lowerRoman"/>
+      <w:lvlText w:val="%9."/>
+      <w:lvlJc w:val="right"/>
+      <w:pPr>
+        <w:ind w:left="6480" w:hanging="180"/>
+      </w:pPr>
+    </w:lvl>
+  </w:abstractNum>
+  <w:abstractNum w:abstractNumId="4" w15:restartNumberingAfterBreak="0">
     <w:nsid w:val="18E52DFD"/>
     <w:multiLevelType w:val="hybridMultilevel"/>
     <w:tmpl w:val="D7D23882"/>
@@ -1333,7 +1781,7 @@
       </w:pPr>
     </w:lvl>
   </w:abstractNum>
-  <w:abstractNum w:abstractNumId="4" w15:restartNumberingAfterBreak="0">
+  <w:abstractNum w:abstractNumId="5" w15:restartNumberingAfterBreak="0">
     <w:nsid w:val="1E316C3A"/>
     <w:multiLevelType w:val="hybridMultilevel"/>
     <w:tmpl w:val="52B8EC68"/>
@@ -1419,7 +1867,7 @@
       </w:pPr>
     </w:lvl>
   </w:abstractNum>
-  <w:abstractNum w:abstractNumId="5" w15:restartNumberingAfterBreak="0">
+  <w:abstractNum w:abstractNumId="6" w15:restartNumberingAfterBreak="0">
     <w:nsid w:val="1FC630B2"/>
     <w:multiLevelType w:val="hybridMultilevel"/>
     <w:tmpl w:val="0A96889E"/>
@@ -1532,7 +1980,7 @@
       </w:rPr>
     </w:lvl>
   </w:abstractNum>
-  <w:abstractNum w:abstractNumId="6" w15:restartNumberingAfterBreak="0">
+  <w:abstractNum w:abstractNumId="7" w15:restartNumberingAfterBreak="0">
     <w:nsid w:val="21723858"/>
     <w:multiLevelType w:val="hybridMultilevel"/>
     <w:tmpl w:val="1E96E628"/>
@@ -1621,7 +2069,7 @@
       </w:pPr>
     </w:lvl>
   </w:abstractNum>
-  <w:abstractNum w:abstractNumId="7" w15:restartNumberingAfterBreak="0">
+  <w:abstractNum w:abstractNumId="8" w15:restartNumberingAfterBreak="0">
     <w:nsid w:val="29217EAC"/>
     <w:multiLevelType w:val="hybridMultilevel"/>
     <w:tmpl w:val="0E60B66A"/>
@@ -1710,7 +2158,7 @@
       </w:pPr>
     </w:lvl>
   </w:abstractNum>
-  <w:abstractNum w:abstractNumId="8" w15:restartNumberingAfterBreak="0">
+  <w:abstractNum w:abstractNumId="9" w15:restartNumberingAfterBreak="0">
     <w:nsid w:val="2A1E0D75"/>
     <w:multiLevelType w:val="hybridMultilevel"/>
     <w:tmpl w:val="D174020E"/>
@@ -1799,7 +2247,7 @@
       </w:pPr>
     </w:lvl>
   </w:abstractNum>
-  <w:abstractNum w:abstractNumId="9" w15:restartNumberingAfterBreak="0">
+  <w:abstractNum w:abstractNumId="10" w15:restartNumberingAfterBreak="0">
     <w:nsid w:val="31832598"/>
     <w:multiLevelType w:val="hybridMultilevel"/>
     <w:tmpl w:val="644E6E10"/>
@@ -1888,7 +2336,7 @@
       </w:pPr>
     </w:lvl>
   </w:abstractNum>
-  <w:abstractNum w:abstractNumId="10" w15:restartNumberingAfterBreak="0">
+  <w:abstractNum w:abstractNumId="11" w15:restartNumberingAfterBreak="0">
     <w:nsid w:val="42474D54"/>
     <w:multiLevelType w:val="hybridMultilevel"/>
     <w:tmpl w:val="C03425F0"/>
@@ -1977,7 +2425,7 @@
       </w:pPr>
     </w:lvl>
   </w:abstractNum>
-  <w:abstractNum w:abstractNumId="11" w15:restartNumberingAfterBreak="0">
+  <w:abstractNum w:abstractNumId="12" w15:restartNumberingAfterBreak="0">
     <w:nsid w:val="4B554168"/>
     <w:multiLevelType w:val="hybridMultilevel"/>
     <w:tmpl w:val="FA426EEC"/>
@@ -2066,7 +2514,96 @@
       </w:pPr>
     </w:lvl>
   </w:abstractNum>
-  <w:abstractNum w:abstractNumId="12" w15:restartNumberingAfterBreak="0">
+  <w:abstractNum w:abstractNumId="13" w15:restartNumberingAfterBreak="0">
+    <w:nsid w:val="53D97530"/>
+    <w:multiLevelType w:val="hybridMultilevel"/>
+    <w:tmpl w:val="FA426EEC"/>
+    <w:lvl w:ilvl="0" w:tplc="040C0011">
+      <w:start w:val="1"/>
+      <w:numFmt w:val="decimal"/>
+      <w:lvlText w:val="%1)"/>
+      <w:lvlJc w:val="left"/>
+      <w:pPr>
+        <w:ind w:left="720" w:hanging="360"/>
+      </w:pPr>
+      <w:rPr>
+        <w:rFonts w:hint="default"/>
+      </w:rPr>
+    </w:lvl>
+    <w:lvl w:ilvl="1" w:tplc="040C0019" w:tentative="1">
+      <w:start w:val="1"/>
+      <w:numFmt w:val="lowerLetter"/>
+      <w:lvlText w:val="%2."/>
+      <w:lvlJc w:val="left"/>
+      <w:pPr>
+        <w:ind w:left="1440" w:hanging="360"/>
+      </w:pPr>
+    </w:lvl>
+    <w:lvl w:ilvl="2" w:tplc="040C001B" w:tentative="1">
+      <w:start w:val="1"/>
+      <w:numFmt w:val="lowerRoman"/>
+      <w:lvlText w:val="%3."/>
+      <w:lvlJc w:val="right"/>
+      <w:pPr>
+        <w:ind w:left="2160" w:hanging="180"/>
+      </w:pPr>
+    </w:lvl>
+    <w:lvl w:ilvl="3" w:tplc="040C000F" w:tentative="1">
+      <w:start w:val="1"/>
+      <w:numFmt w:val="decimal"/>
+      <w:lvlText w:val="%4."/>
+      <w:lvlJc w:val="left"/>
+      <w:pPr>
+        <w:ind w:left="2880" w:hanging="360"/>
+      </w:pPr>
+    </w:lvl>
+    <w:lvl w:ilvl="4" w:tplc="040C0019" w:tentative="1">
+      <w:start w:val="1"/>
+      <w:numFmt w:val="lowerLetter"/>
+      <w:lvlText w:val="%5."/>
+      <w:lvlJc w:val="left"/>
+      <w:pPr>
+        <w:ind w:left="3600" w:hanging="360"/>
+      </w:pPr>
+    </w:lvl>
+    <w:lvl w:ilvl="5" w:tplc="040C001B" w:tentative="1">
+      <w:start w:val="1"/>
+      <w:numFmt w:val="lowerRoman"/>
+      <w:lvlText w:val="%6."/>
+      <w:lvlJc w:val="right"/>
+      <w:pPr>
+        <w:ind w:left="4320" w:hanging="180"/>
+      </w:pPr>
+    </w:lvl>
+    <w:lvl w:ilvl="6" w:tplc="040C000F" w:tentative="1">
+      <w:start w:val="1"/>
+      <w:numFmt w:val="decimal"/>
+      <w:lvlText w:val="%7."/>
+      <w:lvlJc w:val="left"/>
+      <w:pPr>
+        <w:ind w:left="5040" w:hanging="360"/>
+      </w:pPr>
+    </w:lvl>
+    <w:lvl w:ilvl="7" w:tplc="040C0019" w:tentative="1">
+      <w:start w:val="1"/>
+      <w:numFmt w:val="lowerLetter"/>
+      <w:lvlText w:val="%8."/>
+      <w:lvlJc w:val="left"/>
+      <w:pPr>
+        <w:ind w:left="5760" w:hanging="360"/>
+      </w:pPr>
+    </w:lvl>
+    <w:lvl w:ilvl="8" w:tplc="040C001B" w:tentative="1">
+      <w:start w:val="1"/>
+      <w:numFmt w:val="lowerRoman"/>
+      <w:lvlText w:val="%9."/>
+      <w:lvlJc w:val="right"/>
+      <w:pPr>
+        <w:ind w:left="6480" w:hanging="180"/>
+      </w:pPr>
+    </w:lvl>
+  </w:abstractNum>
+  <w:abstractNum w:abstractNumId="14" w15:restartNumberingAfterBreak="0">
     <w:nsid w:val="57120A6F"/>
     <w:multiLevelType w:val="hybridMultilevel"/>
     <w:tmpl w:val="0F7C46CE"/>
@@ -2155,7 +2692,99 @@
       </w:pPr>
     </w:lvl>
   </w:abstractNum>
-  <w:abstractNum w:abstractNumId="13" w15:restartNumberingAfterBreak="0">
+  <w:abstractNum w:abstractNumId="15" w15:restartNumberingAfterBreak="0">
+    <w:nsid w:val="599A27B8"/>
+    <w:multiLevelType w:val="hybridMultilevel"/>
+    <w:tmpl w:val="CB923A4E"/>
+    <w:lvl w:ilvl="0" w:tplc="3D9CD354">
+      <w:start w:val="1"/>
+      <w:numFmt w:val="bullet"/>
+      <w:lvlText w:val=""/>
+      <w:lvlJc w:val="left"/>
+      <w:pPr>
+        <w:ind w:left="720" w:hanging="360"/>
+      </w:pPr>
+      <w:rPr>
+        <w:rFonts w:ascii="Symbol" w:hAnsi="Symbol" w:hint="default"/>
+      </w:rPr>
+    </w:lvl>
+    <w:lvl w:ilvl="1" w:tplc="3D9CD354">
+      <w:start w:val="1"/>
+      <w:numFmt w:val="bullet"/>
+      <w:lvlText w:val=""/>
+      <w:lvlJc w:val="left"/>
+      <w:pPr>
+        <w:ind w:left="1440" w:hanging="360"/>
+      </w:pPr>
+      <w:rPr>
+        <w:rFonts w:ascii="Symbol" w:hAnsi="Symbol" w:hint="default"/>
+      </w:rPr>
+    </w:lvl>
+    <w:lvl w:ilvl="2" w:tplc="040C001B" w:tentative="1">
+      <w:start w:val="1"/>
+      <w:numFmt w:val="lowerRoman"/>
+      <w:lvlText w:val="%3."/>
+      <w:lvlJc w:val="right"/>
+      <w:pPr>
+        <w:ind w:left="2160" w:hanging="180"/>
+      </w:pPr>
+    </w:lvl>
+    <w:lvl w:ilvl="3" w:tplc="040C000F" w:tentative="1">
+      <w:start w:val="1"/>
+      <w:numFmt w:val="decimal"/>
+      <w:lvlText w:val="%4."/>
+      <w:lvlJc w:val="left"/>
+      <w:pPr>
+        <w:ind w:left="2880" w:hanging="360"/>
+      </w:pPr>
+    </w:lvl>
+    <w:lvl w:ilvl="4" w:tplc="040C0019" w:tentative="1">
+      <w:start w:val="1"/>
+      <w:numFmt w:val="lowerLetter"/>
+      <w:lvlText w:val="%5."/>
+      <w:lvlJc w:val="left"/>
+      <w:pPr>
+        <w:ind w:left="3600" w:hanging="360"/>
+      </w:pPr>
+    </w:lvl>
+    <w:lvl w:ilvl="5" w:tplc="040C001B" w:tentative="1">
+      <w:start w:val="1"/>
+      <w:numFmt w:val="lowerRoman"/>
+      <w:lvlText w:val="%6."/>
+      <w:lvlJc w:val="right"/>
+      <w:pPr>
+        <w:ind w:left="4320" w:hanging="180"/>
+      </w:pPr>
+    </w:lvl>
+    <w:lvl w:ilvl="6" w:tplc="040C000F" w:tentative="1">
+      <w:start w:val="1"/>
+      <w:numFmt w:val="decimal"/>
+      <w:lvlText w:val="%7."/>
+      <w:lvlJc w:val="left"/>
+      <w:pPr>
+        <w:ind w:left="5040" w:hanging="360"/>
+      </w:pPr>
+    </w:lvl>
+    <w:lvl w:ilvl="7" w:tplc="040C0019" w:tentative="1">
+      <w:start w:val="1"/>
+      <w:numFmt w:val="lowerLetter"/>
+      <w:lvlText w:val="%8."/>
+      <w:lvlJc w:val="left"/>
+      <w:pPr>
+        <w:ind w:left="5760" w:hanging="360"/>
+      </w:pPr>
+    </w:lvl>
+    <w:lvl w:ilvl="8" w:tplc="040C001B" w:tentative="1">
+      <w:start w:val="1"/>
+      <w:numFmt w:val="lowerRoman"/>
+      <w:lvlText w:val="%9."/>
+      <w:lvlJc w:val="right"/>
+      <w:pPr>
+        <w:ind w:left="6480" w:hanging="180"/>
+      </w:pPr>
+    </w:lvl>
+  </w:abstractNum>
+  <w:abstractNum w:abstractNumId="16" w15:restartNumberingAfterBreak="0">
     <w:nsid w:val="5DEC6F79"/>
     <w:multiLevelType w:val="hybridMultilevel"/>
     <w:tmpl w:val="CDBAEBDA"/>
@@ -2244,7 +2873,7 @@
       </w:pPr>
     </w:lvl>
   </w:abstractNum>
-  <w:abstractNum w:abstractNumId="14" w15:restartNumberingAfterBreak="0">
+  <w:abstractNum w:abstractNumId="17" w15:restartNumberingAfterBreak="0">
     <w:nsid w:val="5EAE0418"/>
     <w:multiLevelType w:val="hybridMultilevel"/>
     <w:tmpl w:val="43C66D04"/>
@@ -2333,7 +2962,7 @@
       </w:pPr>
     </w:lvl>
   </w:abstractNum>
-  <w:abstractNum w:abstractNumId="15" w15:restartNumberingAfterBreak="0">
+  <w:abstractNum w:abstractNumId="18" w15:restartNumberingAfterBreak="0">
     <w:nsid w:val="61607C9B"/>
     <w:multiLevelType w:val="hybridMultilevel"/>
     <w:tmpl w:val="CB98FE80"/>
@@ -2422,7 +3051,7 @@
       </w:pPr>
     </w:lvl>
   </w:abstractNum>
-  <w:abstractNum w:abstractNumId="16" w15:restartNumberingAfterBreak="0">
+  <w:abstractNum w:abstractNumId="19" w15:restartNumberingAfterBreak="0">
     <w:nsid w:val="6AF4507C"/>
     <w:multiLevelType w:val="hybridMultilevel"/>
     <w:tmpl w:val="894EEE7C"/>
@@ -2511,7 +3140,7 @@
       </w:pPr>
     </w:lvl>
   </w:abstractNum>
-  <w:abstractNum w:abstractNumId="17" w15:restartNumberingAfterBreak="0">
+  <w:abstractNum w:abstractNumId="20" w15:restartNumberingAfterBreak="0">
     <w:nsid w:val="769E605C"/>
     <w:multiLevelType w:val="hybridMultilevel"/>
     <w:tmpl w:val="6D12BCD0"/>
@@ -2600,7 +3229,7 @@
       </w:pPr>
     </w:lvl>
   </w:abstractNum>
-  <w:abstractNum w:abstractNumId="18" w15:restartNumberingAfterBreak="0">
+  <w:abstractNum w:abstractNumId="21" w15:restartNumberingAfterBreak="0">
     <w:nsid w:val="7FE5415A"/>
     <w:multiLevelType w:val="hybridMultilevel"/>
     <w:tmpl w:val="B38A35D4"/>
@@ -2690,43 +3319,43 @@
     </w:lvl>
   </w:abstractNum>
   <w:num w:numId="1">
+    <w:abstractNumId w:val="17"/>
+  </w:num>
+  <w:num w:numId="2">
+    <w:abstractNumId w:val="20"/>
+  </w:num>
+  <w:num w:numId="3">
+    <w:abstractNumId w:val="4"/>
+  </w:num>
+  <w:num w:numId="4">
+    <w:abstractNumId w:val="11"/>
+  </w:num>
+  <w:num w:numId="5">
+    <w:abstractNumId w:val="10"/>
+  </w:num>
+  <w:num w:numId="6">
     <w:abstractNumId w:val="14"/>
   </w:num>
-  <w:num w:numId="2">
-    <w:abstractNumId w:val="17"/>
-  </w:num>
-  <w:num w:numId="3">
-    <w:abstractNumId w:val="3"/>
-  </w:num>
-  <w:num w:numId="4">
-    <w:abstractNumId w:val="10"/>
-  </w:num>
-  <w:num w:numId="5">
-    <w:abstractNumId w:val="9"/>
-  </w:num>
-  <w:num w:numId="6">
-    <w:abstractNumId w:val="12"/>
-  </w:num>
   <w:num w:numId="7">
-    <w:abstractNumId w:val="7"/>
+    <w:abstractNumId w:val="8"/>
   </w:num>
   <w:num w:numId="8">
-    <w:abstractNumId w:val="13"/>
+    <w:abstractNumId w:val="16"/>
   </w:num>
   <w:num w:numId="9">
-    <w:abstractNumId w:val="6"/>
+    <w:abstractNumId w:val="7"/>
   </w:num>
   <w:num w:numId="10">
     <w:abstractNumId w:val="1"/>
   </w:num>
   <w:num w:numId="11">
-    <w:abstractNumId w:val="8"/>
+    <w:abstractNumId w:val="9"/>
   </w:num>
   <w:num w:numId="12">
-    <w:abstractNumId w:val="16"/>
+    <w:abstractNumId w:val="19"/>
   </w:num>
   <w:num w:numId="13">
-    <w:abstractNumId w:val="4"/>
+    <w:abstractNumId w:val="5"/>
     <w:lvlOverride w:ilvl="0">
       <w:startOverride w:val="1"/>
     </w:lvlOverride>
@@ -2759,19 +3388,28 @@
     <w:abstractNumId w:val="2"/>
   </w:num>
   <w:num w:numId="15">
-    <w:abstractNumId w:val="15"/>
+    <w:abstractNumId w:val="18"/>
   </w:num>
   <w:num w:numId="16">
-    <w:abstractNumId w:val="5"/>
+    <w:abstractNumId w:val="6"/>
   </w:num>
   <w:num w:numId="17">
-    <w:abstractNumId w:val="18"/>
+    <w:abstractNumId w:val="21"/>
   </w:num>
   <w:num w:numId="18">
-    <w:abstractNumId w:val="11"/>
+    <w:abstractNumId w:val="12"/>
   </w:num>
   <w:num w:numId="19">
     <w:abstractNumId w:val="0"/>
+  </w:num>
+  <w:num w:numId="20">
+    <w:abstractNumId w:val="13"/>
+  </w:num>
+  <w:num w:numId="21">
+    <w:abstractNumId w:val="3"/>
+  </w:num>
+  <w:num w:numId="22">
+    <w:abstractNumId w:val="15"/>
   </w:num>
 </w:numbering>
 </file>
@@ -2899,6 +3537,7 @@
     <w:lsdException w:name="HTML Sample" w:semiHidden="1" w:unhideWhenUsed="1"/>
     <w:lsdException w:name="HTML Typewriter" w:semiHidden="1" w:unhideWhenUsed="1"/>
     <w:lsdException w:name="HTML Variable" w:semiHidden="1" w:unhideWhenUsed="1"/>
+    <w:lsdException w:name="Normal Table" w:semiHidden="1" w:unhideWhenUsed="1"/>
     <w:lsdException w:name="annotation subject" w:semiHidden="1" w:unhideWhenUsed="1"/>
     <w:lsdException w:name="No List" w:semiHidden="1" w:unhideWhenUsed="1"/>
     <w:lsdException w:name="Outline List 1" w:semiHidden="1" w:unhideWhenUsed="1"/>
@@ -2941,8 +3580,11 @@
     <w:lsdException w:name="Table Contemporary" w:semiHidden="1" w:unhideWhenUsed="1"/>
     <w:lsdException w:name="Table Elegant" w:semiHidden="1" w:unhideWhenUsed="1"/>
     <w:lsdException w:name="Table Professional" w:semiHidden="1" w:unhideWhenUsed="1"/>
+    <w:lsdException w:name="Table Subtle 1" w:semiHidden="1" w:unhideWhenUsed="1"/>
     <w:lsdException w:name="Table Subtle 2" w:semiHidden="1" w:unhideWhenUsed="1"/>
     <w:lsdException w:name="Table Web 1" w:semiHidden="1" w:unhideWhenUsed="1"/>
+    <w:lsdException w:name="Table Web 2" w:semiHidden="1" w:unhideWhenUsed="1"/>
+    <w:lsdException w:name="Table Web 3" w:semiHidden="1" w:unhideWhenUsed="1"/>
     <w:lsdException w:name="Balloon Text" w:semiHidden="1" w:unhideWhenUsed="1"/>
     <w:lsdException w:name="Table Grid" w:uiPriority="39"/>
     <w:lsdException w:name="Table Theme" w:semiHidden="1" w:unhideWhenUsed="1"/>

</xml_diff>

<commit_message>
Refonte scénario lecture de fichier
</commit_message>
<xml_diff>
--- a/Conception.docx
+++ b/Conception.docx
@@ -1,6 +1,6 @@
 
 <file path=word/document.xml><?xml version="1.0" encoding="utf-8"?>
-<w:document xmlns:wpc="http://schemas.microsoft.com/office/word/2010/wordprocessingCanvas" xmlns:cx="http://schemas.microsoft.com/office/drawing/2014/chartex" xmlns:mc="http://schemas.openxmlformats.org/markup-compatibility/2006" xmlns:o="urn:schemas-microsoft-com:office:office" xmlns:r="http://schemas.openxmlformats.org/officeDocument/2006/relationships" xmlns:m="http://schemas.openxmlformats.org/officeDocument/2006/math" xmlns:v="urn:schemas-microsoft-com:vml" xmlns:wp14="http://schemas.microsoft.com/office/word/2010/wordprocessingDrawing" xmlns:wp="http://schemas.openxmlformats.org/drawingml/2006/wordprocessingDrawing" xmlns:w10="urn:schemas-microsoft-com:office:word" xmlns:w="http://schemas.openxmlformats.org/wordprocessingml/2006/main" xmlns:w14="http://schemas.microsoft.com/office/word/2010/wordml" xmlns:w15="http://schemas.microsoft.com/office/word/2012/wordml" xmlns:w16se="http://schemas.microsoft.com/office/word/2015/wordml/symex" xmlns:wpg="http://schemas.microsoft.com/office/word/2010/wordprocessingGroup" xmlns:wpi="http://schemas.microsoft.com/office/word/2010/wordprocessingInk" xmlns:wne="http://schemas.microsoft.com/office/word/2006/wordml" xmlns:wps="http://schemas.microsoft.com/office/word/2010/wordprocessingShape" mc:Ignorable="w14 w15 w16se wp14">
+<w:document xmlns:wpc="http://schemas.microsoft.com/office/word/2010/wordprocessingCanvas" xmlns:cx="http://schemas.microsoft.com/office/drawing/2014/chartex" xmlns:cx1="http://schemas.microsoft.com/office/drawing/2015/9/8/chartex" xmlns:cx2="http://schemas.microsoft.com/office/drawing/2015/10/21/chartex" xmlns:cx3="http://schemas.microsoft.com/office/drawing/2016/5/9/chartex" xmlns:cx4="http://schemas.microsoft.com/office/drawing/2016/5/10/chartex" xmlns:cx5="http://schemas.microsoft.com/office/drawing/2016/5/11/chartex" xmlns:cx6="http://schemas.microsoft.com/office/drawing/2016/5/12/chartex" xmlns:cx7="http://schemas.microsoft.com/office/drawing/2016/5/13/chartex" xmlns:cx8="http://schemas.microsoft.com/office/drawing/2016/5/14/chartex" xmlns:mc="http://schemas.openxmlformats.org/markup-compatibility/2006" xmlns:aink="http://schemas.microsoft.com/office/drawing/2016/ink" xmlns:am3d="http://schemas.microsoft.com/office/drawing/2017/model3d" xmlns:o="urn:schemas-microsoft-com:office:office" xmlns:r="http://schemas.openxmlformats.org/officeDocument/2006/relationships" xmlns:m="http://schemas.openxmlformats.org/officeDocument/2006/math" xmlns:v="urn:schemas-microsoft-com:vml" xmlns:wp14="http://schemas.microsoft.com/office/word/2010/wordprocessingDrawing" xmlns:wp="http://schemas.openxmlformats.org/drawingml/2006/wordprocessingDrawing" xmlns:w10="urn:schemas-microsoft-com:office:word" xmlns:w="http://schemas.openxmlformats.org/wordprocessingml/2006/main" xmlns:w14="http://schemas.microsoft.com/office/word/2010/wordml" xmlns:w15="http://schemas.microsoft.com/office/word/2012/wordml" xmlns:w16cex="http://schemas.microsoft.com/office/word/2018/wordml/cex" xmlns:w16cid="http://schemas.microsoft.com/office/word/2016/wordml/cid" xmlns:w16="http://schemas.microsoft.com/office/word/2018/wordml" xmlns:w16se="http://schemas.microsoft.com/office/word/2015/wordml/symex" xmlns:wpg="http://schemas.microsoft.com/office/word/2010/wordprocessingGroup" xmlns:wpi="http://schemas.microsoft.com/office/word/2010/wordprocessingInk" xmlns:wne="http://schemas.microsoft.com/office/word/2006/wordml" xmlns:wps="http://schemas.microsoft.com/office/word/2010/wordprocessingShape" mc:Ignorable="w14 w15 w16se w16cid w16 w16cex wp14">
   <w:body>
     <w:p>
       <w:pPr>
@@ -237,89 +237,73 @@
         <w:rPr>
           <w:sz w:val="28"/>
         </w:rPr>
-        <w:t xml:space="preserve">Class </w:t>
-      </w:r>
-      <w:proofErr w:type="spellStart"/>
-      <w:r>
-        <w:rPr>
-          <w:sz w:val="28"/>
-        </w:rPr>
-        <w:t>Diagram</w:t>
-      </w:r>
-      <w:proofErr w:type="spellEnd"/>
-      <w:r>
-        <w:rPr>
-          <w:sz w:val="28"/>
-        </w:rPr>
-        <w:t> :</w:t>
-      </w:r>
-    </w:p>
-    <w:p>
-      <w:pPr>
-        <w:rPr>
-          <w:sz w:val="28"/>
-        </w:rPr>
-      </w:pPr>
-    </w:p>
-    <w:p>
-      <w:pPr>
-        <w:rPr>
-          <w:sz w:val="28"/>
-        </w:rPr>
-      </w:pPr>
-    </w:p>
-    <w:p>
-      <w:pPr>
-        <w:rPr>
-          <w:sz w:val="28"/>
-        </w:rPr>
-      </w:pPr>
-    </w:p>
-    <w:p>
-      <w:pPr>
-        <w:rPr>
-          <w:sz w:val="28"/>
-        </w:rPr>
-      </w:pPr>
-    </w:p>
-    <w:p>
-      <w:pPr>
-        <w:rPr>
-          <w:sz w:val="28"/>
-        </w:rPr>
-      </w:pPr>
-    </w:p>
-    <w:p>
-      <w:pPr>
-        <w:rPr>
-          <w:sz w:val="28"/>
-        </w:rPr>
-      </w:pPr>
-    </w:p>
-    <w:p>
-      <w:pPr>
-        <w:rPr>
-          <w:sz w:val="28"/>
-        </w:rPr>
-      </w:pPr>
-    </w:p>
-    <w:p>
-      <w:pPr>
-        <w:jc w:val="both"/>
-        <w:rPr>
-          <w:sz w:val="28"/>
-        </w:rPr>
-      </w:pPr>
-    </w:p>
-    <w:p>
-      <w:pPr>
-        <w:jc w:val="both"/>
-        <w:rPr>
-          <w:sz w:val="28"/>
-        </w:rPr>
-      </w:pPr>
-      <w:bookmarkStart w:id="0" w:name="_GoBack"/>
-      <w:bookmarkEnd w:id="0"/>
+        <w:t>Class Diagram :</w:t>
+      </w:r>
+    </w:p>
+    <w:p>
+      <w:pPr>
+        <w:rPr>
+          <w:sz w:val="28"/>
+        </w:rPr>
+      </w:pPr>
+    </w:p>
+    <w:p>
+      <w:pPr>
+        <w:rPr>
+          <w:sz w:val="28"/>
+        </w:rPr>
+      </w:pPr>
+    </w:p>
+    <w:p>
+      <w:pPr>
+        <w:rPr>
+          <w:sz w:val="28"/>
+        </w:rPr>
+      </w:pPr>
+    </w:p>
+    <w:p>
+      <w:pPr>
+        <w:rPr>
+          <w:sz w:val="28"/>
+        </w:rPr>
+      </w:pPr>
+    </w:p>
+    <w:p>
+      <w:pPr>
+        <w:rPr>
+          <w:sz w:val="28"/>
+        </w:rPr>
+      </w:pPr>
+    </w:p>
+    <w:p>
+      <w:pPr>
+        <w:rPr>
+          <w:sz w:val="28"/>
+        </w:rPr>
+      </w:pPr>
+    </w:p>
+    <w:p>
+      <w:pPr>
+        <w:rPr>
+          <w:sz w:val="28"/>
+        </w:rPr>
+      </w:pPr>
+    </w:p>
+    <w:p>
+      <w:pPr>
+        <w:jc w:val="both"/>
+        <w:rPr>
+          <w:sz w:val="28"/>
+        </w:rPr>
+      </w:pPr>
+    </w:p>
+    <w:p>
+      <w:pPr>
+        <w:jc w:val="both"/>
+        <w:rPr>
+          <w:sz w:val="28"/>
+        </w:rPr>
+      </w:pPr>
     </w:p>
     <w:p>
       <w:pPr>
@@ -1057,21 +1041,33 @@
         <w:rPr>
           <w:sz w:val="28"/>
         </w:rPr>
-        <w:t>Acteur : Système</w:t>
-      </w:r>
-    </w:p>
-    <w:p>
-      <w:pPr>
-        <w:jc w:val="both"/>
-        <w:rPr>
-          <w:sz w:val="28"/>
-        </w:rPr>
-      </w:pPr>
-      <w:r>
-        <w:rPr>
-          <w:sz w:val="28"/>
-        </w:rPr>
-        <w:t>Précondition : Le labyrinthe transcris dans le fichier doit être valide.</w:t>
+        <w:t xml:space="preserve">Acteur : </w:t>
+      </w:r>
+      <w:r>
+        <w:rPr>
+          <w:sz w:val="28"/>
+        </w:rPr>
+        <w:t>Joueur</w:t>
+      </w:r>
+    </w:p>
+    <w:p>
+      <w:pPr>
+        <w:jc w:val="both"/>
+        <w:rPr>
+          <w:sz w:val="28"/>
+        </w:rPr>
+      </w:pPr>
+      <w:r>
+        <w:rPr>
+          <w:sz w:val="28"/>
+        </w:rPr>
+        <w:t xml:space="preserve">Précondition : </w:t>
+      </w:r>
+      <w:r>
+        <w:rPr>
+          <w:sz w:val="28"/>
+        </w:rPr>
+        <w:t>L’utilisateur a choisi de générer un labyrinthe préexistant sous la forme d’un fichier.</w:t>
       </w:r>
     </w:p>
     <w:p>
@@ -1112,49 +1108,7 @@
         <w:rPr>
           <w:sz w:val="28"/>
         </w:rPr>
-        <w:t>Lecture de la visibilité des cases</w:t>
-      </w:r>
-    </w:p>
-    <w:p>
-      <w:pPr>
-        <w:pStyle w:val="Paragraphedeliste"/>
-        <w:jc w:val="both"/>
-        <w:rPr>
-          <w:sz w:val="28"/>
-        </w:rPr>
-      </w:pPr>
-      <w:r>
-        <w:rPr>
-          <w:sz w:val="28"/>
-        </w:rPr>
-        <w:t>1</w:t>
-      </w:r>
-      <w:r>
-        <w:rPr>
-          <w:sz w:val="28"/>
-        </w:rPr>
-        <w:t>.1) Si la case est dite « visible », son visuel sera affiché par la suite (comme les murs, sols…)</w:t>
-      </w:r>
-    </w:p>
-    <w:p>
-      <w:pPr>
-        <w:pStyle w:val="Paragraphedeliste"/>
-        <w:jc w:val="both"/>
-        <w:rPr>
-          <w:sz w:val="28"/>
-        </w:rPr>
-      </w:pPr>
-      <w:r>
-        <w:rPr>
-          <w:sz w:val="28"/>
-        </w:rPr>
-        <w:t>1</w:t>
-      </w:r>
-      <w:r>
-        <w:rPr>
-          <w:sz w:val="28"/>
-        </w:rPr>
-        <w:t>.2) Si la case est dite « cachée », son visuel ne sera pas affiché par la suite (case trésor, piège…)</w:t>
+        <w:t>L’utilisateur indique le nom du niveau.</w:t>
       </w:r>
     </w:p>
     <w:p>
@@ -1173,51 +1127,7 @@
         <w:rPr>
           <w:sz w:val="28"/>
         </w:rPr>
-        <w:t xml:space="preserve">Affichage du labyrinthe avec les visuels de chacune des cases  </w:t>
-      </w:r>
-    </w:p>
-    <w:p>
-      <w:pPr>
-        <w:pStyle w:val="Paragraphedeliste"/>
-        <w:jc w:val="both"/>
-        <w:rPr>
-          <w:sz w:val="28"/>
-        </w:rPr>
-      </w:pPr>
-    </w:p>
-    <w:p>
-      <w:pPr>
-        <w:jc w:val="both"/>
-        <w:rPr>
-          <w:sz w:val="28"/>
-        </w:rPr>
-      </w:pPr>
-      <w:r>
-        <w:rPr>
-          <w:sz w:val="28"/>
-        </w:rPr>
-        <w:t>Scénarios exceptionnels :</w:t>
-      </w:r>
-    </w:p>
-    <w:p>
-      <w:pPr>
-        <w:ind w:left="360"/>
-        <w:jc w:val="both"/>
-        <w:rPr>
-          <w:sz w:val="28"/>
-        </w:rPr>
-      </w:pPr>
-      <w:r>
-        <w:rPr>
-          <w:sz w:val="28"/>
-        </w:rPr>
-        <w:t>Le fichier est illisible à cause d’une des erreurs suivantes</w:t>
-      </w:r>
-      <w:r>
-        <w:rPr>
-          <w:sz w:val="28"/>
-        </w:rPr>
-        <w:t> :</w:t>
+        <w:t>Lecture du fichier.</w:t>
       </w:r>
     </w:p>
     <w:p>
@@ -1225,7 +1135,7 @@
         <w:pStyle w:val="Paragraphedeliste"/>
         <w:numPr>
           <w:ilvl w:val="0"/>
-          <w:numId w:val="22"/>
+          <w:numId w:val="20"/>
         </w:numPr>
         <w:jc w:val="both"/>
         <w:rPr>
@@ -1236,7 +1146,13 @@
         <w:rPr>
           <w:sz w:val="28"/>
         </w:rPr>
-        <w:t>La première ligne du fichier ne concerne pas les dimensions du labyrinthe.</w:t>
+        <w:t xml:space="preserve">Affichage du labyrinthe avec les visuels de chacune des cases </w:t>
+      </w:r>
+      <w:r>
+        <w:rPr>
+          <w:sz w:val="28"/>
+        </w:rPr>
+        <w:t>et des personnages.</w:t>
       </w:r>
     </w:p>
     <w:p>
@@ -1244,7 +1160,7 @@
         <w:pStyle w:val="Paragraphedeliste"/>
         <w:numPr>
           <w:ilvl w:val="0"/>
-          <w:numId w:val="22"/>
+          <w:numId w:val="20"/>
         </w:numPr>
         <w:jc w:val="both"/>
         <w:rPr>
@@ -1255,7 +1171,42 @@
         <w:rPr>
           <w:sz w:val="28"/>
         </w:rPr>
-        <w:t>2 personnages sont sur la même case.</w:t>
+        <w:t xml:space="preserve">Le jeu démarre. Le process attend </w:t>
+      </w:r>
+      <w:r>
+        <w:rPr>
+          <w:sz w:val="28"/>
+        </w:rPr>
+        <w:t>la prochaine instruction</w:t>
+      </w:r>
+      <w:r>
+        <w:rPr>
+          <w:sz w:val="28"/>
+        </w:rPr>
+        <w:t xml:space="preserve"> de l’utilisateur.</w:t>
+      </w:r>
+    </w:p>
+    <w:p>
+      <w:pPr>
+        <w:pStyle w:val="Paragraphedeliste"/>
+        <w:jc w:val="both"/>
+        <w:rPr>
+          <w:sz w:val="28"/>
+        </w:rPr>
+      </w:pPr>
+    </w:p>
+    <w:p>
+      <w:pPr>
+        <w:jc w:val="both"/>
+        <w:rPr>
+          <w:sz w:val="28"/>
+        </w:rPr>
+      </w:pPr>
+      <w:r>
+        <w:rPr>
+          <w:sz w:val="28"/>
+        </w:rPr>
+        <w:t>Scénarios exceptionnels :</w:t>
       </w:r>
     </w:p>
     <w:p>
@@ -1263,118 +1214,264 @@
         <w:pStyle w:val="Paragraphedeliste"/>
         <w:numPr>
           <w:ilvl w:val="0"/>
-          <w:numId w:val="22"/>
+          <w:numId w:val="24"/>
         </w:numPr>
-        <w:jc w:val="both"/>
-        <w:rPr>
-          <w:sz w:val="28"/>
-        </w:rPr>
-      </w:pPr>
-      <w:r>
-        <w:rPr>
-          <w:sz w:val="28"/>
-        </w:rPr>
-        <w:t>Plusieurs instructions de création de case pour une même position.</w:t>
-      </w:r>
-    </w:p>
-    <w:p>
-      <w:pPr>
-        <w:rPr>
-          <w:sz w:val="28"/>
-        </w:rPr>
-      </w:pPr>
-      <w:r>
-        <w:rPr>
-          <w:sz w:val="28"/>
-        </w:rPr>
-        <w:t>Le système signale à l’utilisateur que le fichier est illisible, puis lui demande de saisir le nom d’un autre fichier.</w:t>
-      </w:r>
-    </w:p>
-    <w:p>
-      <w:pPr>
-        <w:jc w:val="both"/>
-        <w:rPr>
-          <w:sz w:val="28"/>
-        </w:rPr>
-      </w:pPr>
-    </w:p>
-    <w:p>
-      <w:pPr>
-        <w:jc w:val="both"/>
-        <w:rPr>
-          <w:sz w:val="28"/>
-        </w:rPr>
-      </w:pPr>
-    </w:p>
-    <w:p>
-      <w:pPr>
-        <w:jc w:val="both"/>
-        <w:rPr>
-          <w:sz w:val="28"/>
-        </w:rPr>
-      </w:pPr>
-    </w:p>
-    <w:p>
-      <w:pPr>
-        <w:jc w:val="both"/>
-        <w:rPr>
-          <w:sz w:val="28"/>
-        </w:rPr>
-      </w:pPr>
-    </w:p>
-    <w:p>
-      <w:pPr>
-        <w:jc w:val="both"/>
-        <w:rPr>
-          <w:sz w:val="28"/>
-        </w:rPr>
-      </w:pPr>
-    </w:p>
-    <w:p>
-      <w:pPr>
-        <w:jc w:val="both"/>
-        <w:rPr>
-          <w:sz w:val="28"/>
-        </w:rPr>
-      </w:pPr>
-    </w:p>
-    <w:p>
-      <w:pPr>
-        <w:jc w:val="both"/>
-        <w:rPr>
-          <w:sz w:val="28"/>
-        </w:rPr>
-      </w:pPr>
-    </w:p>
-    <w:p>
-      <w:pPr>
-        <w:jc w:val="both"/>
-        <w:rPr>
-          <w:sz w:val="28"/>
-        </w:rPr>
-      </w:pPr>
-    </w:p>
-    <w:p>
-      <w:pPr>
-        <w:jc w:val="both"/>
-        <w:rPr>
-          <w:sz w:val="28"/>
-        </w:rPr>
-      </w:pPr>
-    </w:p>
-    <w:p>
-      <w:pPr>
-        <w:rPr>
-          <w:sz w:val="28"/>
-          <w:szCs w:val="28"/>
-        </w:rPr>
-      </w:pPr>
-      <w:r>
-        <w:rPr>
-          <w:sz w:val="28"/>
-          <w:szCs w:val="28"/>
-        </w:rPr>
-        <w:lastRenderedPageBreak/>
+        <w:rPr>
+          <w:sz w:val="28"/>
+          <w:szCs w:val="28"/>
+        </w:rPr>
+      </w:pPr>
+      <w:r>
+        <w:rPr>
+          <w:sz w:val="28"/>
+          <w:szCs w:val="28"/>
+        </w:rPr>
+        <w:t xml:space="preserve">Ce scénario commence à l’étape 1 si l’utilisateur </w:t>
+      </w:r>
+      <w:r>
+        <w:rPr>
+          <w:sz w:val="28"/>
+          <w:szCs w:val="28"/>
+        </w:rPr>
+        <w:t>rentre un nom de fichier inexistant.</w:t>
+      </w:r>
+    </w:p>
+    <w:p>
+      <w:pPr>
+        <w:pStyle w:val="Paragraphedeliste"/>
+        <w:numPr>
+          <w:ilvl w:val="1"/>
+          <w:numId w:val="24"/>
+        </w:numPr>
+        <w:rPr>
+          <w:sz w:val="28"/>
+          <w:szCs w:val="28"/>
+        </w:rPr>
+      </w:pPr>
+      <w:r>
+        <w:rPr>
+          <w:sz w:val="28"/>
+          <w:szCs w:val="28"/>
+        </w:rPr>
+        <w:t>L</w:t>
+      </w:r>
+      <w:r>
+        <w:rPr>
+          <w:sz w:val="28"/>
+          <w:szCs w:val="28"/>
+        </w:rPr>
+        <w:t xml:space="preserve">’interface affiche que le fichier est </w:t>
+      </w:r>
+      <w:r>
+        <w:rPr>
+          <w:sz w:val="28"/>
+          <w:szCs w:val="28"/>
+        </w:rPr>
+        <w:t>introuvable.</w:t>
+      </w:r>
+    </w:p>
+    <w:p>
+      <w:pPr>
+        <w:pStyle w:val="Paragraphedeliste"/>
+        <w:numPr>
+          <w:ilvl w:val="1"/>
+          <w:numId w:val="24"/>
+        </w:numPr>
+        <w:rPr>
+          <w:sz w:val="28"/>
+          <w:szCs w:val="28"/>
+        </w:rPr>
+      </w:pPr>
+      <w:r>
+        <w:rPr>
+          <w:sz w:val="28"/>
+          <w:szCs w:val="28"/>
+        </w:rPr>
+        <w:t>R</w:t>
+      </w:r>
+      <w:r>
+        <w:rPr>
+          <w:sz w:val="28"/>
+          <w:szCs w:val="28"/>
+        </w:rPr>
+        <w:t>etour étape 1</w:t>
+      </w:r>
+    </w:p>
+    <w:p>
+      <w:pPr>
+        <w:pStyle w:val="Paragraphedeliste"/>
+        <w:numPr>
+          <w:ilvl w:val="0"/>
+          <w:numId w:val="24"/>
+        </w:numPr>
+        <w:rPr>
+          <w:sz w:val="28"/>
+          <w:szCs w:val="28"/>
+        </w:rPr>
+      </w:pPr>
+      <w:r>
+        <w:rPr>
+          <w:sz w:val="28"/>
+          <w:szCs w:val="28"/>
+        </w:rPr>
+        <w:t>Ce scénario commence à l’étape 1 si le fichier existe mais qu’il ne contient pas les informations nécessaires à la création d’un niveau.</w:t>
+      </w:r>
+    </w:p>
+    <w:p>
+      <w:pPr>
+        <w:pStyle w:val="Paragraphedeliste"/>
+        <w:numPr>
+          <w:ilvl w:val="1"/>
+          <w:numId w:val="24"/>
+        </w:numPr>
+        <w:rPr>
+          <w:sz w:val="28"/>
+          <w:szCs w:val="28"/>
+        </w:rPr>
+      </w:pPr>
+      <w:r>
+        <w:rPr>
+          <w:sz w:val="28"/>
+          <w:szCs w:val="28"/>
+        </w:rPr>
+        <w:t>L</w:t>
+      </w:r>
+      <w:r>
+        <w:rPr>
+          <w:sz w:val="28"/>
+          <w:szCs w:val="28"/>
+        </w:rPr>
+        <w:t xml:space="preserve">’interface affiche que le </w:t>
+      </w:r>
+      <w:r>
+        <w:rPr>
+          <w:sz w:val="28"/>
+          <w:szCs w:val="28"/>
+        </w:rPr>
+        <w:t>contenu du fichier est invalide.</w:t>
+      </w:r>
+    </w:p>
+    <w:p>
+      <w:pPr>
+        <w:pStyle w:val="Paragraphedeliste"/>
+        <w:numPr>
+          <w:ilvl w:val="1"/>
+          <w:numId w:val="24"/>
+        </w:numPr>
+        <w:rPr>
+          <w:sz w:val="28"/>
+          <w:szCs w:val="28"/>
+        </w:rPr>
+      </w:pPr>
+      <w:r>
+        <w:rPr>
+          <w:sz w:val="28"/>
+          <w:szCs w:val="28"/>
+        </w:rPr>
+        <w:t>R</w:t>
+      </w:r>
+      <w:r>
+        <w:rPr>
+          <w:sz w:val="28"/>
+          <w:szCs w:val="28"/>
+        </w:rPr>
+        <w:t>etour étape 1</w:t>
+      </w:r>
+    </w:p>
+    <w:p>
+      <w:pPr>
+        <w:pStyle w:val="Paragraphedeliste"/>
+        <w:ind w:left="0"/>
+        <w:rPr>
+          <w:sz w:val="28"/>
+          <w:szCs w:val="28"/>
+        </w:rPr>
+      </w:pPr>
+    </w:p>
+    <w:p>
+      <w:pPr>
+        <w:jc w:val="both"/>
+        <w:rPr>
+          <w:sz w:val="28"/>
+        </w:rPr>
+      </w:pPr>
+    </w:p>
+    <w:p>
+      <w:pPr>
+        <w:jc w:val="both"/>
+        <w:rPr>
+          <w:sz w:val="28"/>
+        </w:rPr>
+      </w:pPr>
+    </w:p>
+    <w:p>
+      <w:pPr>
+        <w:jc w:val="both"/>
+        <w:rPr>
+          <w:sz w:val="28"/>
+        </w:rPr>
+      </w:pPr>
+    </w:p>
+    <w:p>
+      <w:pPr>
+        <w:jc w:val="both"/>
+        <w:rPr>
+          <w:sz w:val="28"/>
+        </w:rPr>
+      </w:pPr>
+    </w:p>
+    <w:p>
+      <w:pPr>
+        <w:jc w:val="both"/>
+        <w:rPr>
+          <w:sz w:val="28"/>
+        </w:rPr>
+      </w:pPr>
+    </w:p>
+    <w:p>
+      <w:pPr>
+        <w:jc w:val="both"/>
+        <w:rPr>
+          <w:sz w:val="28"/>
+        </w:rPr>
+      </w:pPr>
+    </w:p>
+    <w:p>
+      <w:pPr>
+        <w:jc w:val="both"/>
+        <w:rPr>
+          <w:sz w:val="28"/>
+        </w:rPr>
+      </w:pPr>
+    </w:p>
+    <w:p>
+      <w:pPr>
+        <w:jc w:val="both"/>
+        <w:rPr>
+          <w:sz w:val="28"/>
+        </w:rPr>
+      </w:pPr>
+    </w:p>
+    <w:p>
+      <w:pPr>
+        <w:jc w:val="both"/>
+        <w:rPr>
+          <w:sz w:val="28"/>
+        </w:rPr>
+      </w:pPr>
+    </w:p>
+    <w:p>
+      <w:pPr>
+        <w:rPr>
+          <w:sz w:val="28"/>
+          <w:szCs w:val="28"/>
+        </w:rPr>
+      </w:pPr>
+      <w:r>
+        <w:rPr>
+          <w:sz w:val="28"/>
+          <w:szCs w:val="28"/>
+        </w:rPr>
         <w:t xml:space="preserve">Titre : Le joueur crée son labyrinthe </w:t>
       </w:r>
     </w:p>
@@ -1788,6 +1885,7 @@
           <w:sz w:val="28"/>
           <w:szCs w:val="28"/>
         </w:rPr>
+        <w:lastRenderedPageBreak/>
         <w:t>D -Ce scénario commence à l’étape 5 si l’utilisateur indique des coordonnées non valides</w:t>
       </w:r>
     </w:p>
@@ -1803,7 +1901,6 @@
           <w:sz w:val="28"/>
           <w:szCs w:val="28"/>
         </w:rPr>
-        <w:lastRenderedPageBreak/>
         <w:t xml:space="preserve">1-l’interface affiche que les données entrées sont invalides </w:t>
       </w:r>
     </w:p>
@@ -2062,21 +2159,12 @@
           <w:szCs w:val="28"/>
         </w:rPr>
       </w:pPr>
-      <w:proofErr w:type="spellStart"/>
-      <w:r>
-        <w:rPr>
-          <w:sz w:val="28"/>
-          <w:szCs w:val="28"/>
-        </w:rPr>
-        <w:t>Postconditions</w:t>
-      </w:r>
-      <w:proofErr w:type="spellEnd"/>
-      <w:r>
-        <w:rPr>
-          <w:sz w:val="28"/>
-          <w:szCs w:val="28"/>
-        </w:rPr>
-        <w:t> : le jeu commence</w:t>
+      <w:r>
+        <w:rPr>
+          <w:sz w:val="28"/>
+          <w:szCs w:val="28"/>
+        </w:rPr>
+        <w:t>Postconditions : le jeu commence</w:t>
       </w:r>
     </w:p>
     <w:p>
@@ -2098,7 +2186,7 @@
 </file>
 
 <file path=word/numbering.xml><?xml version="1.0" encoding="utf-8"?>
-<w:numbering xmlns:wpc="http://schemas.microsoft.com/office/word/2010/wordprocessingCanvas" xmlns:cx="http://schemas.microsoft.com/office/drawing/2014/chartex" xmlns:mc="http://schemas.openxmlformats.org/markup-compatibility/2006" xmlns:o="urn:schemas-microsoft-com:office:office" xmlns:r="http://schemas.openxmlformats.org/officeDocument/2006/relationships" xmlns:m="http://schemas.openxmlformats.org/officeDocument/2006/math" xmlns:v="urn:schemas-microsoft-com:vml" xmlns:wp14="http://schemas.microsoft.com/office/word/2010/wordprocessingDrawing" xmlns:wp="http://schemas.openxmlformats.org/drawingml/2006/wordprocessingDrawing" xmlns:w10="urn:schemas-microsoft-com:office:word" xmlns:w="http://schemas.openxmlformats.org/wordprocessingml/2006/main" xmlns:w14="http://schemas.microsoft.com/office/word/2010/wordml" xmlns:w15="http://schemas.microsoft.com/office/word/2012/wordml" xmlns:w16se="http://schemas.microsoft.com/office/word/2015/wordml/symex" xmlns:wpg="http://schemas.microsoft.com/office/word/2010/wordprocessingGroup" xmlns:wpi="http://schemas.microsoft.com/office/word/2010/wordprocessingInk" xmlns:wne="http://schemas.microsoft.com/office/word/2006/wordml" xmlns:wps="http://schemas.microsoft.com/office/word/2010/wordprocessingShape" mc:Ignorable="w14 w15 w16se wp14">
+<w:numbering xmlns:wpc="http://schemas.microsoft.com/office/word/2010/wordprocessingCanvas" xmlns:cx="http://schemas.microsoft.com/office/drawing/2014/chartex" xmlns:cx1="http://schemas.microsoft.com/office/drawing/2015/9/8/chartex" xmlns:cx2="http://schemas.microsoft.com/office/drawing/2015/10/21/chartex" xmlns:cx3="http://schemas.microsoft.com/office/drawing/2016/5/9/chartex" xmlns:cx4="http://schemas.microsoft.com/office/drawing/2016/5/10/chartex" xmlns:cx5="http://schemas.microsoft.com/office/drawing/2016/5/11/chartex" xmlns:cx6="http://schemas.microsoft.com/office/drawing/2016/5/12/chartex" xmlns:cx7="http://schemas.microsoft.com/office/drawing/2016/5/13/chartex" xmlns:cx8="http://schemas.microsoft.com/office/drawing/2016/5/14/chartex" xmlns:mc="http://schemas.openxmlformats.org/markup-compatibility/2006" xmlns:aink="http://schemas.microsoft.com/office/drawing/2016/ink" xmlns:am3d="http://schemas.microsoft.com/office/drawing/2017/model3d" xmlns:o="urn:schemas-microsoft-com:office:office" xmlns:r="http://schemas.openxmlformats.org/officeDocument/2006/relationships" xmlns:m="http://schemas.openxmlformats.org/officeDocument/2006/math" xmlns:v="urn:schemas-microsoft-com:vml" xmlns:wp14="http://schemas.microsoft.com/office/word/2010/wordprocessingDrawing" xmlns:wp="http://schemas.openxmlformats.org/drawingml/2006/wordprocessingDrawing" xmlns:w10="urn:schemas-microsoft-com:office:word" xmlns:w="http://schemas.openxmlformats.org/wordprocessingml/2006/main" xmlns:w14="http://schemas.microsoft.com/office/word/2010/wordml" xmlns:w15="http://schemas.microsoft.com/office/word/2012/wordml" xmlns:w16cex="http://schemas.microsoft.com/office/word/2018/wordml/cex" xmlns:w16cid="http://schemas.microsoft.com/office/word/2016/wordml/cid" xmlns:w16="http://schemas.microsoft.com/office/word/2018/wordml" xmlns:w16se="http://schemas.microsoft.com/office/word/2015/wordml/symex" xmlns:wpg="http://schemas.microsoft.com/office/word/2010/wordprocessingGroup" xmlns:wpi="http://schemas.microsoft.com/office/word/2010/wordprocessingInk" xmlns:wne="http://schemas.microsoft.com/office/word/2006/wordml" xmlns:wps="http://schemas.microsoft.com/office/word/2010/wordprocessingShape" mc:Ignorable="w14 w15 w16se w16cid w16 w16cex wp14">
   <w:abstractNum w:abstractNumId="0" w15:restartNumberingAfterBreak="0">
     <w:nsid w:val="03882037"/>
     <w:multiLevelType w:val="hybridMultilevel"/>
@@ -3103,6 +3191,92 @@
     </w:lvl>
   </w:abstractNum>
   <w:abstractNum w:abstractNumId="11" w15:restartNumberingAfterBreak="0">
+    <w:nsid w:val="3EC8351A"/>
+    <w:multiLevelType w:val="hybridMultilevel"/>
+    <w:tmpl w:val="BF78F274"/>
+    <w:lvl w:ilvl="0" w:tplc="040C000F">
+      <w:start w:val="1"/>
+      <w:numFmt w:val="decimal"/>
+      <w:lvlText w:val="%1."/>
+      <w:lvlJc w:val="left"/>
+      <w:pPr>
+        <w:ind w:left="1428" w:hanging="360"/>
+      </w:pPr>
+    </w:lvl>
+    <w:lvl w:ilvl="1" w:tplc="040C0019" w:tentative="1">
+      <w:start w:val="1"/>
+      <w:numFmt w:val="lowerLetter"/>
+      <w:lvlText w:val="%2."/>
+      <w:lvlJc w:val="left"/>
+      <w:pPr>
+        <w:ind w:left="2148" w:hanging="360"/>
+      </w:pPr>
+    </w:lvl>
+    <w:lvl w:ilvl="2" w:tplc="040C001B" w:tentative="1">
+      <w:start w:val="1"/>
+      <w:numFmt w:val="lowerRoman"/>
+      <w:lvlText w:val="%3."/>
+      <w:lvlJc w:val="right"/>
+      <w:pPr>
+        <w:ind w:left="2868" w:hanging="180"/>
+      </w:pPr>
+    </w:lvl>
+    <w:lvl w:ilvl="3" w:tplc="040C000F" w:tentative="1">
+      <w:start w:val="1"/>
+      <w:numFmt w:val="decimal"/>
+      <w:lvlText w:val="%4."/>
+      <w:lvlJc w:val="left"/>
+      <w:pPr>
+        <w:ind w:left="3588" w:hanging="360"/>
+      </w:pPr>
+    </w:lvl>
+    <w:lvl w:ilvl="4" w:tplc="040C0019" w:tentative="1">
+      <w:start w:val="1"/>
+      <w:numFmt w:val="lowerLetter"/>
+      <w:lvlText w:val="%5."/>
+      <w:lvlJc w:val="left"/>
+      <w:pPr>
+        <w:ind w:left="4308" w:hanging="360"/>
+      </w:pPr>
+    </w:lvl>
+    <w:lvl w:ilvl="5" w:tplc="040C001B" w:tentative="1">
+      <w:start w:val="1"/>
+      <w:numFmt w:val="lowerRoman"/>
+      <w:lvlText w:val="%6."/>
+      <w:lvlJc w:val="right"/>
+      <w:pPr>
+        <w:ind w:left="5028" w:hanging="180"/>
+      </w:pPr>
+    </w:lvl>
+    <w:lvl w:ilvl="6" w:tplc="040C000F" w:tentative="1">
+      <w:start w:val="1"/>
+      <w:numFmt w:val="decimal"/>
+      <w:lvlText w:val="%7."/>
+      <w:lvlJc w:val="left"/>
+      <w:pPr>
+        <w:ind w:left="5748" w:hanging="360"/>
+      </w:pPr>
+    </w:lvl>
+    <w:lvl w:ilvl="7" w:tplc="040C0019" w:tentative="1">
+      <w:start w:val="1"/>
+      <w:numFmt w:val="lowerLetter"/>
+      <w:lvlText w:val="%8."/>
+      <w:lvlJc w:val="left"/>
+      <w:pPr>
+        <w:ind w:left="6468" w:hanging="360"/>
+      </w:pPr>
+    </w:lvl>
+    <w:lvl w:ilvl="8" w:tplc="040C001B" w:tentative="1">
+      <w:start w:val="1"/>
+      <w:numFmt w:val="lowerRoman"/>
+      <w:lvlText w:val="%9."/>
+      <w:lvlJc w:val="right"/>
+      <w:pPr>
+        <w:ind w:left="7188" w:hanging="180"/>
+      </w:pPr>
+    </w:lvl>
+  </w:abstractNum>
+  <w:abstractNum w:abstractNumId="12" w15:restartNumberingAfterBreak="0">
     <w:nsid w:val="42474D54"/>
     <w:multiLevelType w:val="hybridMultilevel"/>
     <w:tmpl w:val="C03425F0"/>
@@ -3191,7 +3365,7 @@
       </w:pPr>
     </w:lvl>
   </w:abstractNum>
-  <w:abstractNum w:abstractNumId="12" w15:restartNumberingAfterBreak="0">
+  <w:abstractNum w:abstractNumId="13" w15:restartNumberingAfterBreak="0">
     <w:nsid w:val="4B554168"/>
     <w:multiLevelType w:val="hybridMultilevel"/>
     <w:tmpl w:val="FA426EEC"/>
@@ -3280,7 +3454,7 @@
       </w:pPr>
     </w:lvl>
   </w:abstractNum>
-  <w:abstractNum w:abstractNumId="13" w15:restartNumberingAfterBreak="0">
+  <w:abstractNum w:abstractNumId="14" w15:restartNumberingAfterBreak="0">
     <w:nsid w:val="53D97530"/>
     <w:multiLevelType w:val="hybridMultilevel"/>
     <w:tmpl w:val="FA426EEC"/>
@@ -3369,7 +3543,7 @@
       </w:pPr>
     </w:lvl>
   </w:abstractNum>
-  <w:abstractNum w:abstractNumId="14" w15:restartNumberingAfterBreak="0">
+  <w:abstractNum w:abstractNumId="15" w15:restartNumberingAfterBreak="0">
     <w:nsid w:val="57120A6F"/>
     <w:multiLevelType w:val="hybridMultilevel"/>
     <w:tmpl w:val="0F7C46CE"/>
@@ -3458,7 +3632,7 @@
       </w:pPr>
     </w:lvl>
   </w:abstractNum>
-  <w:abstractNum w:abstractNumId="15" w15:restartNumberingAfterBreak="0">
+  <w:abstractNum w:abstractNumId="16" w15:restartNumberingAfterBreak="0">
     <w:nsid w:val="599A27B8"/>
     <w:multiLevelType w:val="hybridMultilevel"/>
     <w:tmpl w:val="CB923A4E"/>
@@ -3550,7 +3724,7 @@
       </w:pPr>
     </w:lvl>
   </w:abstractNum>
-  <w:abstractNum w:abstractNumId="16" w15:restartNumberingAfterBreak="0">
+  <w:abstractNum w:abstractNumId="17" w15:restartNumberingAfterBreak="0">
     <w:nsid w:val="5DEC6F79"/>
     <w:multiLevelType w:val="hybridMultilevel"/>
     <w:tmpl w:val="CDBAEBDA"/>
@@ -3639,7 +3813,7 @@
       </w:pPr>
     </w:lvl>
   </w:abstractNum>
-  <w:abstractNum w:abstractNumId="17" w15:restartNumberingAfterBreak="0">
+  <w:abstractNum w:abstractNumId="18" w15:restartNumberingAfterBreak="0">
     <w:nsid w:val="5EAE0418"/>
     <w:multiLevelType w:val="hybridMultilevel"/>
     <w:tmpl w:val="43C66D04"/>
@@ -3728,7 +3902,7 @@
       </w:pPr>
     </w:lvl>
   </w:abstractNum>
-  <w:abstractNum w:abstractNumId="18" w15:restartNumberingAfterBreak="0">
+  <w:abstractNum w:abstractNumId="19" w15:restartNumberingAfterBreak="0">
     <w:nsid w:val="61607C9B"/>
     <w:multiLevelType w:val="hybridMultilevel"/>
     <w:tmpl w:val="CB98FE80"/>
@@ -3817,7 +3991,7 @@
       </w:pPr>
     </w:lvl>
   </w:abstractNum>
-  <w:abstractNum w:abstractNumId="19" w15:restartNumberingAfterBreak="0">
+  <w:abstractNum w:abstractNumId="20" w15:restartNumberingAfterBreak="0">
     <w:nsid w:val="6AF4507C"/>
     <w:multiLevelType w:val="hybridMultilevel"/>
     <w:tmpl w:val="894EEE7C"/>
@@ -3906,7 +4080,7 @@
       </w:pPr>
     </w:lvl>
   </w:abstractNum>
-  <w:abstractNum w:abstractNumId="20" w15:restartNumberingAfterBreak="0">
+  <w:abstractNum w:abstractNumId="21" w15:restartNumberingAfterBreak="0">
     <w:nsid w:val="769E605C"/>
     <w:multiLevelType w:val="hybridMultilevel"/>
     <w:tmpl w:val="6D12BCD0"/>
@@ -3995,7 +4169,93 @@
       </w:pPr>
     </w:lvl>
   </w:abstractNum>
-  <w:abstractNum w:abstractNumId="21" w15:restartNumberingAfterBreak="0">
+  <w:abstractNum w:abstractNumId="22" w15:restartNumberingAfterBreak="0">
+    <w:nsid w:val="7DB73B32"/>
+    <w:multiLevelType w:val="hybridMultilevel"/>
+    <w:tmpl w:val="5694C4F8"/>
+    <w:lvl w:ilvl="0" w:tplc="040C0015">
+      <w:start w:val="1"/>
+      <w:numFmt w:val="upperLetter"/>
+      <w:lvlText w:val="%1."/>
+      <w:lvlJc w:val="left"/>
+      <w:pPr>
+        <w:ind w:left="360" w:hanging="360"/>
+      </w:pPr>
+    </w:lvl>
+    <w:lvl w:ilvl="1" w:tplc="040C000F">
+      <w:start w:val="1"/>
+      <w:numFmt w:val="decimal"/>
+      <w:lvlText w:val="%2."/>
+      <w:lvlJc w:val="left"/>
+      <w:pPr>
+        <w:ind w:left="1080" w:hanging="360"/>
+      </w:pPr>
+    </w:lvl>
+    <w:lvl w:ilvl="2" w:tplc="040C001B" w:tentative="1">
+      <w:start w:val="1"/>
+      <w:numFmt w:val="lowerRoman"/>
+      <w:lvlText w:val="%3."/>
+      <w:lvlJc w:val="right"/>
+      <w:pPr>
+        <w:ind w:left="1800" w:hanging="180"/>
+      </w:pPr>
+    </w:lvl>
+    <w:lvl w:ilvl="3" w:tplc="040C000F" w:tentative="1">
+      <w:start w:val="1"/>
+      <w:numFmt w:val="decimal"/>
+      <w:lvlText w:val="%4."/>
+      <w:lvlJc w:val="left"/>
+      <w:pPr>
+        <w:ind w:left="2520" w:hanging="360"/>
+      </w:pPr>
+    </w:lvl>
+    <w:lvl w:ilvl="4" w:tplc="040C0019" w:tentative="1">
+      <w:start w:val="1"/>
+      <w:numFmt w:val="lowerLetter"/>
+      <w:lvlText w:val="%5."/>
+      <w:lvlJc w:val="left"/>
+      <w:pPr>
+        <w:ind w:left="3240" w:hanging="360"/>
+      </w:pPr>
+    </w:lvl>
+    <w:lvl w:ilvl="5" w:tplc="040C001B" w:tentative="1">
+      <w:start w:val="1"/>
+      <w:numFmt w:val="lowerRoman"/>
+      <w:lvlText w:val="%6."/>
+      <w:lvlJc w:val="right"/>
+      <w:pPr>
+        <w:ind w:left="3960" w:hanging="180"/>
+      </w:pPr>
+    </w:lvl>
+    <w:lvl w:ilvl="6" w:tplc="040C000F" w:tentative="1">
+      <w:start w:val="1"/>
+      <w:numFmt w:val="decimal"/>
+      <w:lvlText w:val="%7."/>
+      <w:lvlJc w:val="left"/>
+      <w:pPr>
+        <w:ind w:left="4680" w:hanging="360"/>
+      </w:pPr>
+    </w:lvl>
+    <w:lvl w:ilvl="7" w:tplc="040C0019" w:tentative="1">
+      <w:start w:val="1"/>
+      <w:numFmt w:val="lowerLetter"/>
+      <w:lvlText w:val="%8."/>
+      <w:lvlJc w:val="left"/>
+      <w:pPr>
+        <w:ind w:left="5400" w:hanging="360"/>
+      </w:pPr>
+    </w:lvl>
+    <w:lvl w:ilvl="8" w:tplc="040C001B" w:tentative="1">
+      <w:start w:val="1"/>
+      <w:numFmt w:val="lowerRoman"/>
+      <w:lvlText w:val="%9."/>
+      <w:lvlJc w:val="right"/>
+      <w:pPr>
+        <w:ind w:left="6120" w:hanging="180"/>
+      </w:pPr>
+    </w:lvl>
+  </w:abstractNum>
+  <w:abstractNum w:abstractNumId="23" w15:restartNumberingAfterBreak="0">
     <w:nsid w:val="7E0C75CB"/>
     <w:multiLevelType w:val="hybridMultilevel"/>
     <w:tmpl w:val="2F36B5FC"/>
@@ -4084,7 +4344,7 @@
       </w:pPr>
     </w:lvl>
   </w:abstractNum>
-  <w:abstractNum w:abstractNumId="22" w15:restartNumberingAfterBreak="0">
+  <w:abstractNum w:abstractNumId="24" w15:restartNumberingAfterBreak="0">
     <w:nsid w:val="7FE5415A"/>
     <w:multiLevelType w:val="hybridMultilevel"/>
     <w:tmpl w:val="B38A35D4"/>
@@ -4174,28 +4434,28 @@
     </w:lvl>
   </w:abstractNum>
   <w:num w:numId="1">
-    <w:abstractNumId w:val="17"/>
+    <w:abstractNumId w:val="18"/>
   </w:num>
   <w:num w:numId="2">
-    <w:abstractNumId w:val="20"/>
+    <w:abstractNumId w:val="21"/>
   </w:num>
   <w:num w:numId="3">
     <w:abstractNumId w:val="4"/>
   </w:num>
   <w:num w:numId="4">
-    <w:abstractNumId w:val="11"/>
+    <w:abstractNumId w:val="12"/>
   </w:num>
   <w:num w:numId="5">
     <w:abstractNumId w:val="10"/>
   </w:num>
   <w:num w:numId="6">
-    <w:abstractNumId w:val="14"/>
+    <w:abstractNumId w:val="15"/>
   </w:num>
   <w:num w:numId="7">
     <w:abstractNumId w:val="8"/>
   </w:num>
   <w:num w:numId="8">
-    <w:abstractNumId w:val="16"/>
+    <w:abstractNumId w:val="17"/>
   </w:num>
   <w:num w:numId="9">
     <w:abstractNumId w:val="7"/>
@@ -4207,7 +4467,7 @@
     <w:abstractNumId w:val="9"/>
   </w:num>
   <w:num w:numId="12">
-    <w:abstractNumId w:val="19"/>
+    <w:abstractNumId w:val="20"/>
   </w:num>
   <w:num w:numId="13">
     <w:abstractNumId w:val="5"/>
@@ -4243,37 +4503,43 @@
     <w:abstractNumId w:val="2"/>
   </w:num>
   <w:num w:numId="15">
-    <w:abstractNumId w:val="18"/>
+    <w:abstractNumId w:val="19"/>
   </w:num>
   <w:num w:numId="16">
     <w:abstractNumId w:val="6"/>
   </w:num>
   <w:num w:numId="17">
-    <w:abstractNumId w:val="22"/>
+    <w:abstractNumId w:val="24"/>
   </w:num>
   <w:num w:numId="18">
-    <w:abstractNumId w:val="12"/>
+    <w:abstractNumId w:val="13"/>
   </w:num>
   <w:num w:numId="19">
     <w:abstractNumId w:val="0"/>
   </w:num>
   <w:num w:numId="20">
-    <w:abstractNumId w:val="13"/>
+    <w:abstractNumId w:val="14"/>
   </w:num>
   <w:num w:numId="21">
     <w:abstractNumId w:val="3"/>
   </w:num>
   <w:num w:numId="22">
-    <w:abstractNumId w:val="15"/>
+    <w:abstractNumId w:val="16"/>
   </w:num>
   <w:num w:numId="23">
-    <w:abstractNumId w:val="21"/>
+    <w:abstractNumId w:val="23"/>
+  </w:num>
+  <w:num w:numId="24">
+    <w:abstractNumId w:val="22"/>
+  </w:num>
+  <w:num w:numId="25">
+    <w:abstractNumId w:val="11"/>
   </w:num>
 </w:numbering>
 </file>
 
 <file path=word/styles.xml><?xml version="1.0" encoding="utf-8"?>
-<w:styles xmlns:mc="http://schemas.openxmlformats.org/markup-compatibility/2006" xmlns:r="http://schemas.openxmlformats.org/officeDocument/2006/relationships" xmlns:w="http://schemas.openxmlformats.org/wordprocessingml/2006/main" xmlns:w14="http://schemas.microsoft.com/office/word/2010/wordml" xmlns:w15="http://schemas.microsoft.com/office/word/2012/wordml" xmlns:w16se="http://schemas.microsoft.com/office/word/2015/wordml/symex" mc:Ignorable="w14 w15 w16se">
+<w:styles xmlns:mc="http://schemas.openxmlformats.org/markup-compatibility/2006" xmlns:r="http://schemas.openxmlformats.org/officeDocument/2006/relationships" xmlns:w="http://schemas.openxmlformats.org/wordprocessingml/2006/main" xmlns:w14="http://schemas.microsoft.com/office/word/2010/wordml" xmlns:w15="http://schemas.microsoft.com/office/word/2012/wordml" xmlns:w16cex="http://schemas.microsoft.com/office/word/2018/wordml/cex" xmlns:w16cid="http://schemas.microsoft.com/office/word/2016/wordml/cid" xmlns:w16="http://schemas.microsoft.com/office/word/2018/wordml" xmlns:w16se="http://schemas.microsoft.com/office/word/2015/wordml/symex" mc:Ignorable="w14 w15 w16se w16cid w16 w16cex">
   <w:docDefaults>
     <w:rPrDefault>
       <w:rPr>
@@ -4289,7 +4555,7 @@
       </w:pPr>
     </w:pPrDefault>
   </w:docDefaults>
-  <w:latentStyles w:defLockedState="0" w:defUIPriority="99" w:defSemiHidden="0" w:defUnhideWhenUsed="0" w:defQFormat="0" w:count="371">
+  <w:latentStyles w:defLockedState="0" w:defUIPriority="99" w:defSemiHidden="0" w:defUnhideWhenUsed="0" w:defQFormat="0" w:count="376">
     <w:lsdException w:name="Normal" w:uiPriority="0" w:qFormat="1"/>
     <w:lsdException w:name="heading 1" w:uiPriority="9" w:qFormat="1"/>
     <w:lsdException w:name="heading 2" w:semiHidden="1" w:uiPriority="9" w:unhideWhenUsed="1" w:qFormat="1"/>
@@ -4395,7 +4661,6 @@
     <w:lsdException w:name="HTML Sample" w:semiHidden="1" w:unhideWhenUsed="1"/>
     <w:lsdException w:name="HTML Typewriter" w:semiHidden="1" w:unhideWhenUsed="1"/>
     <w:lsdException w:name="HTML Variable" w:semiHidden="1" w:unhideWhenUsed="1"/>
-    <w:lsdException w:name="Normal Table" w:semiHidden="1" w:unhideWhenUsed="1"/>
     <w:lsdException w:name="annotation subject" w:semiHidden="1" w:unhideWhenUsed="1"/>
     <w:lsdException w:name="No List" w:semiHidden="1" w:unhideWhenUsed="1"/>
     <w:lsdException w:name="Outline List 1" w:semiHidden="1" w:unhideWhenUsed="1"/>
@@ -4438,11 +4703,8 @@
     <w:lsdException w:name="Table Contemporary" w:semiHidden="1" w:unhideWhenUsed="1"/>
     <w:lsdException w:name="Table Elegant" w:semiHidden="1" w:unhideWhenUsed="1"/>
     <w:lsdException w:name="Table Professional" w:semiHidden="1" w:unhideWhenUsed="1"/>
-    <w:lsdException w:name="Table Subtle 1" w:semiHidden="1" w:unhideWhenUsed="1"/>
     <w:lsdException w:name="Table Subtle 2" w:semiHidden="1" w:unhideWhenUsed="1"/>
     <w:lsdException w:name="Table Web 1" w:semiHidden="1" w:unhideWhenUsed="1"/>
-    <w:lsdException w:name="Table Web 2" w:semiHidden="1" w:unhideWhenUsed="1"/>
-    <w:lsdException w:name="Table Web 3" w:semiHidden="1" w:unhideWhenUsed="1"/>
     <w:lsdException w:name="Balloon Text" w:semiHidden="1" w:unhideWhenUsed="1"/>
     <w:lsdException w:name="Table Grid" w:uiPriority="39"/>
     <w:lsdException w:name="Table Theme" w:semiHidden="1" w:unhideWhenUsed="1"/>
@@ -4661,6 +4923,11 @@
     <w:lsdException w:name="List Table 5 Dark Accent 6" w:uiPriority="50"/>
     <w:lsdException w:name="List Table 6 Colorful Accent 6" w:uiPriority="51"/>
     <w:lsdException w:name="List Table 7 Colorful Accent 6" w:uiPriority="52"/>
+    <w:lsdException w:name="Mention" w:semiHidden="1" w:unhideWhenUsed="1"/>
+    <w:lsdException w:name="Smart Hyperlink" w:semiHidden="1" w:unhideWhenUsed="1"/>
+    <w:lsdException w:name="Hashtag" w:semiHidden="1" w:unhideWhenUsed="1"/>
+    <w:lsdException w:name="Unresolved Mention" w:semiHidden="1" w:unhideWhenUsed="1"/>
+    <w:lsdException w:name="Smart Link" w:semiHidden="1" w:unhideWhenUsed="1"/>
   </w:latentStyles>
   <w:style w:type="paragraph" w:default="1" w:styleId="Normal">
     <w:name w:val="Normal"/>

</xml_diff>

<commit_message>
Modif 3 scénarios Stan Deplacement
</commit_message>
<xml_diff>
--- a/Conception.docx
+++ b/Conception.docx
@@ -453,66 +453,116 @@
         <w:rPr>
           <w:sz w:val="28"/>
         </w:rPr>
-        <w:t>La case est vérifiée :</w:t>
+        <w:t>Le choix du joueur est analysé et traité par le programme.</w:t>
       </w:r>
     </w:p>
     <w:p>
       <w:pPr>
         <w:pStyle w:val="Paragraphedeliste"/>
-        <w:jc w:val="both"/>
-        <w:rPr>
-          <w:sz w:val="28"/>
-        </w:rPr>
-      </w:pPr>
-      <w:r>
-        <w:rPr>
-          <w:sz w:val="28"/>
-        </w:rPr>
-        <w:t>2.1) La case choisie est une case où se trouve déjà un monstre</w:t>
-      </w:r>
-      <w:r>
-        <w:rPr>
-          <w:sz w:val="28"/>
-        </w:rPr>
-        <w:t xml:space="preserve"> ou un piège</w:t>
-      </w:r>
-      <w:r>
-        <w:rPr>
-          <w:sz w:val="28"/>
-        </w:rPr>
-        <w:t>. Le héros perd un point de vie.</w:t>
-      </w:r>
-    </w:p>
-    <w:p>
-      <w:pPr>
-        <w:pStyle w:val="Paragraphedeliste"/>
-        <w:jc w:val="both"/>
-        <w:rPr>
-          <w:sz w:val="28"/>
-        </w:rPr>
-      </w:pPr>
-      <w:r>
-        <w:rPr>
-          <w:sz w:val="28"/>
-        </w:rPr>
-        <w:tab/>
-        <w:t xml:space="preserve">2.1.1) Il ne reste plus de point de vie au héros et il meurt. Fin de la partie. </w:t>
-      </w:r>
-    </w:p>
-    <w:p>
-      <w:pPr>
-        <w:pStyle w:val="Paragraphedeliste"/>
-        <w:jc w:val="both"/>
-        <w:rPr>
-          <w:sz w:val="28"/>
-        </w:rPr>
-      </w:pPr>
-      <w:r>
-        <w:rPr>
-          <w:sz w:val="28"/>
-        </w:rPr>
-        <w:tab/>
-        <w:t>2.1.2) Malgré la perte de point de vie, il en reste encore au héros. Le monstre</w:t>
+        <w:numPr>
+          <w:ilvl w:val="0"/>
+          <w:numId w:val="15"/>
+        </w:numPr>
+        <w:jc w:val="both"/>
+        <w:rPr>
+          <w:sz w:val="28"/>
+        </w:rPr>
+      </w:pPr>
+      <w:r>
+        <w:rPr>
+          <w:sz w:val="28"/>
+        </w:rPr>
+        <w:t>Le héros se déplace à sa nouvelle position</w:t>
+      </w:r>
+    </w:p>
+    <w:p>
+      <w:pPr>
+        <w:jc w:val="both"/>
+        <w:rPr>
+          <w:sz w:val="28"/>
+        </w:rPr>
+      </w:pPr>
+      <w:r>
+        <w:rPr>
+          <w:sz w:val="28"/>
+        </w:rPr>
+        <w:t>Scénarios alternatifs :</w:t>
+      </w:r>
+    </w:p>
+    <w:p>
+      <w:pPr>
+        <w:jc w:val="both"/>
+        <w:rPr>
+          <w:sz w:val="28"/>
+        </w:rPr>
+      </w:pPr>
+      <w:r>
+        <w:rPr>
+          <w:sz w:val="28"/>
+        </w:rPr>
+        <w:t>A – Commence à partir du scénario 2. Si la direction choisie et traitée est une case contenant un monstre ou un piège.</w:t>
+      </w:r>
+    </w:p>
+    <w:p>
+      <w:pPr>
+        <w:jc w:val="both"/>
+        <w:rPr>
+          <w:sz w:val="28"/>
+        </w:rPr>
+      </w:pPr>
+      <w:r>
+        <w:rPr>
+          <w:sz w:val="28"/>
+        </w:rPr>
+        <w:t xml:space="preserve">1 - </w:t>
+      </w:r>
+      <w:r>
+        <w:rPr>
+          <w:sz w:val="28"/>
+        </w:rPr>
+        <w:t>Le héros perd un point de vie.</w:t>
+      </w:r>
+    </w:p>
+    <w:p>
+      <w:pPr>
+        <w:ind w:firstLine="708"/>
+        <w:jc w:val="both"/>
+        <w:rPr>
+          <w:sz w:val="28"/>
+        </w:rPr>
+      </w:pPr>
+      <w:r>
+        <w:rPr>
+          <w:sz w:val="28"/>
+        </w:rPr>
+        <w:t xml:space="preserve">1.1 - </w:t>
+      </w:r>
+      <w:r>
+        <w:rPr>
+          <w:sz w:val="28"/>
+        </w:rPr>
+        <w:t xml:space="preserve">Il ne reste plus de point de vie au héros et il meurt. Fin de la partie. </w:t>
+      </w:r>
+    </w:p>
+    <w:p>
+      <w:pPr>
+        <w:ind w:firstLine="708"/>
+        <w:jc w:val="both"/>
+        <w:rPr>
+          <w:sz w:val="28"/>
+        </w:rPr>
+      </w:pPr>
+      <w:r>
+        <w:rPr>
+          <w:sz w:val="28"/>
+        </w:rPr>
+        <w:t xml:space="preserve">1.2 - </w:t>
+      </w:r>
+      <w:r>
+        <w:rPr>
+          <w:sz w:val="28"/>
+        </w:rPr>
+        <w:t>Malgré la perte de point de vie, il en reste encore au héros. Le monstre</w:t>
       </w:r>
       <w:r>
         <w:rPr>
@@ -524,104 +574,519 @@
         <w:rPr>
           <w:sz w:val="28"/>
         </w:rPr>
-        <w:t xml:space="preserve"> disparait, le héros se retrouve sur cette nouvelle case et il ne se passe rien jusqu’à la prochaine action du joueur. Retour au scénario nominal 1). </w:t>
-      </w:r>
-    </w:p>
-    <w:p>
-      <w:pPr>
-        <w:pStyle w:val="Paragraphedeliste"/>
-        <w:jc w:val="both"/>
-        <w:rPr>
-          <w:sz w:val="28"/>
-        </w:rPr>
-      </w:pPr>
-      <w:r>
-        <w:rPr>
-          <w:sz w:val="28"/>
-        </w:rPr>
-        <w:t>2.2) La case choisie est vide. Le héros est maintenant sur la nouvelle case. Il ne se passe rien jusqu’à la prochaine action du joueur. Retour au scénario nominal 1).</w:t>
-      </w:r>
-    </w:p>
-    <w:p>
-      <w:pPr>
-        <w:pStyle w:val="Paragraphedeliste"/>
-        <w:jc w:val="both"/>
-        <w:rPr>
-          <w:sz w:val="28"/>
-        </w:rPr>
-      </w:pPr>
-      <w:r>
-        <w:rPr>
-          <w:sz w:val="28"/>
-        </w:rPr>
-        <w:t>2.3) La case choisie est un mur. Le héros est bloqué sur sa case actuelle. Il ne se passe rien jusqu’à la prochaine action du joueur. Retour au scénario nominal 1).</w:t>
-      </w:r>
-    </w:p>
-    <w:p>
-      <w:pPr>
-        <w:pStyle w:val="Paragraphedeliste"/>
-        <w:jc w:val="both"/>
-        <w:rPr>
-          <w:sz w:val="28"/>
-        </w:rPr>
-      </w:pPr>
-      <w:r>
-        <w:rPr>
-          <w:sz w:val="28"/>
-        </w:rPr>
-        <w:t xml:space="preserve">2.4) La case choisie est la case trésor. Le héros gagne la partie. Fin de partie. </w:t>
-      </w:r>
-    </w:p>
-    <w:p>
-      <w:pPr>
-        <w:pStyle w:val="Paragraphedeliste"/>
-        <w:jc w:val="both"/>
-        <w:rPr>
-          <w:sz w:val="28"/>
-        </w:rPr>
-      </w:pPr>
-      <w:r>
-        <w:rPr>
-          <w:sz w:val="28"/>
-        </w:rPr>
-        <w:t xml:space="preserve">2.5) La case choisie est une case spéciale/magique. Le héros est placé sur cette nouvelle case. </w:t>
-      </w:r>
-      <w:r>
-        <w:rPr>
-          <w:sz w:val="28"/>
-        </w:rPr>
-        <w:t>Le trésor est révélé sur le labyrinthe.</w:t>
-      </w:r>
-      <w:r>
-        <w:rPr>
-          <w:sz w:val="28"/>
-        </w:rPr>
-        <w:t xml:space="preserve"> Il ne se passe rien jusqu’à la prochaine action du joueur. Retour au scénario nominal 1).</w:t>
-      </w:r>
-    </w:p>
-    <w:p>
-      <w:pPr>
-        <w:pStyle w:val="Paragraphedeliste"/>
-        <w:jc w:val="both"/>
-        <w:rPr>
-          <w:sz w:val="28"/>
-        </w:rPr>
-      </w:pPr>
-      <w:r>
-        <w:rPr>
-          <w:sz w:val="28"/>
-        </w:rPr>
-        <w:t>2.6) La case choisie est une case de passage(téléportation). Le héros est placé sur la case de téléportation. Il ne se passe rien jusqu’à la prochaine action du joueur. Retour au scénario nominal 1).</w:t>
-      </w:r>
-    </w:p>
-    <w:p>
-      <w:pPr>
-        <w:pStyle w:val="Paragraphedeliste"/>
-        <w:jc w:val="both"/>
-        <w:rPr>
-          <w:sz w:val="28"/>
-        </w:rPr>
-      </w:pPr>
+        <w:t xml:space="preserve"> disparait</w:t>
+      </w:r>
+      <w:r>
+        <w:rPr>
+          <w:sz w:val="28"/>
+        </w:rPr>
+        <w:t>.</w:t>
+      </w:r>
+    </w:p>
+    <w:p>
+      <w:pPr>
+        <w:ind w:left="708" w:firstLine="708"/>
+        <w:jc w:val="both"/>
+        <w:rPr>
+          <w:sz w:val="28"/>
+        </w:rPr>
+      </w:pPr>
+      <w:r>
+        <w:rPr>
+          <w:sz w:val="28"/>
+        </w:rPr>
+        <w:t>1.</w:t>
+      </w:r>
+      <w:r>
+        <w:rPr>
+          <w:sz w:val="28"/>
+        </w:rPr>
+        <w:t>2</w:t>
+      </w:r>
+      <w:r>
+        <w:rPr>
+          <w:sz w:val="28"/>
+        </w:rPr>
+        <w:t>.1</w:t>
+      </w:r>
+      <w:r>
+        <w:rPr>
+          <w:sz w:val="28"/>
+        </w:rPr>
+        <w:t xml:space="preserve"> -</w:t>
+      </w:r>
+      <w:r>
+        <w:rPr>
+          <w:sz w:val="28"/>
+        </w:rPr>
+        <w:t xml:space="preserve"> Arrivée </w:t>
+      </w:r>
+      <w:r>
+        <w:rPr>
+          <w:sz w:val="28"/>
+        </w:rPr>
+        <w:t xml:space="preserve">au </w:t>
+      </w:r>
+      <w:r>
+        <w:rPr>
+          <w:sz w:val="28"/>
+        </w:rPr>
+        <w:t>scénario nominal 3), le héros est sur sa nouvelle case.</w:t>
+      </w:r>
+    </w:p>
+    <w:p>
+      <w:pPr>
+        <w:ind w:left="708" w:firstLine="708"/>
+        <w:jc w:val="both"/>
+        <w:rPr>
+          <w:sz w:val="28"/>
+        </w:rPr>
+      </w:pPr>
+      <w:r>
+        <w:rPr>
+          <w:sz w:val="28"/>
+        </w:rPr>
+        <w:t>1.2.2</w:t>
+      </w:r>
+      <w:r>
+        <w:rPr>
+          <w:sz w:val="28"/>
+        </w:rPr>
+        <w:t xml:space="preserve"> -</w:t>
+      </w:r>
+      <w:r>
+        <w:rPr>
+          <w:sz w:val="28"/>
+        </w:rPr>
+        <w:t xml:space="preserve"> </w:t>
+      </w:r>
+      <w:r>
+        <w:rPr>
+          <w:sz w:val="28"/>
+        </w:rPr>
+        <w:t>Retour au scénario nominal 1).</w:t>
+      </w:r>
+    </w:p>
+    <w:p>
+      <w:pPr>
+        <w:jc w:val="both"/>
+        <w:rPr>
+          <w:sz w:val="28"/>
+        </w:rPr>
+      </w:pPr>
+      <w:r>
+        <w:rPr>
+          <w:sz w:val="28"/>
+        </w:rPr>
+        <w:t xml:space="preserve">B - </w:t>
+      </w:r>
+      <w:r>
+        <w:rPr>
+          <w:sz w:val="28"/>
+        </w:rPr>
+        <w:t>Commence à partir du scénario 2. Si la direction choisie et traitée est une case</w:t>
+      </w:r>
+      <w:r>
+        <w:rPr>
+          <w:sz w:val="28"/>
+        </w:rPr>
+        <w:t xml:space="preserve"> vide. </w:t>
+      </w:r>
+    </w:p>
+    <w:p>
+      <w:pPr>
+        <w:jc w:val="both"/>
+        <w:rPr>
+          <w:sz w:val="28"/>
+        </w:rPr>
+      </w:pPr>
+      <w:r>
+        <w:rPr>
+          <w:sz w:val="28"/>
+        </w:rPr>
+        <w:t xml:space="preserve">1 – </w:t>
+      </w:r>
+      <w:r>
+        <w:rPr>
+          <w:sz w:val="28"/>
+        </w:rPr>
+        <w:t>Arrivée</w:t>
+      </w:r>
+      <w:r>
+        <w:rPr>
+          <w:sz w:val="28"/>
+        </w:rPr>
+        <w:t xml:space="preserve"> au</w:t>
+      </w:r>
+      <w:r>
+        <w:rPr>
+          <w:sz w:val="28"/>
+        </w:rPr>
+        <w:t xml:space="preserve"> scénario nominal 3), le héros est sur sa nouvelle case.</w:t>
+      </w:r>
+    </w:p>
+    <w:p>
+      <w:pPr>
+        <w:jc w:val="both"/>
+        <w:rPr>
+          <w:sz w:val="28"/>
+        </w:rPr>
+      </w:pPr>
+      <w:r>
+        <w:rPr>
+          <w:sz w:val="28"/>
+        </w:rPr>
+        <w:t>2 - Retour au scénario nominal 1).</w:t>
+      </w:r>
+    </w:p>
+    <w:p>
+      <w:pPr>
+        <w:jc w:val="both"/>
+        <w:rPr>
+          <w:sz w:val="28"/>
+        </w:rPr>
+      </w:pPr>
+      <w:r>
+        <w:rPr>
+          <w:sz w:val="28"/>
+        </w:rPr>
+        <w:t xml:space="preserve">C - </w:t>
+      </w:r>
+      <w:r>
+        <w:rPr>
+          <w:sz w:val="28"/>
+        </w:rPr>
+        <w:t>Commence à partir du scénario 2. Si la direction choisie et traitée est une case</w:t>
+      </w:r>
+      <w:r>
+        <w:rPr>
+          <w:sz w:val="28"/>
+        </w:rPr>
+        <w:t xml:space="preserve"> </w:t>
+      </w:r>
+      <w:r>
+        <w:rPr>
+          <w:sz w:val="28"/>
+        </w:rPr>
+        <w:t xml:space="preserve">mur. </w:t>
+      </w:r>
+    </w:p>
+    <w:p>
+      <w:pPr>
+        <w:jc w:val="both"/>
+        <w:rPr>
+          <w:sz w:val="28"/>
+        </w:rPr>
+      </w:pPr>
+      <w:r>
+        <w:rPr>
+          <w:sz w:val="28"/>
+        </w:rPr>
+        <w:t xml:space="preserve">1 - </w:t>
+      </w:r>
+      <w:r>
+        <w:rPr>
+          <w:sz w:val="28"/>
+        </w:rPr>
+        <w:t xml:space="preserve">Le héros est bloqué sur sa case actuelle. </w:t>
+      </w:r>
+      <w:r>
+        <w:rPr>
+          <w:sz w:val="28"/>
+        </w:rPr>
+        <w:t xml:space="preserve">Arrivée scénario nominal 3), la nouvelle position du héros est la même que la dernière. </w:t>
+      </w:r>
+    </w:p>
+    <w:p>
+      <w:pPr>
+        <w:jc w:val="both"/>
+        <w:rPr>
+          <w:sz w:val="28"/>
+        </w:rPr>
+      </w:pPr>
+      <w:r>
+        <w:rPr>
+          <w:sz w:val="28"/>
+        </w:rPr>
+        <w:t xml:space="preserve">2 - </w:t>
+      </w:r>
+      <w:r>
+        <w:rPr>
+          <w:sz w:val="28"/>
+        </w:rPr>
+        <w:t xml:space="preserve">Retour </w:t>
+      </w:r>
+      <w:r>
+        <w:rPr>
+          <w:sz w:val="28"/>
+        </w:rPr>
+        <w:t xml:space="preserve">au </w:t>
+      </w:r>
+      <w:r>
+        <w:rPr>
+          <w:sz w:val="28"/>
+        </w:rPr>
+        <w:t>scénario nominal 1).</w:t>
+      </w:r>
+    </w:p>
+    <w:p>
+      <w:pPr>
+        <w:jc w:val="both"/>
+        <w:rPr>
+          <w:sz w:val="28"/>
+        </w:rPr>
+      </w:pPr>
+      <w:r>
+        <w:rPr>
+          <w:sz w:val="28"/>
+        </w:rPr>
+        <w:t xml:space="preserve">D - </w:t>
+      </w:r>
+      <w:r>
+        <w:rPr>
+          <w:sz w:val="28"/>
+        </w:rPr>
+        <w:t>Commence à partir du scénario 2. Si la direction choisie et traitée est une case</w:t>
+      </w:r>
+      <w:r>
+        <w:rPr>
+          <w:sz w:val="28"/>
+        </w:rPr>
+        <w:t xml:space="preserve"> </w:t>
+      </w:r>
+      <w:r>
+        <w:rPr>
+          <w:sz w:val="28"/>
+        </w:rPr>
+        <w:t xml:space="preserve">trésor. </w:t>
+      </w:r>
+    </w:p>
+    <w:p>
+      <w:pPr>
+        <w:jc w:val="both"/>
+        <w:rPr>
+          <w:sz w:val="28"/>
+        </w:rPr>
+      </w:pPr>
+      <w:r>
+        <w:rPr>
+          <w:sz w:val="28"/>
+        </w:rPr>
+        <w:lastRenderedPageBreak/>
+        <w:t xml:space="preserve">1 - </w:t>
+      </w:r>
+      <w:r>
+        <w:rPr>
+          <w:sz w:val="28"/>
+        </w:rPr>
+        <w:t>Le héros gagne la partie</w:t>
+      </w:r>
+      <w:r>
+        <w:rPr>
+          <w:sz w:val="28"/>
+        </w:rPr>
+        <w:t>, « victoire »</w:t>
+      </w:r>
+      <w:r>
+        <w:rPr>
+          <w:sz w:val="28"/>
+        </w:rPr>
+        <w:t>.</w:t>
+      </w:r>
+      <w:r>
+        <w:rPr>
+          <w:sz w:val="28"/>
+        </w:rPr>
+        <w:t xml:space="preserve"> Le trésor disparait.</w:t>
+      </w:r>
+    </w:p>
+    <w:p>
+      <w:pPr>
+        <w:jc w:val="both"/>
+        <w:rPr>
+          <w:sz w:val="28"/>
+        </w:rPr>
+      </w:pPr>
+      <w:r>
+        <w:rPr>
+          <w:sz w:val="28"/>
+        </w:rPr>
+        <w:t>2 - Arrivée</w:t>
+      </w:r>
+      <w:r>
+        <w:rPr>
+          <w:sz w:val="28"/>
+        </w:rPr>
+        <w:t xml:space="preserve"> </w:t>
+      </w:r>
+      <w:r>
+        <w:rPr>
+          <w:sz w:val="28"/>
+        </w:rPr>
+        <w:t xml:space="preserve">au scénario nominal 3). </w:t>
+      </w:r>
+    </w:p>
+    <w:p>
+      <w:pPr>
+        <w:jc w:val="both"/>
+        <w:rPr>
+          <w:sz w:val="28"/>
+        </w:rPr>
+      </w:pPr>
+      <w:r>
+        <w:rPr>
+          <w:sz w:val="28"/>
+        </w:rPr>
+        <w:t xml:space="preserve">3 – Retour au scénario nominal 1) (pour l’instant la partie continue même si c’est gagné). </w:t>
+      </w:r>
+    </w:p>
+    <w:p>
+      <w:pPr>
+        <w:jc w:val="both"/>
+        <w:rPr>
+          <w:sz w:val="28"/>
+        </w:rPr>
+      </w:pPr>
+      <w:r>
+        <w:rPr>
+          <w:sz w:val="28"/>
+        </w:rPr>
+        <w:t xml:space="preserve">E - </w:t>
+      </w:r>
+      <w:r>
+        <w:rPr>
+          <w:sz w:val="28"/>
+        </w:rPr>
+        <w:t xml:space="preserve">Commence à partir du scénario 2. Si la direction choisie et traitée est une case </w:t>
+      </w:r>
+      <w:r>
+        <w:rPr>
+          <w:sz w:val="28"/>
+        </w:rPr>
+        <w:t xml:space="preserve">spéciale/magique. </w:t>
+      </w:r>
+    </w:p>
+    <w:p>
+      <w:pPr>
+        <w:jc w:val="both"/>
+        <w:rPr>
+          <w:sz w:val="28"/>
+        </w:rPr>
+      </w:pPr>
+      <w:r>
+        <w:rPr>
+          <w:sz w:val="28"/>
+        </w:rPr>
+        <w:t>1 - Le trésor est révélé sur le labyrinthe.</w:t>
+      </w:r>
+    </w:p>
+    <w:p>
+      <w:pPr>
+        <w:jc w:val="both"/>
+        <w:rPr>
+          <w:sz w:val="28"/>
+        </w:rPr>
+      </w:pPr>
+      <w:r>
+        <w:rPr>
+          <w:sz w:val="28"/>
+        </w:rPr>
+        <w:t xml:space="preserve">2 - Arrivée au scénario nominal 3). </w:t>
+      </w:r>
+    </w:p>
+    <w:p>
+      <w:pPr>
+        <w:jc w:val="both"/>
+        <w:rPr>
+          <w:sz w:val="28"/>
+        </w:rPr>
+      </w:pPr>
+      <w:r>
+        <w:rPr>
+          <w:sz w:val="28"/>
+        </w:rPr>
+        <w:t xml:space="preserve">3 - </w:t>
+      </w:r>
+      <w:r>
+        <w:rPr>
+          <w:sz w:val="28"/>
+        </w:rPr>
+        <w:t>Retour au scénario nominal 1).</w:t>
+      </w:r>
+    </w:p>
+    <w:p>
+      <w:pPr>
+        <w:jc w:val="both"/>
+        <w:rPr>
+          <w:sz w:val="28"/>
+        </w:rPr>
+      </w:pPr>
+      <w:r>
+        <w:rPr>
+          <w:sz w:val="28"/>
+        </w:rPr>
+        <w:t xml:space="preserve">F - </w:t>
+      </w:r>
+      <w:r>
+        <w:rPr>
+          <w:sz w:val="28"/>
+        </w:rPr>
+        <w:t xml:space="preserve">Commence à partir du scénario 2. Si la direction choisie et traitée est une case </w:t>
+      </w:r>
+      <w:r>
+        <w:rPr>
+          <w:sz w:val="28"/>
+        </w:rPr>
+        <w:t xml:space="preserve">de passage(téléportation). </w:t>
+      </w:r>
+    </w:p>
+    <w:p>
+      <w:pPr>
+        <w:jc w:val="both"/>
+        <w:rPr>
+          <w:sz w:val="28"/>
+        </w:rPr>
+      </w:pPr>
+      <w:r>
+        <w:rPr>
+          <w:sz w:val="28"/>
+        </w:rPr>
+        <w:t xml:space="preserve">1 - La prochaine case où le héros va être est l’endroit de la téléportation. </w:t>
+      </w:r>
+    </w:p>
+    <w:p>
+      <w:pPr>
+        <w:jc w:val="both"/>
+        <w:rPr>
+          <w:sz w:val="28"/>
+        </w:rPr>
+      </w:pPr>
+      <w:r>
+        <w:rPr>
+          <w:sz w:val="28"/>
+        </w:rPr>
+        <w:t xml:space="preserve">2 - Arrivée au scénario nominal 3) sur cette nouvelle case. </w:t>
+      </w:r>
+    </w:p>
+    <w:p>
+      <w:pPr>
+        <w:jc w:val="both"/>
+        <w:rPr>
+          <w:sz w:val="28"/>
+        </w:rPr>
+      </w:pPr>
+      <w:r>
+        <w:rPr>
+          <w:sz w:val="28"/>
+        </w:rPr>
+        <w:t xml:space="preserve">3 - </w:t>
+      </w:r>
+      <w:r>
+        <w:rPr>
+          <w:sz w:val="28"/>
+        </w:rPr>
+        <w:t>Retour au scénario nominal 1).</w:t>
+      </w:r>
     </w:p>
     <w:p>
       <w:pPr>
@@ -655,6 +1120,12 @@
         </w:rPr>
         <w:t>Le joueur décide de quitter le jeu</w:t>
       </w:r>
+      <w:r>
+        <w:rPr>
+          <w:sz w:val="28"/>
+        </w:rPr>
+        <w:t>.</w:t>
+      </w:r>
     </w:p>
     <w:p>
       <w:pPr>
@@ -674,6 +1145,118 @@
         </w:rPr>
         <w:t>Problèmes d’affichage : Il y a eu un bug ou une erreur d’affichage du programme</w:t>
       </w:r>
+      <w:r>
+        <w:rPr>
+          <w:sz w:val="28"/>
+        </w:rPr>
+        <w:t>.</w:t>
+      </w:r>
+    </w:p>
+    <w:p>
+      <w:pPr>
+        <w:jc w:val="both"/>
+        <w:rPr>
+          <w:sz w:val="28"/>
+        </w:rPr>
+      </w:pPr>
+      <w:proofErr w:type="spellStart"/>
+      <w:r>
+        <w:rPr>
+          <w:sz w:val="28"/>
+        </w:rPr>
+        <w:t>Post-condition</w:t>
+      </w:r>
+      <w:proofErr w:type="spellEnd"/>
+      <w:r>
+        <w:rPr>
+          <w:sz w:val="28"/>
+        </w:rPr>
+        <w:t xml:space="preserve"> : </w:t>
+      </w:r>
+      <w:r>
+        <w:rPr>
+          <w:sz w:val="28"/>
+        </w:rPr>
+        <w:t>L</w:t>
+      </w:r>
+      <w:r>
+        <w:rPr>
+          <w:sz w:val="28"/>
+        </w:rPr>
+        <w:t>a position du héros est changée</w:t>
+      </w:r>
+    </w:p>
+    <w:p>
+      <w:pPr>
+        <w:jc w:val="both"/>
+        <w:rPr>
+          <w:sz w:val="28"/>
+        </w:rPr>
+      </w:pPr>
+    </w:p>
+    <w:p>
+      <w:pPr>
+        <w:jc w:val="both"/>
+        <w:rPr>
+          <w:sz w:val="28"/>
+        </w:rPr>
+      </w:pPr>
+    </w:p>
+    <w:p>
+      <w:pPr>
+        <w:jc w:val="both"/>
+        <w:rPr>
+          <w:sz w:val="28"/>
+        </w:rPr>
+      </w:pPr>
+    </w:p>
+    <w:p>
+      <w:pPr>
+        <w:jc w:val="both"/>
+        <w:rPr>
+          <w:sz w:val="28"/>
+        </w:rPr>
+      </w:pPr>
+    </w:p>
+    <w:p>
+      <w:pPr>
+        <w:jc w:val="both"/>
+        <w:rPr>
+          <w:sz w:val="28"/>
+        </w:rPr>
+      </w:pPr>
+    </w:p>
+    <w:p>
+      <w:pPr>
+        <w:jc w:val="both"/>
+        <w:rPr>
+          <w:sz w:val="28"/>
+        </w:rPr>
+      </w:pPr>
+    </w:p>
+    <w:p>
+      <w:pPr>
+        <w:jc w:val="both"/>
+        <w:rPr>
+          <w:sz w:val="28"/>
+        </w:rPr>
+      </w:pPr>
+    </w:p>
+    <w:p>
+      <w:pPr>
+        <w:jc w:val="both"/>
+        <w:rPr>
+          <w:sz w:val="28"/>
+        </w:rPr>
+      </w:pPr>
+    </w:p>
+    <w:p>
+      <w:pPr>
+        <w:jc w:val="both"/>
+        <w:rPr>
+          <w:sz w:val="28"/>
+        </w:rPr>
+      </w:pPr>
     </w:p>
     <w:p>
       <w:pPr>
@@ -1226,14 +1809,7 @@
           <w:sz w:val="28"/>
           <w:szCs w:val="28"/>
         </w:rPr>
-        <w:t xml:space="preserve">Ce scénario commence à l’étape 1 si l’utilisateur </w:t>
-      </w:r>
-      <w:r>
-        <w:rPr>
-          <w:sz w:val="28"/>
-          <w:szCs w:val="28"/>
-        </w:rPr>
-        <w:t>rentre un nom de fichier inexistant.</w:t>
+        <w:t>Ce scénario commence à l’étape 1 si l’utilisateur rentre un nom de fichier inexistant.</w:t>
       </w:r>
     </w:p>
     <w:p>
@@ -1454,24 +2030,17 @@
     </w:p>
     <w:p>
       <w:pPr>
-        <w:jc w:val="both"/>
-        <w:rPr>
-          <w:sz w:val="28"/>
-        </w:rPr>
-      </w:pPr>
-    </w:p>
-    <w:p>
-      <w:pPr>
-        <w:rPr>
-          <w:sz w:val="28"/>
-          <w:szCs w:val="28"/>
-        </w:rPr>
-      </w:pPr>
-      <w:r>
-        <w:rPr>
-          <w:sz w:val="28"/>
-          <w:szCs w:val="28"/>
-        </w:rPr>
+        <w:rPr>
+          <w:sz w:val="28"/>
+          <w:szCs w:val="28"/>
+        </w:rPr>
+      </w:pPr>
+      <w:r>
+        <w:rPr>
+          <w:sz w:val="28"/>
+          <w:szCs w:val="28"/>
+        </w:rPr>
+        <w:lastRenderedPageBreak/>
         <w:t xml:space="preserve">Titre : Le joueur crée son labyrinthe </w:t>
       </w:r>
     </w:p>
@@ -1885,22 +2454,22 @@
           <w:sz w:val="28"/>
           <w:szCs w:val="28"/>
         </w:rPr>
+        <w:t>D -Ce scénario commence à l’étape 5 si l’utilisateur indique des coordonnées non valides</w:t>
+      </w:r>
+    </w:p>
+    <w:p>
+      <w:pPr>
+        <w:rPr>
+          <w:sz w:val="28"/>
+          <w:szCs w:val="28"/>
+        </w:rPr>
+      </w:pPr>
+      <w:r>
+        <w:rPr>
+          <w:sz w:val="28"/>
+          <w:szCs w:val="28"/>
+        </w:rPr>
         <w:lastRenderedPageBreak/>
-        <w:t>D -Ce scénario commence à l’étape 5 si l’utilisateur indique des coordonnées non valides</w:t>
-      </w:r>
-    </w:p>
-    <w:p>
-      <w:pPr>
-        <w:rPr>
-          <w:sz w:val="28"/>
-          <w:szCs w:val="28"/>
-        </w:rPr>
-      </w:pPr>
-      <w:r>
-        <w:rPr>
-          <w:sz w:val="28"/>
-          <w:szCs w:val="28"/>
-        </w:rPr>
         <w:t xml:space="preserve">1-l’interface affiche que les données entrées sont invalides </w:t>
       </w:r>
     </w:p>
@@ -3191,6 +3760,184 @@
     </w:lvl>
   </w:abstractNum>
   <w:abstractNum w:abstractNumId="11" w15:restartNumberingAfterBreak="0">
+    <w:nsid w:val="34D50ACB"/>
+    <w:multiLevelType w:val="hybridMultilevel"/>
+    <w:tmpl w:val="5DE447D4"/>
+    <w:lvl w:ilvl="0" w:tplc="040C0011">
+      <w:start w:val="1"/>
+      <w:numFmt w:val="decimal"/>
+      <w:lvlText w:val="%1)"/>
+      <w:lvlJc w:val="left"/>
+      <w:pPr>
+        <w:ind w:left="720" w:hanging="360"/>
+      </w:pPr>
+      <w:rPr>
+        <w:rFonts w:hint="default"/>
+      </w:rPr>
+    </w:lvl>
+    <w:lvl w:ilvl="1" w:tplc="040C0019" w:tentative="1">
+      <w:start w:val="1"/>
+      <w:numFmt w:val="lowerLetter"/>
+      <w:lvlText w:val="%2."/>
+      <w:lvlJc w:val="left"/>
+      <w:pPr>
+        <w:ind w:left="1440" w:hanging="360"/>
+      </w:pPr>
+    </w:lvl>
+    <w:lvl w:ilvl="2" w:tplc="040C001B" w:tentative="1">
+      <w:start w:val="1"/>
+      <w:numFmt w:val="lowerRoman"/>
+      <w:lvlText w:val="%3."/>
+      <w:lvlJc w:val="right"/>
+      <w:pPr>
+        <w:ind w:left="2160" w:hanging="180"/>
+      </w:pPr>
+    </w:lvl>
+    <w:lvl w:ilvl="3" w:tplc="040C000F" w:tentative="1">
+      <w:start w:val="1"/>
+      <w:numFmt w:val="decimal"/>
+      <w:lvlText w:val="%4."/>
+      <w:lvlJc w:val="left"/>
+      <w:pPr>
+        <w:ind w:left="2880" w:hanging="360"/>
+      </w:pPr>
+    </w:lvl>
+    <w:lvl w:ilvl="4" w:tplc="040C0019" w:tentative="1">
+      <w:start w:val="1"/>
+      <w:numFmt w:val="lowerLetter"/>
+      <w:lvlText w:val="%5."/>
+      <w:lvlJc w:val="left"/>
+      <w:pPr>
+        <w:ind w:left="3600" w:hanging="360"/>
+      </w:pPr>
+    </w:lvl>
+    <w:lvl w:ilvl="5" w:tplc="040C001B" w:tentative="1">
+      <w:start w:val="1"/>
+      <w:numFmt w:val="lowerRoman"/>
+      <w:lvlText w:val="%6."/>
+      <w:lvlJc w:val="right"/>
+      <w:pPr>
+        <w:ind w:left="4320" w:hanging="180"/>
+      </w:pPr>
+    </w:lvl>
+    <w:lvl w:ilvl="6" w:tplc="040C000F" w:tentative="1">
+      <w:start w:val="1"/>
+      <w:numFmt w:val="decimal"/>
+      <w:lvlText w:val="%7."/>
+      <w:lvlJc w:val="left"/>
+      <w:pPr>
+        <w:ind w:left="5040" w:hanging="360"/>
+      </w:pPr>
+    </w:lvl>
+    <w:lvl w:ilvl="7" w:tplc="040C0019" w:tentative="1">
+      <w:start w:val="1"/>
+      <w:numFmt w:val="lowerLetter"/>
+      <w:lvlText w:val="%8."/>
+      <w:lvlJc w:val="left"/>
+      <w:pPr>
+        <w:ind w:left="5760" w:hanging="360"/>
+      </w:pPr>
+    </w:lvl>
+    <w:lvl w:ilvl="8" w:tplc="040C001B" w:tentative="1">
+      <w:start w:val="1"/>
+      <w:numFmt w:val="lowerRoman"/>
+      <w:lvlText w:val="%9."/>
+      <w:lvlJc w:val="right"/>
+      <w:pPr>
+        <w:ind w:left="6480" w:hanging="180"/>
+      </w:pPr>
+    </w:lvl>
+  </w:abstractNum>
+  <w:abstractNum w:abstractNumId="12" w15:restartNumberingAfterBreak="0">
+    <w:nsid w:val="350C5981"/>
+    <w:multiLevelType w:val="hybridMultilevel"/>
+    <w:tmpl w:val="063C9CF6"/>
+    <w:lvl w:ilvl="0" w:tplc="02FA77CA">
+      <w:start w:val="1"/>
+      <w:numFmt w:val="decimal"/>
+      <w:lvlText w:val="%1"/>
+      <w:lvlJc w:val="left"/>
+      <w:pPr>
+        <w:ind w:left="720" w:hanging="360"/>
+      </w:pPr>
+      <w:rPr>
+        <w:rFonts w:hint="default"/>
+      </w:rPr>
+    </w:lvl>
+    <w:lvl w:ilvl="1" w:tplc="040C0019" w:tentative="1">
+      <w:start w:val="1"/>
+      <w:numFmt w:val="lowerLetter"/>
+      <w:lvlText w:val="%2."/>
+      <w:lvlJc w:val="left"/>
+      <w:pPr>
+        <w:ind w:left="1440" w:hanging="360"/>
+      </w:pPr>
+    </w:lvl>
+    <w:lvl w:ilvl="2" w:tplc="040C001B" w:tentative="1">
+      <w:start w:val="1"/>
+      <w:numFmt w:val="lowerRoman"/>
+      <w:lvlText w:val="%3."/>
+      <w:lvlJc w:val="right"/>
+      <w:pPr>
+        <w:ind w:left="2160" w:hanging="180"/>
+      </w:pPr>
+    </w:lvl>
+    <w:lvl w:ilvl="3" w:tplc="040C000F" w:tentative="1">
+      <w:start w:val="1"/>
+      <w:numFmt w:val="decimal"/>
+      <w:lvlText w:val="%4."/>
+      <w:lvlJc w:val="left"/>
+      <w:pPr>
+        <w:ind w:left="2880" w:hanging="360"/>
+      </w:pPr>
+    </w:lvl>
+    <w:lvl w:ilvl="4" w:tplc="040C0019" w:tentative="1">
+      <w:start w:val="1"/>
+      <w:numFmt w:val="lowerLetter"/>
+      <w:lvlText w:val="%5."/>
+      <w:lvlJc w:val="left"/>
+      <w:pPr>
+        <w:ind w:left="3600" w:hanging="360"/>
+      </w:pPr>
+    </w:lvl>
+    <w:lvl w:ilvl="5" w:tplc="040C001B" w:tentative="1">
+      <w:start w:val="1"/>
+      <w:numFmt w:val="lowerRoman"/>
+      <w:lvlText w:val="%6."/>
+      <w:lvlJc w:val="right"/>
+      <w:pPr>
+        <w:ind w:left="4320" w:hanging="180"/>
+      </w:pPr>
+    </w:lvl>
+    <w:lvl w:ilvl="6" w:tplc="040C000F" w:tentative="1">
+      <w:start w:val="1"/>
+      <w:numFmt w:val="decimal"/>
+      <w:lvlText w:val="%7."/>
+      <w:lvlJc w:val="left"/>
+      <w:pPr>
+        <w:ind w:left="5040" w:hanging="360"/>
+      </w:pPr>
+    </w:lvl>
+    <w:lvl w:ilvl="7" w:tplc="040C0019" w:tentative="1">
+      <w:start w:val="1"/>
+      <w:numFmt w:val="lowerLetter"/>
+      <w:lvlText w:val="%8."/>
+      <w:lvlJc w:val="left"/>
+      <w:pPr>
+        <w:ind w:left="5760" w:hanging="360"/>
+      </w:pPr>
+    </w:lvl>
+    <w:lvl w:ilvl="8" w:tplc="040C001B" w:tentative="1">
+      <w:start w:val="1"/>
+      <w:numFmt w:val="lowerRoman"/>
+      <w:lvlText w:val="%9."/>
+      <w:lvlJc w:val="right"/>
+      <w:pPr>
+        <w:ind w:left="6480" w:hanging="180"/>
+      </w:pPr>
+    </w:lvl>
+  </w:abstractNum>
+  <w:abstractNum w:abstractNumId="13" w15:restartNumberingAfterBreak="0">
     <w:nsid w:val="3EC8351A"/>
     <w:multiLevelType w:val="hybridMultilevel"/>
     <w:tmpl w:val="BF78F274"/>
@@ -3276,7 +4023,7 @@
       </w:pPr>
     </w:lvl>
   </w:abstractNum>
-  <w:abstractNum w:abstractNumId="12" w15:restartNumberingAfterBreak="0">
+  <w:abstractNum w:abstractNumId="14" w15:restartNumberingAfterBreak="0">
     <w:nsid w:val="42474D54"/>
     <w:multiLevelType w:val="hybridMultilevel"/>
     <w:tmpl w:val="C03425F0"/>
@@ -3365,7 +4112,7 @@
       </w:pPr>
     </w:lvl>
   </w:abstractNum>
-  <w:abstractNum w:abstractNumId="13" w15:restartNumberingAfterBreak="0">
+  <w:abstractNum w:abstractNumId="15" w15:restartNumberingAfterBreak="0">
     <w:nsid w:val="4B554168"/>
     <w:multiLevelType w:val="hybridMultilevel"/>
     <w:tmpl w:val="FA426EEC"/>
@@ -3454,7 +4201,7 @@
       </w:pPr>
     </w:lvl>
   </w:abstractNum>
-  <w:abstractNum w:abstractNumId="14" w15:restartNumberingAfterBreak="0">
+  <w:abstractNum w:abstractNumId="16" w15:restartNumberingAfterBreak="0">
     <w:nsid w:val="53D97530"/>
     <w:multiLevelType w:val="hybridMultilevel"/>
     <w:tmpl w:val="FA426EEC"/>
@@ -3543,7 +4290,7 @@
       </w:pPr>
     </w:lvl>
   </w:abstractNum>
-  <w:abstractNum w:abstractNumId="15" w15:restartNumberingAfterBreak="0">
+  <w:abstractNum w:abstractNumId="17" w15:restartNumberingAfterBreak="0">
     <w:nsid w:val="57120A6F"/>
     <w:multiLevelType w:val="hybridMultilevel"/>
     <w:tmpl w:val="0F7C46CE"/>
@@ -3632,7 +4379,7 @@
       </w:pPr>
     </w:lvl>
   </w:abstractNum>
-  <w:abstractNum w:abstractNumId="16" w15:restartNumberingAfterBreak="0">
+  <w:abstractNum w:abstractNumId="18" w15:restartNumberingAfterBreak="0">
     <w:nsid w:val="599A27B8"/>
     <w:multiLevelType w:val="hybridMultilevel"/>
     <w:tmpl w:val="CB923A4E"/>
@@ -3724,7 +4471,7 @@
       </w:pPr>
     </w:lvl>
   </w:abstractNum>
-  <w:abstractNum w:abstractNumId="17" w15:restartNumberingAfterBreak="0">
+  <w:abstractNum w:abstractNumId="19" w15:restartNumberingAfterBreak="0">
     <w:nsid w:val="5DEC6F79"/>
     <w:multiLevelType w:val="hybridMultilevel"/>
     <w:tmpl w:val="CDBAEBDA"/>
@@ -3813,7 +4560,7 @@
       </w:pPr>
     </w:lvl>
   </w:abstractNum>
-  <w:abstractNum w:abstractNumId="18" w15:restartNumberingAfterBreak="0">
+  <w:abstractNum w:abstractNumId="20" w15:restartNumberingAfterBreak="0">
     <w:nsid w:val="5EAE0418"/>
     <w:multiLevelType w:val="hybridMultilevel"/>
     <w:tmpl w:val="43C66D04"/>
@@ -3902,7 +4649,7 @@
       </w:pPr>
     </w:lvl>
   </w:abstractNum>
-  <w:abstractNum w:abstractNumId="19" w15:restartNumberingAfterBreak="0">
+  <w:abstractNum w:abstractNumId="21" w15:restartNumberingAfterBreak="0">
     <w:nsid w:val="61607C9B"/>
     <w:multiLevelType w:val="hybridMultilevel"/>
     <w:tmpl w:val="CB98FE80"/>
@@ -3991,7 +4738,7 @@
       </w:pPr>
     </w:lvl>
   </w:abstractNum>
-  <w:abstractNum w:abstractNumId="20" w15:restartNumberingAfterBreak="0">
+  <w:abstractNum w:abstractNumId="22" w15:restartNumberingAfterBreak="0">
     <w:nsid w:val="6AF4507C"/>
     <w:multiLevelType w:val="hybridMultilevel"/>
     <w:tmpl w:val="894EEE7C"/>
@@ -4080,7 +4827,7 @@
       </w:pPr>
     </w:lvl>
   </w:abstractNum>
-  <w:abstractNum w:abstractNumId="21" w15:restartNumberingAfterBreak="0">
+  <w:abstractNum w:abstractNumId="23" w15:restartNumberingAfterBreak="0">
     <w:nsid w:val="769E605C"/>
     <w:multiLevelType w:val="hybridMultilevel"/>
     <w:tmpl w:val="6D12BCD0"/>
@@ -4169,7 +4916,7 @@
       </w:pPr>
     </w:lvl>
   </w:abstractNum>
-  <w:abstractNum w:abstractNumId="22" w15:restartNumberingAfterBreak="0">
+  <w:abstractNum w:abstractNumId="24" w15:restartNumberingAfterBreak="0">
     <w:nsid w:val="7DB73B32"/>
     <w:multiLevelType w:val="hybridMultilevel"/>
     <w:tmpl w:val="5694C4F8"/>
@@ -4255,7 +5002,7 @@
       </w:pPr>
     </w:lvl>
   </w:abstractNum>
-  <w:abstractNum w:abstractNumId="23" w15:restartNumberingAfterBreak="0">
+  <w:abstractNum w:abstractNumId="25" w15:restartNumberingAfterBreak="0">
     <w:nsid w:val="7E0C75CB"/>
     <w:multiLevelType w:val="hybridMultilevel"/>
     <w:tmpl w:val="2F36B5FC"/>
@@ -4344,7 +5091,7 @@
       </w:pPr>
     </w:lvl>
   </w:abstractNum>
-  <w:abstractNum w:abstractNumId="24" w15:restartNumberingAfterBreak="0">
+  <w:abstractNum w:abstractNumId="26" w15:restartNumberingAfterBreak="0">
     <w:nsid w:val="7FE5415A"/>
     <w:multiLevelType w:val="hybridMultilevel"/>
     <w:tmpl w:val="B38A35D4"/>
@@ -4434,28 +5181,28 @@
     </w:lvl>
   </w:abstractNum>
   <w:num w:numId="1">
-    <w:abstractNumId w:val="18"/>
+    <w:abstractNumId w:val="20"/>
   </w:num>
   <w:num w:numId="2">
-    <w:abstractNumId w:val="21"/>
+    <w:abstractNumId w:val="23"/>
   </w:num>
   <w:num w:numId="3">
     <w:abstractNumId w:val="4"/>
   </w:num>
   <w:num w:numId="4">
-    <w:abstractNumId w:val="12"/>
+    <w:abstractNumId w:val="14"/>
   </w:num>
   <w:num w:numId="5">
     <w:abstractNumId w:val="10"/>
   </w:num>
   <w:num w:numId="6">
-    <w:abstractNumId w:val="15"/>
+    <w:abstractNumId w:val="17"/>
   </w:num>
   <w:num w:numId="7">
     <w:abstractNumId w:val="8"/>
   </w:num>
   <w:num w:numId="8">
-    <w:abstractNumId w:val="17"/>
+    <w:abstractNumId w:val="19"/>
   </w:num>
   <w:num w:numId="9">
     <w:abstractNumId w:val="7"/>
@@ -4467,7 +5214,7 @@
     <w:abstractNumId w:val="9"/>
   </w:num>
   <w:num w:numId="12">
-    <w:abstractNumId w:val="20"/>
+    <w:abstractNumId w:val="22"/>
   </w:num>
   <w:num w:numId="13">
     <w:abstractNumId w:val="5"/>
@@ -4503,37 +5250,43 @@
     <w:abstractNumId w:val="2"/>
   </w:num>
   <w:num w:numId="15">
-    <w:abstractNumId w:val="19"/>
+    <w:abstractNumId w:val="21"/>
   </w:num>
   <w:num w:numId="16">
     <w:abstractNumId w:val="6"/>
   </w:num>
   <w:num w:numId="17">
-    <w:abstractNumId w:val="24"/>
+    <w:abstractNumId w:val="26"/>
   </w:num>
   <w:num w:numId="18">
-    <w:abstractNumId w:val="13"/>
+    <w:abstractNumId w:val="15"/>
   </w:num>
   <w:num w:numId="19">
     <w:abstractNumId w:val="0"/>
   </w:num>
   <w:num w:numId="20">
-    <w:abstractNumId w:val="14"/>
+    <w:abstractNumId w:val="16"/>
   </w:num>
   <w:num w:numId="21">
     <w:abstractNumId w:val="3"/>
   </w:num>
   <w:num w:numId="22">
-    <w:abstractNumId w:val="16"/>
+    <w:abstractNumId w:val="18"/>
   </w:num>
   <w:num w:numId="23">
-    <w:abstractNumId w:val="23"/>
+    <w:abstractNumId w:val="25"/>
   </w:num>
   <w:num w:numId="24">
-    <w:abstractNumId w:val="22"/>
+    <w:abstractNumId w:val="24"/>
   </w:num>
   <w:num w:numId="25">
+    <w:abstractNumId w:val="13"/>
+  </w:num>
+  <w:num w:numId="26">
     <w:abstractNumId w:val="11"/>
+  </w:num>
+  <w:num w:numId="27">
+    <w:abstractNumId w:val="12"/>
   </w:num>
 </w:numbering>
 </file>
@@ -4661,6 +5414,7 @@
     <w:lsdException w:name="HTML Sample" w:semiHidden="1" w:unhideWhenUsed="1"/>
     <w:lsdException w:name="HTML Typewriter" w:semiHidden="1" w:unhideWhenUsed="1"/>
     <w:lsdException w:name="HTML Variable" w:semiHidden="1" w:unhideWhenUsed="1"/>
+    <w:lsdException w:name="Normal Table" w:semiHidden="1" w:unhideWhenUsed="1"/>
     <w:lsdException w:name="annotation subject" w:semiHidden="1" w:unhideWhenUsed="1"/>
     <w:lsdException w:name="No List" w:semiHidden="1" w:unhideWhenUsed="1"/>
     <w:lsdException w:name="Outline List 1" w:semiHidden="1" w:unhideWhenUsed="1"/>
@@ -4703,8 +5457,11 @@
     <w:lsdException w:name="Table Contemporary" w:semiHidden="1" w:unhideWhenUsed="1"/>
     <w:lsdException w:name="Table Elegant" w:semiHidden="1" w:unhideWhenUsed="1"/>
     <w:lsdException w:name="Table Professional" w:semiHidden="1" w:unhideWhenUsed="1"/>
+    <w:lsdException w:name="Table Subtle 1" w:semiHidden="1" w:unhideWhenUsed="1"/>
     <w:lsdException w:name="Table Subtle 2" w:semiHidden="1" w:unhideWhenUsed="1"/>
     <w:lsdException w:name="Table Web 1" w:semiHidden="1" w:unhideWhenUsed="1"/>
+    <w:lsdException w:name="Table Web 2" w:semiHidden="1" w:unhideWhenUsed="1"/>
+    <w:lsdException w:name="Table Web 3" w:semiHidden="1" w:unhideWhenUsed="1"/>
     <w:lsdException w:name="Balloon Text" w:semiHidden="1" w:unhideWhenUsed="1"/>
     <w:lsdException w:name="Table Grid" w:uiPriority="39"/>
     <w:lsdException w:name="Table Theme" w:semiHidden="1" w:unhideWhenUsed="1"/>

</xml_diff>

<commit_message>
Modification scénario lecture fichier niveau
</commit_message>
<xml_diff>
--- a/Conception.docx
+++ b/Conception.docx
@@ -8,6 +8,7 @@
           <w:noProof/>
           <w:sz w:val="28"/>
           <w:szCs w:val="28"/>
+          <w:lang w:val="en-US"/>
         </w:rPr>
       </w:pPr>
       <w:r>
@@ -78,6 +79,7 @@
           <w:noProof/>
           <w:sz w:val="28"/>
           <w:szCs w:val="28"/>
+          <w:lang w:val="en-US"/>
         </w:rPr>
         <w:t>Usecase Diagram :</w:t>
       </w:r>
@@ -88,6 +90,7 @@
           <w:noProof/>
           <w:sz w:val="28"/>
           <w:szCs w:val="28"/>
+          <w:lang w:val="en-US"/>
         </w:rPr>
       </w:pPr>
     </w:p>
@@ -97,6 +100,7 @@
           <w:noProof/>
           <w:sz w:val="28"/>
           <w:szCs w:val="28"/>
+          <w:lang w:val="en-US"/>
         </w:rPr>
       </w:pPr>
     </w:p>
@@ -106,6 +110,7 @@
           <w:noProof/>
           <w:sz w:val="28"/>
           <w:szCs w:val="28"/>
+          <w:lang w:val="en-US"/>
         </w:rPr>
       </w:pPr>
     </w:p>
@@ -115,6 +120,7 @@
           <w:noProof/>
           <w:sz w:val="28"/>
           <w:szCs w:val="28"/>
+          <w:lang w:val="en-US"/>
         </w:rPr>
       </w:pPr>
     </w:p>
@@ -124,6 +130,7 @@
           <w:noProof/>
           <w:sz w:val="28"/>
           <w:szCs w:val="28"/>
+          <w:lang w:val="en-US"/>
         </w:rPr>
       </w:pPr>
     </w:p>
@@ -133,6 +140,7 @@
           <w:noProof/>
           <w:sz w:val="28"/>
           <w:szCs w:val="28"/>
+          <w:lang w:val="en-US"/>
         </w:rPr>
       </w:pPr>
     </w:p>
@@ -142,6 +150,7 @@
           <w:noProof/>
           <w:sz w:val="28"/>
           <w:szCs w:val="28"/>
+          <w:lang w:val="en-US"/>
         </w:rPr>
       </w:pPr>
     </w:p>
@@ -151,6 +160,7 @@
           <w:noProof/>
           <w:sz w:val="28"/>
           <w:szCs w:val="28"/>
+          <w:lang w:val="en-US"/>
         </w:rPr>
       </w:pPr>
     </w:p>
@@ -160,14 +170,22 @@
           <w:noProof/>
           <w:sz w:val="28"/>
           <w:szCs w:val="28"/>
-        </w:rPr>
-      </w:pPr>
-    </w:p>
-    <w:p/>
-    <w:p>
-      <w:pPr>
-        <w:rPr>
-          <w:sz w:val="28"/>
+          <w:lang w:val="en-US"/>
+        </w:rPr>
+      </w:pPr>
+    </w:p>
+    <w:p>
+      <w:pPr>
+        <w:rPr>
+          <w:lang w:val="en-US"/>
+        </w:rPr>
+      </w:pPr>
+    </w:p>
+    <w:p>
+      <w:pPr>
+        <w:rPr>
+          <w:sz w:val="28"/>
+          <w:lang w:val="en-US"/>
         </w:rPr>
       </w:pPr>
       <w:r>
@@ -230,6 +248,7 @@
       <w:r>
         <w:rPr>
           <w:sz w:val="28"/>
+          <w:lang w:val="en-US"/>
         </w:rPr>
         <w:t>Class Diagram :</w:t>
       </w:r>
@@ -238,80 +257,91 @@
       <w:pPr>
         <w:rPr>
           <w:sz w:val="28"/>
-        </w:rPr>
-      </w:pPr>
-    </w:p>
-    <w:p>
-      <w:pPr>
-        <w:rPr>
-          <w:sz w:val="28"/>
-        </w:rPr>
-      </w:pPr>
-    </w:p>
-    <w:p>
-      <w:pPr>
-        <w:rPr>
-          <w:sz w:val="28"/>
-        </w:rPr>
-      </w:pPr>
-    </w:p>
-    <w:p>
-      <w:pPr>
-        <w:rPr>
-          <w:sz w:val="28"/>
-        </w:rPr>
-      </w:pPr>
-    </w:p>
-    <w:p>
-      <w:pPr>
-        <w:rPr>
-          <w:sz w:val="28"/>
-        </w:rPr>
-      </w:pPr>
-    </w:p>
-    <w:p>
-      <w:pPr>
-        <w:rPr>
-          <w:sz w:val="28"/>
-        </w:rPr>
-      </w:pPr>
-    </w:p>
-    <w:p>
-      <w:pPr>
-        <w:rPr>
-          <w:sz w:val="28"/>
-        </w:rPr>
-      </w:pPr>
-    </w:p>
-    <w:p>
-      <w:pPr>
-        <w:jc w:val="both"/>
-        <w:rPr>
-          <w:sz w:val="28"/>
-        </w:rPr>
-      </w:pPr>
-    </w:p>
-    <w:p>
-      <w:pPr>
-        <w:jc w:val="both"/>
-        <w:rPr>
-          <w:sz w:val="28"/>
-        </w:rPr>
-      </w:pPr>
-    </w:p>
-    <w:p>
-      <w:pPr>
-        <w:jc w:val="both"/>
-        <w:rPr>
-          <w:sz w:val="28"/>
-        </w:rPr>
-      </w:pPr>
-    </w:p>
-    <w:p>
-      <w:pPr>
-        <w:jc w:val="both"/>
-        <w:rPr>
-          <w:sz w:val="28"/>
+          <w:lang w:val="en-US"/>
+        </w:rPr>
+      </w:pPr>
+    </w:p>
+    <w:p>
+      <w:pPr>
+        <w:rPr>
+          <w:sz w:val="28"/>
+          <w:lang w:val="en-US"/>
+        </w:rPr>
+      </w:pPr>
+    </w:p>
+    <w:p>
+      <w:pPr>
+        <w:rPr>
+          <w:sz w:val="28"/>
+          <w:lang w:val="en-US"/>
+        </w:rPr>
+      </w:pPr>
+    </w:p>
+    <w:p>
+      <w:pPr>
+        <w:rPr>
+          <w:sz w:val="28"/>
+          <w:lang w:val="en-US"/>
+        </w:rPr>
+      </w:pPr>
+    </w:p>
+    <w:p>
+      <w:pPr>
+        <w:rPr>
+          <w:sz w:val="28"/>
+          <w:lang w:val="en-US"/>
+        </w:rPr>
+      </w:pPr>
+    </w:p>
+    <w:p>
+      <w:pPr>
+        <w:rPr>
+          <w:sz w:val="28"/>
+          <w:lang w:val="en-US"/>
+        </w:rPr>
+      </w:pPr>
+    </w:p>
+    <w:p>
+      <w:pPr>
+        <w:rPr>
+          <w:sz w:val="28"/>
+          <w:lang w:val="en-US"/>
+        </w:rPr>
+      </w:pPr>
+    </w:p>
+    <w:p>
+      <w:pPr>
+        <w:jc w:val="both"/>
+        <w:rPr>
+          <w:sz w:val="28"/>
+          <w:lang w:val="en-US"/>
+        </w:rPr>
+      </w:pPr>
+    </w:p>
+    <w:p>
+      <w:pPr>
+        <w:jc w:val="both"/>
+        <w:rPr>
+          <w:sz w:val="28"/>
+          <w:lang w:val="en-US"/>
+        </w:rPr>
+      </w:pPr>
+    </w:p>
+    <w:p>
+      <w:pPr>
+        <w:jc w:val="both"/>
+        <w:rPr>
+          <w:sz w:val="28"/>
+          <w:lang w:val="en-US"/>
+        </w:rPr>
+      </w:pPr>
+    </w:p>
+    <w:p>
+      <w:pPr>
+        <w:jc w:val="both"/>
+        <w:rPr>
+          <w:sz w:val="28"/>
+          <w:lang w:val="en-US"/>
         </w:rPr>
       </w:pPr>
       <w:r>
@@ -320,7 +350,6 @@
           <w:sz w:val="28"/>
           <w:lang w:eastAsia="fr-FR"/>
         </w:rPr>
-        <w:lastRenderedPageBreak/>
         <w:drawing>
           <wp:anchor distT="0" distB="0" distL="114300" distR="114300" simplePos="0" relativeHeight="251661312" behindDoc="0" locked="0" layoutInCell="1" allowOverlap="1" wp14:anchorId="48A593B8" wp14:editId="08EB885E">
             <wp:simplePos x="0" y="0"/>
@@ -377,97 +406,97 @@
           </wp:anchor>
         </w:drawing>
       </w:r>
-      <w:proofErr w:type="spellStart"/>
-      <w:r>
-        <w:rPr>
-          <w:sz w:val="28"/>
-        </w:rPr>
-        <w:t>Sequence</w:t>
-      </w:r>
-      <w:proofErr w:type="spellEnd"/>
-      <w:r>
-        <w:rPr>
-          <w:sz w:val="28"/>
-        </w:rPr>
-        <w:t xml:space="preserve"> Diagram :</w:t>
-      </w:r>
-    </w:p>
-    <w:p>
-      <w:pPr>
-        <w:jc w:val="both"/>
-        <w:rPr>
-          <w:sz w:val="28"/>
-        </w:rPr>
-      </w:pPr>
-    </w:p>
-    <w:p>
-      <w:pPr>
-        <w:jc w:val="both"/>
-        <w:rPr>
-          <w:sz w:val="28"/>
-        </w:rPr>
-      </w:pPr>
-    </w:p>
-    <w:p>
-      <w:pPr>
-        <w:jc w:val="both"/>
-        <w:rPr>
-          <w:sz w:val="28"/>
-        </w:rPr>
-      </w:pPr>
-    </w:p>
-    <w:p>
-      <w:pPr>
-        <w:jc w:val="both"/>
-        <w:rPr>
-          <w:sz w:val="28"/>
-        </w:rPr>
-      </w:pPr>
-    </w:p>
-    <w:p>
-      <w:pPr>
-        <w:jc w:val="both"/>
-        <w:rPr>
-          <w:sz w:val="28"/>
-        </w:rPr>
-      </w:pPr>
-    </w:p>
-    <w:p>
-      <w:pPr>
-        <w:jc w:val="both"/>
-        <w:rPr>
-          <w:sz w:val="28"/>
-        </w:rPr>
-      </w:pPr>
-    </w:p>
-    <w:p>
-      <w:pPr>
-        <w:jc w:val="both"/>
-        <w:rPr>
-          <w:sz w:val="28"/>
-        </w:rPr>
-      </w:pPr>
-    </w:p>
-    <w:p>
-      <w:pPr>
-        <w:jc w:val="both"/>
-        <w:rPr>
-          <w:sz w:val="28"/>
-        </w:rPr>
-      </w:pPr>
-    </w:p>
-    <w:p>
-      <w:pPr>
-        <w:jc w:val="both"/>
-        <w:rPr>
-          <w:sz w:val="28"/>
-        </w:rPr>
-      </w:pPr>
-      <w:r>
-        <w:rPr>
-          <w:sz w:val="28"/>
-        </w:rPr>
-        <w:lastRenderedPageBreak/>
+      <w:r>
+        <w:rPr>
+          <w:sz w:val="28"/>
+          <w:lang w:val="en-US"/>
+        </w:rPr>
+        <w:t>Sequence Diagram :</w:t>
+      </w:r>
+    </w:p>
+    <w:p>
+      <w:pPr>
+        <w:jc w:val="both"/>
+        <w:rPr>
+          <w:sz w:val="28"/>
+          <w:lang w:val="en-US"/>
+        </w:rPr>
+      </w:pPr>
+    </w:p>
+    <w:p>
+      <w:pPr>
+        <w:jc w:val="both"/>
+        <w:rPr>
+          <w:sz w:val="28"/>
+          <w:lang w:val="en-US"/>
+        </w:rPr>
+      </w:pPr>
+    </w:p>
+    <w:p>
+      <w:pPr>
+        <w:jc w:val="both"/>
+        <w:rPr>
+          <w:sz w:val="28"/>
+          <w:lang w:val="en-US"/>
+        </w:rPr>
+      </w:pPr>
+    </w:p>
+    <w:p>
+      <w:pPr>
+        <w:jc w:val="both"/>
+        <w:rPr>
+          <w:sz w:val="28"/>
+          <w:lang w:val="en-US"/>
+        </w:rPr>
+      </w:pPr>
+    </w:p>
+    <w:p>
+      <w:pPr>
+        <w:jc w:val="both"/>
+        <w:rPr>
+          <w:sz w:val="28"/>
+          <w:lang w:val="en-US"/>
+        </w:rPr>
+      </w:pPr>
+    </w:p>
+    <w:p>
+      <w:pPr>
+        <w:jc w:val="both"/>
+        <w:rPr>
+          <w:sz w:val="28"/>
+          <w:lang w:val="en-US"/>
+        </w:rPr>
+      </w:pPr>
+    </w:p>
+    <w:p>
+      <w:pPr>
+        <w:jc w:val="both"/>
+        <w:rPr>
+          <w:sz w:val="28"/>
+          <w:lang w:val="en-US"/>
+        </w:rPr>
+      </w:pPr>
+    </w:p>
+    <w:p>
+      <w:pPr>
+        <w:jc w:val="both"/>
+        <w:rPr>
+          <w:sz w:val="28"/>
+          <w:lang w:val="en-US"/>
+        </w:rPr>
+      </w:pPr>
+    </w:p>
+    <w:p>
+      <w:pPr>
+        <w:jc w:val="both"/>
+        <w:rPr>
+          <w:sz w:val="28"/>
+        </w:rPr>
+      </w:pPr>
+      <w:r>
+        <w:rPr>
+          <w:sz w:val="28"/>
+        </w:rPr>
         <w:t>Titre : Déplacement</w:t>
       </w:r>
     </w:p>
@@ -528,16 +557,8 @@
         <w:rPr>
           <w:sz w:val="28"/>
         </w:rPr>
-        <w:t xml:space="preserve">Responsable : Stan-Loïs </w:t>
-      </w:r>
-      <w:proofErr w:type="spellStart"/>
-      <w:r>
-        <w:rPr>
-          <w:sz w:val="28"/>
-        </w:rPr>
-        <w:t>Riviere</w:t>
-      </w:r>
-      <w:proofErr w:type="spellEnd"/>
+        <w:t>Responsable : Stan-Loïs Riviere</w:t>
+      </w:r>
     </w:p>
     <w:p>
       <w:pPr>
@@ -625,29 +646,7 @@
         <w:rPr>
           <w:sz w:val="28"/>
         </w:rPr>
-        <w:t>Le joueur choisit la direction (</w:t>
-      </w:r>
-      <w:proofErr w:type="spellStart"/>
-      <w:proofErr w:type="gramStart"/>
-      <w:r>
-        <w:rPr>
-          <w:sz w:val="28"/>
-        </w:rPr>
-        <w:t>z,q</w:t>
-      </w:r>
-      <w:proofErr w:type="gramEnd"/>
-      <w:r>
-        <w:rPr>
-          <w:sz w:val="28"/>
-        </w:rPr>
-        <w:t>,s,d</w:t>
-      </w:r>
-      <w:proofErr w:type="spellEnd"/>
-      <w:r>
-        <w:rPr>
-          <w:sz w:val="28"/>
-        </w:rPr>
-        <w:t>)</w:t>
+        <w:t>Le joueur choisit la direction (z,q,s,d)</w:t>
       </w:r>
     </w:p>
     <w:p>
@@ -987,7 +986,6 @@
         <w:rPr>
           <w:sz w:val="28"/>
         </w:rPr>
-        <w:lastRenderedPageBreak/>
         <w:t xml:space="preserve">E - Commence à partir du scénario 2. Si la direction choisie et traitée est une case </w:t>
       </w:r>
       <w:r>
@@ -1342,7 +1340,6 @@
         <w:rPr>
           <w:sz w:val="28"/>
         </w:rPr>
-        <w:lastRenderedPageBreak/>
         <w:t xml:space="preserve">Précondition : Le labyrinthe créé par le joueur ou depuis un fichier doit être valide </w:t>
       </w:r>
     </w:p>
@@ -1626,7 +1623,6 @@
         <w:rPr>
           <w:sz w:val="28"/>
         </w:rPr>
-        <w:lastRenderedPageBreak/>
         <w:t>Titre : Générer un labyrinthe à partir d’un fichier</w:t>
       </w:r>
     </w:p>
@@ -1642,6 +1638,34 @@
           <w:sz w:val="28"/>
         </w:rPr>
         <w:t>Branche permettant de générer le labyrinthe souhaité à partir d’un fichier</w:t>
+      </w:r>
+    </w:p>
+    <w:p>
+      <w:pPr>
+        <w:jc w:val="both"/>
+        <w:rPr>
+          <w:sz w:val="28"/>
+        </w:rPr>
+      </w:pPr>
+      <w:r>
+        <w:rPr>
+          <w:sz w:val="28"/>
+        </w:rPr>
+        <w:t>Auteur : COLLIN Pierre-Louis</w:t>
+      </w:r>
+    </w:p>
+    <w:p>
+      <w:pPr>
+        <w:jc w:val="both"/>
+        <w:rPr>
+          <w:sz w:val="28"/>
+        </w:rPr>
+      </w:pPr>
+      <w:r>
+        <w:rPr>
+          <w:sz w:val="28"/>
+        </w:rPr>
+        <w:t>Modifié le : 30.12.2020</w:t>
       </w:r>
     </w:p>
     <w:p>
@@ -2071,7 +2095,6 @@
           <w:sz w:val="28"/>
           <w:szCs w:val="28"/>
         </w:rPr>
-        <w:lastRenderedPageBreak/>
         <w:t xml:space="preserve">Titre : Le joueur crée son labyrinthe </w:t>
       </w:r>
     </w:p>
@@ -2460,21 +2483,7 @@
           <w:sz w:val="28"/>
           <w:szCs w:val="28"/>
         </w:rPr>
-        <w:t xml:space="preserve"> pour l’emplacement d’un mur (</w:t>
-      </w:r>
-      <w:r>
-        <w:rPr>
-          <w:sz w:val="28"/>
-          <w:szCs w:val="28"/>
-        </w:rPr>
-        <w:t>entier négatif voire pas un entier du tout</w:t>
-      </w:r>
-      <w:r>
-        <w:rPr>
-          <w:sz w:val="28"/>
-          <w:szCs w:val="28"/>
-        </w:rPr>
-        <w:t>)</w:t>
+        <w:t xml:space="preserve"> pour l’emplacement d’un mur (entier négatif voire pas un entier du tout)</w:t>
       </w:r>
     </w:p>
     <w:p>
@@ -2571,7 +2580,6 @@
           <w:sz w:val="28"/>
           <w:szCs w:val="28"/>
         </w:rPr>
-        <w:lastRenderedPageBreak/>
         <w:t>D -Ce scénario commence si l’utilisateur indique des coordonnées non valides</w:t>
       </w:r>
       <w:r>
@@ -2579,23 +2587,7 @@
           <w:sz w:val="28"/>
           <w:szCs w:val="28"/>
         </w:rPr>
-        <w:t xml:space="preserve"> pour le nombre de monstres </w:t>
-      </w:r>
-      <w:proofErr w:type="gramStart"/>
-      <w:r>
-        <w:rPr>
-          <w:sz w:val="28"/>
-          <w:szCs w:val="28"/>
-        </w:rPr>
-        <w:t>présents( entier</w:t>
-      </w:r>
-      <w:proofErr w:type="gramEnd"/>
-      <w:r>
-        <w:rPr>
-          <w:sz w:val="28"/>
-          <w:szCs w:val="28"/>
-        </w:rPr>
-        <w:t xml:space="preserve"> négatif, pas un entier, ou un entier supérieur au nombre de places disponibles)</w:t>
+        <w:t xml:space="preserve"> pour le nombre de monstres présents( entier négatif, pas un entier, ou un entier supérieur au nombre de places disponibles)</w:t>
       </w:r>
     </w:p>
     <w:p>
@@ -2699,14 +2691,7 @@
           <w:sz w:val="28"/>
           <w:szCs w:val="28"/>
         </w:rPr>
-        <w:t xml:space="preserve"> pour la case magique </w:t>
-      </w:r>
-      <w:r>
-        <w:rPr>
-          <w:sz w:val="28"/>
-          <w:szCs w:val="28"/>
-        </w:rPr>
-        <w:t>(entier négatif ou pas un entier)</w:t>
+        <w:t xml:space="preserve"> pour la case magique (entier négatif ou pas un entier)</w:t>
       </w:r>
     </w:p>
     <w:p>
@@ -2758,14 +2743,7 @@
           <w:sz w:val="28"/>
           <w:szCs w:val="28"/>
         </w:rPr>
-        <w:t xml:space="preserve"> pour la case piège </w:t>
-      </w:r>
-      <w:r>
-        <w:rPr>
-          <w:sz w:val="28"/>
-          <w:szCs w:val="28"/>
-        </w:rPr>
-        <w:t>(entier négatif ou pas un entier)</w:t>
+        <w:t xml:space="preserve"> pour la case piège (entier négatif ou pas un entier)</w:t>
       </w:r>
     </w:p>
     <w:p>
@@ -2810,23 +2788,7 @@
           <w:sz w:val="28"/>
           <w:szCs w:val="28"/>
         </w:rPr>
-        <w:t xml:space="preserve">H -Ce scénario </w:t>
-      </w:r>
-      <w:proofErr w:type="gramStart"/>
-      <w:r>
-        <w:rPr>
-          <w:sz w:val="28"/>
-          <w:szCs w:val="28"/>
-        </w:rPr>
-        <w:t>commence  si</w:t>
-      </w:r>
-      <w:proofErr w:type="gramEnd"/>
-      <w:r>
-        <w:rPr>
-          <w:sz w:val="28"/>
-          <w:szCs w:val="28"/>
-        </w:rPr>
-        <w:t xml:space="preserve"> l’utilisateur indique des coordonnées non valides</w:t>
+        <w:t>H -Ce scénario commence  si l’utilisateur indique des coordonnées non valides</w:t>
       </w:r>
       <w:r>
         <w:rPr>
@@ -5619,6 +5581,7 @@
     <w:lsdException w:name="HTML Sample" w:semiHidden="1" w:unhideWhenUsed="1"/>
     <w:lsdException w:name="HTML Typewriter" w:semiHidden="1" w:unhideWhenUsed="1"/>
     <w:lsdException w:name="HTML Variable" w:semiHidden="1" w:unhideWhenUsed="1"/>
+    <w:lsdException w:name="Normal Table" w:semiHidden="1" w:unhideWhenUsed="1"/>
     <w:lsdException w:name="annotation subject" w:semiHidden="1" w:unhideWhenUsed="1"/>
     <w:lsdException w:name="No List" w:semiHidden="1" w:unhideWhenUsed="1"/>
     <w:lsdException w:name="Outline List 1" w:semiHidden="1" w:unhideWhenUsed="1"/>
@@ -5661,8 +5624,11 @@
     <w:lsdException w:name="Table Contemporary" w:semiHidden="1" w:unhideWhenUsed="1"/>
     <w:lsdException w:name="Table Elegant" w:semiHidden="1" w:unhideWhenUsed="1"/>
     <w:lsdException w:name="Table Professional" w:semiHidden="1" w:unhideWhenUsed="1"/>
+    <w:lsdException w:name="Table Subtle 1" w:semiHidden="1" w:unhideWhenUsed="1"/>
     <w:lsdException w:name="Table Subtle 2" w:semiHidden="1" w:unhideWhenUsed="1"/>
     <w:lsdException w:name="Table Web 1" w:semiHidden="1" w:unhideWhenUsed="1"/>
+    <w:lsdException w:name="Table Web 2" w:semiHidden="1" w:unhideWhenUsed="1"/>
+    <w:lsdException w:name="Table Web 3" w:semiHidden="1" w:unhideWhenUsed="1"/>
     <w:lsdException w:name="Balloon Text" w:semiHidden="1" w:unhideWhenUsed="1"/>
     <w:lsdException w:name="Table Grid" w:uiPriority="39"/>
     <w:lsdException w:name="Table Theme" w:semiHidden="1" w:unhideWhenUsed="1"/>

</xml_diff>

<commit_message>
Diagrammes Sequence Sprint 4
</commit_message>
<xml_diff>
--- a/Conception.docx
+++ b/Conception.docx
@@ -1,6 +1,6 @@
 
 <file path=word/document.xml><?xml version="1.0" encoding="utf-8"?>
-<w:document xmlns:wpc="http://schemas.microsoft.com/office/word/2010/wordprocessingCanvas" xmlns:cx="http://schemas.microsoft.com/office/drawing/2014/chartex" xmlns:cx1="http://schemas.microsoft.com/office/drawing/2015/9/8/chartex" xmlns:cx2="http://schemas.microsoft.com/office/drawing/2015/10/21/chartex" xmlns:cx3="http://schemas.microsoft.com/office/drawing/2016/5/9/chartex" xmlns:cx4="http://schemas.microsoft.com/office/drawing/2016/5/10/chartex" xmlns:cx5="http://schemas.microsoft.com/office/drawing/2016/5/11/chartex" xmlns:cx6="http://schemas.microsoft.com/office/drawing/2016/5/12/chartex" xmlns:cx7="http://schemas.microsoft.com/office/drawing/2016/5/13/chartex" xmlns:cx8="http://schemas.microsoft.com/office/drawing/2016/5/14/chartex" xmlns:mc="http://schemas.openxmlformats.org/markup-compatibility/2006" xmlns:aink="http://schemas.microsoft.com/office/drawing/2016/ink" xmlns:am3d="http://schemas.microsoft.com/office/drawing/2017/model3d" xmlns:o="urn:schemas-microsoft-com:office:office" xmlns:r="http://schemas.openxmlformats.org/officeDocument/2006/relationships" xmlns:m="http://schemas.openxmlformats.org/officeDocument/2006/math" xmlns:v="urn:schemas-microsoft-com:vml" xmlns:wp14="http://schemas.microsoft.com/office/word/2010/wordprocessingDrawing" xmlns:wp="http://schemas.openxmlformats.org/drawingml/2006/wordprocessingDrawing" xmlns:w10="urn:schemas-microsoft-com:office:word" xmlns:w="http://schemas.openxmlformats.org/wordprocessingml/2006/main" xmlns:w14="http://schemas.microsoft.com/office/word/2010/wordml" xmlns:w15="http://schemas.microsoft.com/office/word/2012/wordml" xmlns:w16cex="http://schemas.microsoft.com/office/word/2018/wordml/cex" xmlns:w16cid="http://schemas.microsoft.com/office/word/2016/wordml/cid" xmlns:w16="http://schemas.microsoft.com/office/word/2018/wordml" xmlns:w16se="http://schemas.microsoft.com/office/word/2015/wordml/symex" xmlns:wpg="http://schemas.microsoft.com/office/word/2010/wordprocessingGroup" xmlns:wpi="http://schemas.microsoft.com/office/word/2010/wordprocessingInk" xmlns:wne="http://schemas.microsoft.com/office/word/2006/wordml" xmlns:wps="http://schemas.microsoft.com/office/word/2010/wordprocessingShape" mc:Ignorable="w14 w15 w16se w16cid w16 w16cex wp14">
+<w:document xmlns:wpc="http://schemas.microsoft.com/office/word/2010/wordprocessingCanvas" xmlns:cx="http://schemas.microsoft.com/office/drawing/2014/chartex" xmlns:mc="http://schemas.openxmlformats.org/markup-compatibility/2006" xmlns:o="urn:schemas-microsoft-com:office:office" xmlns:r="http://schemas.openxmlformats.org/officeDocument/2006/relationships" xmlns:m="http://schemas.openxmlformats.org/officeDocument/2006/math" xmlns:v="urn:schemas-microsoft-com:vml" xmlns:wp14="http://schemas.microsoft.com/office/word/2010/wordprocessingDrawing" xmlns:wp="http://schemas.openxmlformats.org/drawingml/2006/wordprocessingDrawing" xmlns:w10="urn:schemas-microsoft-com:office:word" xmlns:w="http://schemas.openxmlformats.org/wordprocessingml/2006/main" xmlns:w14="http://schemas.microsoft.com/office/word/2010/wordml" xmlns:w15="http://schemas.microsoft.com/office/word/2012/wordml" xmlns:w16se="http://schemas.microsoft.com/office/word/2015/wordml/symex" xmlns:wpg="http://schemas.microsoft.com/office/word/2010/wordprocessingGroup" xmlns:wpi="http://schemas.microsoft.com/office/word/2010/wordprocessingInk" xmlns:wne="http://schemas.microsoft.com/office/word/2006/wordml" xmlns:wps="http://schemas.microsoft.com/office/word/2010/wordprocessingShape" mc:Ignorable="w14 w15 w16se wp14">
   <w:body>
     <w:p>
       <w:pPr>
@@ -42,7 +42,7 @@
                     <pic:cNvPicPr/>
                   </pic:nvPicPr>
                   <pic:blipFill>
-                    <a:blip r:embed="rId5">
+                    <a:blip r:embed="rId7">
                       <a:extLst>
                         <a:ext uri="{28A0092B-C50C-407E-A947-70E740481C1C}">
                           <a14:useLocalDpi xmlns:a14="http://schemas.microsoft.com/office/drawing/2010/main" val="0"/>
@@ -81,18 +81,19 @@
           <w:szCs w:val="28"/>
           <w:lang w:val="en-GB"/>
         </w:rPr>
-        <w:t>Usecase Diagram :</w:t>
-      </w:r>
-    </w:p>
-    <w:p>
-      <w:pPr>
+        <w:t>U</w:t>
+      </w:r>
+      <w:bookmarkStart w:id="0" w:name="_GoBack"/>
+      <w:bookmarkEnd w:id="0"/>
+      <w:r>
         <w:rPr>
           <w:noProof/>
           <w:sz w:val="28"/>
           <w:szCs w:val="28"/>
           <w:lang w:val="en-GB"/>
         </w:rPr>
-      </w:pPr>
+        <w:t>secase Diagram :</w:t>
+      </w:r>
     </w:p>
     <w:p>
       <w:pPr>
@@ -177,6 +178,9 @@
     <w:p>
       <w:pPr>
         <w:rPr>
+          <w:noProof/>
+          <w:sz w:val="28"/>
+          <w:szCs w:val="28"/>
           <w:lang w:val="en-GB"/>
         </w:rPr>
       </w:pPr>
@@ -184,18 +188,48 @@
     <w:p>
       <w:pPr>
         <w:rPr>
-          <w:sz w:val="28"/>
           <w:lang w:val="en-GB"/>
         </w:rPr>
       </w:pPr>
-      <w:r>
+    </w:p>
+    <w:p>
+      <w:pPr>
         <w:rPr>
           <w:sz w:val="28"/>
           <w:lang w:val="en-GB"/>
         </w:rPr>
+      </w:pPr>
+      <w:r>
+        <w:rPr>
+          <w:sz w:val="28"/>
+          <w:lang w:val="en-GB"/>
+        </w:rPr>
         <w:lastRenderedPageBreak/>
-        <w:t>Class Diagram :</w:t>
-      </w:r>
+        <w:t xml:space="preserve">Class </w:t>
+      </w:r>
+      <w:proofErr w:type="gramStart"/>
+      <w:r>
+        <w:rPr>
+          <w:sz w:val="28"/>
+          <w:lang w:val="en-GB"/>
+        </w:rPr>
+        <w:t>Diagram</w:t>
+      </w:r>
+      <w:r>
+        <w:rPr>
+          <w:sz w:val="28"/>
+          <w:lang w:val="en-GB"/>
+        </w:rPr>
+        <w:t xml:space="preserve"> </w:t>
+      </w:r>
+      <w:r>
+        <w:rPr>
+          <w:sz w:val="28"/>
+          <w:lang w:val="en-GB"/>
+        </w:rPr>
+        <w:t>:</w:t>
+      </w:r>
+      <w:proofErr w:type="gramEnd"/>
     </w:p>
     <w:p>
       <w:pPr>
@@ -234,7 +268,7 @@
                     <pic:cNvPicPr/>
                   </pic:nvPicPr>
                   <pic:blipFill rotWithShape="1">
-                    <a:blip r:embed="rId6">
+                    <a:blip r:embed="rId8">
                       <a:extLst>
                         <a:ext uri="{28A0092B-C50C-407E-A947-70E740481C1C}">
                           <a14:useLocalDpi xmlns:a14="http://schemas.microsoft.com/office/drawing/2010/main" val="0"/>
@@ -388,7 +422,7 @@
                     <pic:cNvPicPr/>
                   </pic:nvPicPr>
                   <pic:blipFill>
-                    <a:blip r:embed="rId7">
+                    <a:blip r:embed="rId9">
                       <a:extLst>
                         <a:ext uri="{28A0092B-C50C-407E-A947-70E740481C1C}">
                           <a14:useLocalDpi xmlns:a14="http://schemas.microsoft.com/office/drawing/2010/main" val="0"/>
@@ -425,35 +459,31 @@
           <w:sz w:val="28"/>
           <w:lang w:val="en-GB"/>
         </w:rPr>
-        <w:t>Sequence Diagram :</w:t>
-      </w:r>
-    </w:p>
-    <w:p>
-      <w:pPr>
-        <w:jc w:val="both"/>
+        <w:t>Sequence Diagram </w:t>
+      </w:r>
+      <w:r>
         <w:rPr>
           <w:sz w:val="28"/>
           <w:lang w:val="en-GB"/>
         </w:rPr>
-      </w:pPr>
-    </w:p>
-    <w:p>
-      <w:pPr>
-        <w:jc w:val="both"/>
+        <w:t xml:space="preserve">Sprint </w:t>
+      </w:r>
+      <w:proofErr w:type="gramStart"/>
+      <w:r>
         <w:rPr>
           <w:sz w:val="28"/>
           <w:lang w:val="en-GB"/>
         </w:rPr>
-      </w:pPr>
-    </w:p>
-    <w:p>
-      <w:pPr>
-        <w:jc w:val="both"/>
+        <w:t xml:space="preserve">3 </w:t>
+      </w:r>
+      <w:r>
         <w:rPr>
           <w:sz w:val="28"/>
           <w:lang w:val="en-GB"/>
         </w:rPr>
-      </w:pPr>
+        <w:t>:</w:t>
+      </w:r>
+      <w:proofErr w:type="gramEnd"/>
     </w:p>
     <w:p>
       <w:pPr>
@@ -499,6 +529,149 @@
           <w:lang w:val="en-GB"/>
         </w:rPr>
       </w:pPr>
+    </w:p>
+    <w:p>
+      <w:pPr>
+        <w:jc w:val="both"/>
+        <w:rPr>
+          <w:sz w:val="28"/>
+          <w:lang w:val="en-GB"/>
+        </w:rPr>
+      </w:pPr>
+    </w:p>
+    <w:p>
+      <w:pPr>
+        <w:jc w:val="both"/>
+        <w:rPr>
+          <w:sz w:val="28"/>
+          <w:lang w:val="en-GB"/>
+        </w:rPr>
+      </w:pPr>
+    </w:p>
+    <w:p>
+      <w:pPr>
+        <w:jc w:val="both"/>
+        <w:rPr>
+          <w:sz w:val="28"/>
+          <w:lang w:val="en-GB"/>
+        </w:rPr>
+      </w:pPr>
+    </w:p>
+    <w:p>
+      <w:pPr>
+        <w:jc w:val="both"/>
+        <w:rPr>
+          <w:sz w:val="28"/>
+          <w:lang w:val="en-GB"/>
+        </w:rPr>
+      </w:pPr>
+      <w:r>
+        <w:rPr>
+          <w:noProof/>
+          <w:sz w:val="28"/>
+          <w:lang w:eastAsia="fr-FR"/>
+        </w:rPr>
+        <w:lastRenderedPageBreak/>
+        <w:drawing>
+          <wp:anchor distT="0" distB="0" distL="114300" distR="114300" simplePos="0" relativeHeight="251663360" behindDoc="0" locked="0" layoutInCell="1" allowOverlap="1" wp14:anchorId="1F3BB7CF" wp14:editId="32F63EE0">
+            <wp:simplePos x="0" y="0"/>
+            <wp:positionH relativeFrom="column">
+              <wp:posOffset>-279400</wp:posOffset>
+            </wp:positionH>
+            <wp:positionV relativeFrom="paragraph">
+              <wp:posOffset>441325</wp:posOffset>
+            </wp:positionV>
+            <wp:extent cx="6353175" cy="8380730"/>
+            <wp:effectExtent l="0" t="0" r="9525" b="1270"/>
+            <wp:wrapSquare wrapText="bothSides"/>
+            <wp:docPr id="3" name="Image 3"/>
+            <wp:cNvGraphicFramePr>
+              <a:graphicFrameLocks xmlns:a="http://schemas.openxmlformats.org/drawingml/2006/main" noChangeAspect="1"/>
+            </wp:cNvGraphicFramePr>
+            <a:graphic xmlns:a="http://schemas.openxmlformats.org/drawingml/2006/main">
+              <a:graphicData uri="http://schemas.openxmlformats.org/drawingml/2006/picture">
+                <pic:pic xmlns:pic="http://schemas.openxmlformats.org/drawingml/2006/picture">
+                  <pic:nvPicPr>
+                    <pic:cNvPr id="3" name="sequence-diagram sprint4.jpeg"/>
+                    <pic:cNvPicPr/>
+                  </pic:nvPicPr>
+                  <pic:blipFill>
+                    <a:blip r:embed="rId10">
+                      <a:extLst>
+                        <a:ext uri="{28A0092B-C50C-407E-A947-70E740481C1C}">
+                          <a14:useLocalDpi xmlns:a14="http://schemas.microsoft.com/office/drawing/2010/main" val="0"/>
+                        </a:ext>
+                      </a:extLst>
+                    </a:blip>
+                    <a:stretch>
+                      <a:fillRect/>
+                    </a:stretch>
+                  </pic:blipFill>
+                  <pic:spPr>
+                    <a:xfrm>
+                      <a:off x="0" y="0"/>
+                      <a:ext cx="6353175" cy="8380730"/>
+                    </a:xfrm>
+                    <a:prstGeom prst="rect">
+                      <a:avLst/>
+                    </a:prstGeom>
+                  </pic:spPr>
+                </pic:pic>
+              </a:graphicData>
+            </a:graphic>
+            <wp14:sizeRelH relativeFrom="margin">
+              <wp14:pctWidth>0</wp14:pctWidth>
+            </wp14:sizeRelH>
+            <wp14:sizeRelV relativeFrom="margin">
+              <wp14:pctHeight>0</wp14:pctHeight>
+            </wp14:sizeRelV>
+          </wp:anchor>
+        </w:drawing>
+      </w:r>
+      <w:r>
+        <w:rPr>
+          <w:sz w:val="28"/>
+          <w:lang w:val="en-GB"/>
+        </w:rPr>
+        <w:t>S</w:t>
+      </w:r>
+      <w:r>
+        <w:rPr>
+          <w:sz w:val="28"/>
+          <w:lang w:val="en-GB"/>
+        </w:rPr>
+        <w:t>equence Diagram </w:t>
+      </w:r>
+      <w:r>
+        <w:rPr>
+          <w:sz w:val="28"/>
+          <w:lang w:val="en-GB"/>
+        </w:rPr>
+        <w:t xml:space="preserve">Sprint </w:t>
+      </w:r>
+      <w:proofErr w:type="gramStart"/>
+      <w:r>
+        <w:rPr>
+          <w:sz w:val="28"/>
+          <w:lang w:val="en-GB"/>
+        </w:rPr>
+        <w:t>4</w:t>
+      </w:r>
+      <w:r>
+        <w:rPr>
+          <w:sz w:val="28"/>
+          <w:lang w:val="en-GB"/>
+        </w:rPr>
+        <w:t xml:space="preserve"> </w:t>
+      </w:r>
+      <w:r>
+        <w:rPr>
+          <w:sz w:val="28"/>
+          <w:lang w:val="en-GB"/>
+        </w:rPr>
+        <w:t>:</w:t>
+      </w:r>
+      <w:proofErr w:type="gramEnd"/>
     </w:p>
     <w:p>
       <w:pPr>
@@ -655,11 +828,19 @@
         <w:t>Le joueur choisit la direction (</w:t>
       </w:r>
       <w:proofErr w:type="spellStart"/>
-      <w:r>
-        <w:rPr>
-          <w:sz w:val="28"/>
-        </w:rPr>
-        <w:t>z,q,s,d</w:t>
+      <w:proofErr w:type="gramStart"/>
+      <w:r>
+        <w:rPr>
+          <w:sz w:val="28"/>
+        </w:rPr>
+        <w:t>z,q</w:t>
+      </w:r>
+      <w:proofErr w:type="gramEnd"/>
+      <w:r>
+        <w:rPr>
+          <w:sz w:val="28"/>
+        </w:rPr>
+        <w:t>,s,d</w:t>
       </w:r>
       <w:proofErr w:type="spellEnd"/>
       <w:r>
@@ -921,19 +1102,11 @@
           <w:sz w:val="28"/>
         </w:rPr>
       </w:pPr>
-      <w:proofErr w:type="spellStart"/>
-      <w:r>
-        <w:rPr>
-          <w:sz w:val="28"/>
-        </w:rPr>
-        <w:t>Post-condition</w:t>
-      </w:r>
-      <w:proofErr w:type="spellEnd"/>
-      <w:r>
-        <w:rPr>
-          <w:sz w:val="28"/>
-        </w:rPr>
-        <w:t> : La position du héros est changée</w:t>
+      <w:r>
+        <w:rPr>
+          <w:sz w:val="28"/>
+        </w:rPr>
+        <w:t>Post-condition : La position du héros est changée</w:t>
       </w:r>
     </w:p>
     <w:p>
@@ -2405,7 +2578,23 @@
           <w:sz w:val="28"/>
           <w:szCs w:val="28"/>
         </w:rPr>
-        <w:t xml:space="preserve"> pour le nombre de monstres présents( entier négatif, pas un entier, ou un entier supérieur au nombre de places disponibles)</w:t>
+        <w:t xml:space="preserve"> pour le nombre de monstres </w:t>
+      </w:r>
+      <w:proofErr w:type="gramStart"/>
+      <w:r>
+        <w:rPr>
+          <w:sz w:val="28"/>
+          <w:szCs w:val="28"/>
+        </w:rPr>
+        <w:t>présents( entier</w:t>
+      </w:r>
+      <w:proofErr w:type="gramEnd"/>
+      <w:r>
+        <w:rPr>
+          <w:sz w:val="28"/>
+          <w:szCs w:val="28"/>
+        </w:rPr>
+        <w:t xml:space="preserve"> négatif, pas un entier, ou un entier supérieur au nombre de places disponibles)</w:t>
       </w:r>
     </w:p>
     <w:p>
@@ -2606,7 +2795,23 @@
           <w:sz w:val="28"/>
           <w:szCs w:val="28"/>
         </w:rPr>
-        <w:t>H -Ce scénario commence  si l’utilisateur indique des coordonnées non valides</w:t>
+        <w:t xml:space="preserve">H -Ce scénario </w:t>
+      </w:r>
+      <w:proofErr w:type="gramStart"/>
+      <w:r>
+        <w:rPr>
+          <w:sz w:val="28"/>
+          <w:szCs w:val="28"/>
+        </w:rPr>
+        <w:t>commence  si</w:t>
+      </w:r>
+      <w:proofErr w:type="gramEnd"/>
+      <w:r>
+        <w:rPr>
+          <w:sz w:val="28"/>
+          <w:szCs w:val="28"/>
+        </w:rPr>
+        <w:t xml:space="preserve"> l’utilisateur indique des coordonnées non valides</w:t>
       </w:r>
       <w:r>
         <w:rPr>
@@ -2739,8 +2944,58 @@
 </w:document>
 </file>
 
+<file path=word/endnotes.xml><?xml version="1.0" encoding="utf-8"?>
+<w:endnotes xmlns:wpc="http://schemas.microsoft.com/office/word/2010/wordprocessingCanvas" xmlns:cx="http://schemas.microsoft.com/office/drawing/2014/chartex" xmlns:mc="http://schemas.openxmlformats.org/markup-compatibility/2006" xmlns:o="urn:schemas-microsoft-com:office:office" xmlns:r="http://schemas.openxmlformats.org/officeDocument/2006/relationships" xmlns:m="http://schemas.openxmlformats.org/officeDocument/2006/math" xmlns:v="urn:schemas-microsoft-com:vml" xmlns:wp14="http://schemas.microsoft.com/office/word/2010/wordprocessingDrawing" xmlns:wp="http://schemas.openxmlformats.org/drawingml/2006/wordprocessingDrawing" xmlns:w10="urn:schemas-microsoft-com:office:word" xmlns:w="http://schemas.openxmlformats.org/wordprocessingml/2006/main" xmlns:w14="http://schemas.microsoft.com/office/word/2010/wordml" xmlns:w15="http://schemas.microsoft.com/office/word/2012/wordml" xmlns:w16se="http://schemas.microsoft.com/office/word/2015/wordml/symex" xmlns:wpg="http://schemas.microsoft.com/office/word/2010/wordprocessingGroup" xmlns:wpi="http://schemas.microsoft.com/office/word/2010/wordprocessingInk" xmlns:wne="http://schemas.microsoft.com/office/word/2006/wordml" xmlns:wps="http://schemas.microsoft.com/office/word/2010/wordprocessingShape" mc:Ignorable="w14 w15 w16se wp14">
+  <w:endnote w:type="separator" w:id="-1">
+    <w:p>
+      <w:pPr>
+        <w:spacing w:after="0" w:line="240" w:lineRule="auto"/>
+      </w:pPr>
+      <w:r>
+        <w:separator/>
+      </w:r>
+    </w:p>
+  </w:endnote>
+  <w:endnote w:type="continuationSeparator" w:id="0">
+    <w:p>
+      <w:pPr>
+        <w:spacing w:after="0" w:line="240" w:lineRule="auto"/>
+      </w:pPr>
+      <w:r>
+        <w:continuationSeparator/>
+      </w:r>
+    </w:p>
+  </w:endnote>
+</w:endnotes>
+</file>
+
+<file path=word/footnotes.xml><?xml version="1.0" encoding="utf-8"?>
+<w:footnotes xmlns:wpc="http://schemas.microsoft.com/office/word/2010/wordprocessingCanvas" xmlns:cx="http://schemas.microsoft.com/office/drawing/2014/chartex" xmlns:mc="http://schemas.openxmlformats.org/markup-compatibility/2006" xmlns:o="urn:schemas-microsoft-com:office:office" xmlns:r="http://schemas.openxmlformats.org/officeDocument/2006/relationships" xmlns:m="http://schemas.openxmlformats.org/officeDocument/2006/math" xmlns:v="urn:schemas-microsoft-com:vml" xmlns:wp14="http://schemas.microsoft.com/office/word/2010/wordprocessingDrawing" xmlns:wp="http://schemas.openxmlformats.org/drawingml/2006/wordprocessingDrawing" xmlns:w10="urn:schemas-microsoft-com:office:word" xmlns:w="http://schemas.openxmlformats.org/wordprocessingml/2006/main" xmlns:w14="http://schemas.microsoft.com/office/word/2010/wordml" xmlns:w15="http://schemas.microsoft.com/office/word/2012/wordml" xmlns:w16se="http://schemas.microsoft.com/office/word/2015/wordml/symex" xmlns:wpg="http://schemas.microsoft.com/office/word/2010/wordprocessingGroup" xmlns:wpi="http://schemas.microsoft.com/office/word/2010/wordprocessingInk" xmlns:wne="http://schemas.microsoft.com/office/word/2006/wordml" xmlns:wps="http://schemas.microsoft.com/office/word/2010/wordprocessingShape" mc:Ignorable="w14 w15 w16se wp14">
+  <w:footnote w:type="separator" w:id="-1">
+    <w:p>
+      <w:pPr>
+        <w:spacing w:after="0" w:line="240" w:lineRule="auto"/>
+      </w:pPr>
+      <w:r>
+        <w:separator/>
+      </w:r>
+    </w:p>
+  </w:footnote>
+  <w:footnote w:type="continuationSeparator" w:id="0">
+    <w:p>
+      <w:pPr>
+        <w:spacing w:after="0" w:line="240" w:lineRule="auto"/>
+      </w:pPr>
+      <w:r>
+        <w:continuationSeparator/>
+      </w:r>
+    </w:p>
+  </w:footnote>
+</w:footnotes>
+</file>
+
 <file path=word/numbering.xml><?xml version="1.0" encoding="utf-8"?>
-<w:numbering xmlns:wpc="http://schemas.microsoft.com/office/word/2010/wordprocessingCanvas" xmlns:cx="http://schemas.microsoft.com/office/drawing/2014/chartex" xmlns:cx1="http://schemas.microsoft.com/office/drawing/2015/9/8/chartex" xmlns:cx2="http://schemas.microsoft.com/office/drawing/2015/10/21/chartex" xmlns:cx3="http://schemas.microsoft.com/office/drawing/2016/5/9/chartex" xmlns:cx4="http://schemas.microsoft.com/office/drawing/2016/5/10/chartex" xmlns:cx5="http://schemas.microsoft.com/office/drawing/2016/5/11/chartex" xmlns:cx6="http://schemas.microsoft.com/office/drawing/2016/5/12/chartex" xmlns:cx7="http://schemas.microsoft.com/office/drawing/2016/5/13/chartex" xmlns:cx8="http://schemas.microsoft.com/office/drawing/2016/5/14/chartex" xmlns:mc="http://schemas.openxmlformats.org/markup-compatibility/2006" xmlns:aink="http://schemas.microsoft.com/office/drawing/2016/ink" xmlns:am3d="http://schemas.microsoft.com/office/drawing/2017/model3d" xmlns:o="urn:schemas-microsoft-com:office:office" xmlns:r="http://schemas.openxmlformats.org/officeDocument/2006/relationships" xmlns:m="http://schemas.openxmlformats.org/officeDocument/2006/math" xmlns:v="urn:schemas-microsoft-com:vml" xmlns:wp14="http://schemas.microsoft.com/office/word/2010/wordprocessingDrawing" xmlns:wp="http://schemas.openxmlformats.org/drawingml/2006/wordprocessingDrawing" xmlns:w10="urn:schemas-microsoft-com:office:word" xmlns:w="http://schemas.openxmlformats.org/wordprocessingml/2006/main" xmlns:w14="http://schemas.microsoft.com/office/word/2010/wordml" xmlns:w15="http://schemas.microsoft.com/office/word/2012/wordml" xmlns:w16cex="http://schemas.microsoft.com/office/word/2018/wordml/cex" xmlns:w16cid="http://schemas.microsoft.com/office/word/2016/wordml/cid" xmlns:w16="http://schemas.microsoft.com/office/word/2018/wordml" xmlns:w16se="http://schemas.microsoft.com/office/word/2015/wordml/symex" xmlns:wpg="http://schemas.microsoft.com/office/word/2010/wordprocessingGroup" xmlns:wpi="http://schemas.microsoft.com/office/word/2010/wordprocessingInk" xmlns:wne="http://schemas.microsoft.com/office/word/2006/wordml" xmlns:wps="http://schemas.microsoft.com/office/word/2010/wordprocessingShape" mc:Ignorable="w14 w15 w16se w16cid w16 w16cex wp14">
+<w:numbering xmlns:wpc="http://schemas.microsoft.com/office/word/2010/wordprocessingCanvas" xmlns:cx="http://schemas.microsoft.com/office/drawing/2014/chartex" xmlns:mc="http://schemas.openxmlformats.org/markup-compatibility/2006" xmlns:o="urn:schemas-microsoft-com:office:office" xmlns:r="http://schemas.openxmlformats.org/officeDocument/2006/relationships" xmlns:m="http://schemas.openxmlformats.org/officeDocument/2006/math" xmlns:v="urn:schemas-microsoft-com:vml" xmlns:wp14="http://schemas.microsoft.com/office/word/2010/wordprocessingDrawing" xmlns:wp="http://schemas.openxmlformats.org/drawingml/2006/wordprocessingDrawing" xmlns:w10="urn:schemas-microsoft-com:office:word" xmlns:w="http://schemas.openxmlformats.org/wordprocessingml/2006/main" xmlns:w14="http://schemas.microsoft.com/office/word/2010/wordml" xmlns:w15="http://schemas.microsoft.com/office/word/2012/wordml" xmlns:w16se="http://schemas.microsoft.com/office/word/2015/wordml/symex" xmlns:wpg="http://schemas.microsoft.com/office/word/2010/wordprocessingGroup" xmlns:wpi="http://schemas.microsoft.com/office/word/2010/wordprocessingInk" xmlns:wne="http://schemas.microsoft.com/office/word/2006/wordml" xmlns:wps="http://schemas.microsoft.com/office/word/2010/wordprocessingShape" mc:Ignorable="w14 w15 w16se wp14">
   <w:abstractNum w:abstractNumId="0" w15:restartNumberingAfterBreak="0">
     <w:nsid w:val="03882037"/>
     <w:multiLevelType w:val="hybridMultilevel"/>
@@ -5613,7 +5868,7 @@
 </file>
 
 <file path=word/styles.xml><?xml version="1.0" encoding="utf-8"?>
-<w:styles xmlns:mc="http://schemas.openxmlformats.org/markup-compatibility/2006" xmlns:r="http://schemas.openxmlformats.org/officeDocument/2006/relationships" xmlns:w="http://schemas.openxmlformats.org/wordprocessingml/2006/main" xmlns:w14="http://schemas.microsoft.com/office/word/2010/wordml" xmlns:w15="http://schemas.microsoft.com/office/word/2012/wordml" xmlns:w16cex="http://schemas.microsoft.com/office/word/2018/wordml/cex" xmlns:w16cid="http://schemas.microsoft.com/office/word/2016/wordml/cid" xmlns:w16="http://schemas.microsoft.com/office/word/2018/wordml" xmlns:w16se="http://schemas.microsoft.com/office/word/2015/wordml/symex" mc:Ignorable="w14 w15 w16se w16cid w16 w16cex">
+<w:styles xmlns:mc="http://schemas.openxmlformats.org/markup-compatibility/2006" xmlns:r="http://schemas.openxmlformats.org/officeDocument/2006/relationships" xmlns:w="http://schemas.openxmlformats.org/wordprocessingml/2006/main" xmlns:w14="http://schemas.microsoft.com/office/word/2010/wordml" xmlns:w15="http://schemas.microsoft.com/office/word/2012/wordml" xmlns:w16se="http://schemas.microsoft.com/office/word/2015/wordml/symex" mc:Ignorable="w14 w15 w16se">
   <w:docDefaults>
     <w:rPrDefault>
       <w:rPr>
@@ -5629,7 +5884,7 @@
       </w:pPr>
     </w:pPrDefault>
   </w:docDefaults>
-  <w:latentStyles w:defLockedState="0" w:defUIPriority="99" w:defSemiHidden="0" w:defUnhideWhenUsed="0" w:defQFormat="0" w:count="376">
+  <w:latentStyles w:defLockedState="0" w:defUIPriority="99" w:defSemiHidden="0" w:defUnhideWhenUsed="0" w:defQFormat="0" w:count="371">
     <w:lsdException w:name="Normal" w:uiPriority="0" w:qFormat="1"/>
     <w:lsdException w:name="heading 1" w:uiPriority="9" w:qFormat="1"/>
     <w:lsdException w:name="heading 2" w:semiHidden="1" w:uiPriority="9" w:unhideWhenUsed="1" w:qFormat="1"/>
@@ -6001,11 +6256,6 @@
     <w:lsdException w:name="List Table 5 Dark Accent 6" w:uiPriority="50"/>
     <w:lsdException w:name="List Table 6 Colorful Accent 6" w:uiPriority="51"/>
     <w:lsdException w:name="List Table 7 Colorful Accent 6" w:uiPriority="52"/>
-    <w:lsdException w:name="Mention" w:semiHidden="1" w:unhideWhenUsed="1"/>
-    <w:lsdException w:name="Smart Hyperlink" w:semiHidden="1" w:unhideWhenUsed="1"/>
-    <w:lsdException w:name="Hashtag" w:semiHidden="1" w:unhideWhenUsed="1"/>
-    <w:lsdException w:name="Unresolved Mention" w:semiHidden="1" w:unhideWhenUsed="1"/>
-    <w:lsdException w:name="Smart Link" w:semiHidden="1" w:unhideWhenUsed="1"/>
   </w:latentStyles>
   <w:style w:type="paragraph" w:default="1" w:styleId="Normal">
     <w:name w:val="Normal"/>
@@ -6088,6 +6338,50 @@
     <w:pPr>
       <w:spacing w:after="0" w:line="240" w:lineRule="auto"/>
     </w:pPr>
+  </w:style>
+  <w:style w:type="paragraph" w:styleId="En-tte">
+    <w:name w:val="header"/>
+    <w:basedOn w:val="Normal"/>
+    <w:link w:val="En-tteCar"/>
+    <w:uiPriority w:val="99"/>
+    <w:unhideWhenUsed/>
+    <w:rsid w:val="005672B2"/>
+    <w:pPr>
+      <w:tabs>
+        <w:tab w:val="center" w:pos="4536"/>
+        <w:tab w:val="right" w:pos="9072"/>
+      </w:tabs>
+      <w:spacing w:after="0" w:line="240" w:lineRule="auto"/>
+    </w:pPr>
+  </w:style>
+  <w:style w:type="character" w:customStyle="1" w:styleId="En-tteCar">
+    <w:name w:val="En-tête Car"/>
+    <w:basedOn w:val="Policepardfaut"/>
+    <w:link w:val="En-tte"/>
+    <w:uiPriority w:val="99"/>
+    <w:rsid w:val="005672B2"/>
+  </w:style>
+  <w:style w:type="paragraph" w:styleId="Pieddepage">
+    <w:name w:val="footer"/>
+    <w:basedOn w:val="Normal"/>
+    <w:link w:val="PieddepageCar"/>
+    <w:uiPriority w:val="99"/>
+    <w:unhideWhenUsed/>
+    <w:rsid w:val="005672B2"/>
+    <w:pPr>
+      <w:tabs>
+        <w:tab w:val="center" w:pos="4536"/>
+        <w:tab w:val="right" w:pos="9072"/>
+      </w:tabs>
+      <w:spacing w:after="0" w:line="240" w:lineRule="auto"/>
+    </w:pPr>
+  </w:style>
+  <w:style w:type="character" w:customStyle="1" w:styleId="PieddepageCar">
+    <w:name w:val="Pied de page Car"/>
+    <w:basedOn w:val="Policepardfaut"/>
+    <w:link w:val="Pieddepage"/>
+    <w:uiPriority w:val="99"/>
+    <w:rsid w:val="005672B2"/>
   </w:style>
 </w:styles>
 </file>

</xml_diff>